<commit_message>
Update on 20200703 part 2
</commit_message>
<xml_diff>
--- a/文档/测试工作相关/End-to-end integration test/测试内容相关/2020/20200701/“无线播播宝盒”业务-新增iptv机顶盒类型配置  (206500803)/“无线播播宝盒”业务-新增iptv机顶盒类型配置  (206500803)测试案例.docx
+++ b/文档/测试工作相关/End-to-end integration test/测试内容相关/2020/20200701/“无线播播宝盒”业务-新增iptv机顶盒类型配置  (206500803)/“无线播播宝盒”业务-新增iptv机顶盒类型配置  (206500803)测试案例.docx
@@ -27,7 +27,99 @@
           <w:szCs w:val="28"/>
           <w:lang w:bidi="ar"/>
         </w:rPr>
-        <w:t xml:space="preserve">“无线播播宝盒”业务-新增iptv机顶盒类型配置测试设计  </w:t>
+        <w:t>“无线播</w:t>
+      </w:r>
+      <w:proofErr w:type="gramStart"/>
+      <w:r>
+        <w:rPr>
+          <w:rFonts w:ascii="楷体" w:eastAsia="楷体" w:hAnsi="楷体" w:cs="楷体" w:hint="eastAsia"/>
+          <w:b/>
+          <w:color w:val="008A52"/>
+          <w:kern w:val="0"/>
+          <w:sz w:val="28"/>
+          <w:szCs w:val="28"/>
+          <w:lang w:bidi="ar"/>
+        </w:rPr>
+        <w:t>播</w:t>
+      </w:r>
+      <w:proofErr w:type="gramEnd"/>
+      <w:r>
+        <w:rPr>
+          <w:rFonts w:ascii="楷体" w:eastAsia="楷体" w:hAnsi="楷体" w:cs="楷体" w:hint="eastAsia"/>
+          <w:b/>
+          <w:color w:val="008A52"/>
+          <w:kern w:val="0"/>
+          <w:sz w:val="28"/>
+          <w:szCs w:val="28"/>
+          <w:lang w:bidi="ar"/>
+        </w:rPr>
+        <w:t>宝</w:t>
+      </w:r>
+      <w:bookmarkStart w:id="0" w:name="_GoBack"/>
+      <w:bookmarkEnd w:id="0"/>
+      <w:r>
+        <w:rPr>
+          <w:rFonts w:ascii="楷体" w:eastAsia="楷体" w:hAnsi="楷体" w:cs="楷体" w:hint="eastAsia"/>
+          <w:b/>
+          <w:color w:val="008A52"/>
+          <w:kern w:val="0"/>
+          <w:sz w:val="28"/>
+          <w:szCs w:val="28"/>
+          <w:lang w:bidi="ar"/>
+        </w:rPr>
+        <w:t>盒”业务-新增</w:t>
+      </w:r>
+      <w:proofErr w:type="spellStart"/>
+      <w:r>
+        <w:rPr>
+          <w:rFonts w:ascii="楷体" w:eastAsia="楷体" w:hAnsi="楷体" w:cs="楷体" w:hint="eastAsia"/>
+          <w:b/>
+          <w:color w:val="008A52"/>
+          <w:kern w:val="0"/>
+          <w:sz w:val="28"/>
+          <w:szCs w:val="28"/>
+          <w:lang w:bidi="ar"/>
+        </w:rPr>
+        <w:t>iptv</w:t>
+      </w:r>
+      <w:proofErr w:type="spellEnd"/>
+      <w:r>
+        <w:rPr>
+          <w:rFonts w:ascii="楷体" w:eastAsia="楷体" w:hAnsi="楷体" w:cs="楷体" w:hint="eastAsia"/>
+          <w:b/>
+          <w:color w:val="008A52"/>
+          <w:kern w:val="0"/>
+          <w:sz w:val="28"/>
+          <w:szCs w:val="28"/>
+          <w:lang w:bidi="ar"/>
+        </w:rPr>
+        <w:t>机顶</w:t>
+      </w:r>
+      <w:proofErr w:type="gramStart"/>
+      <w:r>
+        <w:rPr>
+          <w:rFonts w:ascii="楷体" w:eastAsia="楷体" w:hAnsi="楷体" w:cs="楷体" w:hint="eastAsia"/>
+          <w:b/>
+          <w:color w:val="008A52"/>
+          <w:kern w:val="0"/>
+          <w:sz w:val="28"/>
+          <w:szCs w:val="28"/>
+          <w:lang w:bidi="ar"/>
+        </w:rPr>
+        <w:t>盒类型</w:t>
+      </w:r>
+      <w:proofErr w:type="gramEnd"/>
+      <w:r>
+        <w:rPr>
+          <w:rFonts w:ascii="楷体" w:eastAsia="楷体" w:hAnsi="楷体" w:cs="楷体" w:hint="eastAsia"/>
+          <w:b/>
+          <w:color w:val="008A52"/>
+          <w:kern w:val="0"/>
+          <w:sz w:val="28"/>
+          <w:szCs w:val="28"/>
+          <w:lang w:bidi="ar"/>
+        </w:rPr>
+        <w:t xml:space="preserve">配置测试设计  </w:t>
       </w:r>
     </w:p>
     <w:p>
@@ -98,17 +190,61 @@
           <w:sz w:val="24"/>
           <w:szCs w:val="24"/>
         </w:rPr>
-        <w:t>无线播播宝盒”</w:t>
-      </w:r>
-      <w:bookmarkStart w:id="0" w:name="_GoBack"/>
-      <w:bookmarkEnd w:id="0"/>
+        <w:t>无线播</w:t>
+      </w:r>
+      <w:proofErr w:type="gramStart"/>
       <w:r>
         <w:rPr>
           <w:rFonts w:ascii="楷体" w:eastAsia="楷体" w:hAnsi="楷体" w:cs="楷体" w:hint="eastAsia"/>
           <w:sz w:val="24"/>
           <w:szCs w:val="24"/>
         </w:rPr>
-        <w:t>业务-新增iptv机顶盒类型配置</w:t>
+        <w:t>播</w:t>
+      </w:r>
+      <w:proofErr w:type="gramEnd"/>
+      <w:r>
+        <w:rPr>
+          <w:rFonts w:ascii="楷体" w:eastAsia="楷体" w:hAnsi="楷体" w:cs="楷体" w:hint="eastAsia"/>
+          <w:sz w:val="24"/>
+          <w:szCs w:val="24"/>
+        </w:rPr>
+        <w:t>宝盒”业务-新增</w:t>
+      </w:r>
+      <w:proofErr w:type="spellStart"/>
+      <w:r>
+        <w:rPr>
+          <w:rFonts w:ascii="楷体" w:eastAsia="楷体" w:hAnsi="楷体" w:cs="楷体" w:hint="eastAsia"/>
+          <w:sz w:val="24"/>
+          <w:szCs w:val="24"/>
+        </w:rPr>
+        <w:t>iptv</w:t>
+      </w:r>
+      <w:proofErr w:type="spellEnd"/>
+      <w:r>
+        <w:rPr>
+          <w:rFonts w:ascii="楷体" w:eastAsia="楷体" w:hAnsi="楷体" w:cs="楷体" w:hint="eastAsia"/>
+          <w:sz w:val="24"/>
+          <w:szCs w:val="24"/>
+        </w:rPr>
+        <w:t>机顶</w:t>
+      </w:r>
+      <w:proofErr w:type="gramStart"/>
+      <w:r>
+        <w:rPr>
+          <w:rFonts w:ascii="楷体" w:eastAsia="楷体" w:hAnsi="楷体" w:cs="楷体" w:hint="eastAsia"/>
+          <w:sz w:val="24"/>
+          <w:szCs w:val="24"/>
+        </w:rPr>
+        <w:t>盒类型</w:t>
+      </w:r>
+      <w:proofErr w:type="gramEnd"/>
+      <w:r>
+        <w:rPr>
+          <w:rFonts w:ascii="楷体" w:eastAsia="楷体" w:hAnsi="楷体" w:cs="楷体" w:hint="eastAsia"/>
+          <w:sz w:val="24"/>
+          <w:szCs w:val="24"/>
+        </w:rPr>
+        <w:t>配置</w:t>
       </w:r>
     </w:p>
     <w:p/>
@@ -330,7 +466,147 @@
         <w:rPr>
           <w:rFonts w:ascii="楷体" w:eastAsia="楷体" w:hAnsi="楷体" w:cs="楷体" w:hint="eastAsia"/>
         </w:rPr>
-        <w:t>为配合“无线播播宝盒”业务发展，需要在“后付费宽带拨号IPTV+4K“(524097)和“预付费宽带拨号IPTV+4K“(566097)产品下，新建一个机顶盒类型配置，用于标示“无线播播宝盒“机顶盒业务，且用于外线工单领料时领取“无线播播宝盒“机顶盒。</w:t>
+        <w:t>为配合“无线播</w:t>
+      </w:r>
+      <w:proofErr w:type="gramStart"/>
+      <w:r>
+        <w:rPr>
+          <w:rFonts w:ascii="楷体" w:eastAsia="楷体" w:hAnsi="楷体" w:cs="楷体" w:hint="eastAsia"/>
+        </w:rPr>
+        <w:t>播</w:t>
+      </w:r>
+      <w:proofErr w:type="gramEnd"/>
+      <w:r>
+        <w:rPr>
+          <w:rFonts w:ascii="楷体" w:eastAsia="楷体" w:hAnsi="楷体" w:cs="楷体" w:hint="eastAsia"/>
+        </w:rPr>
+        <w:t>宝盒”业务发展，需要在</w:t>
+      </w:r>
+      <w:proofErr w:type="gramStart"/>
+      <w:r>
+        <w:rPr>
+          <w:rFonts w:ascii="楷体" w:eastAsia="楷体" w:hAnsi="楷体" w:cs="楷体" w:hint="eastAsia"/>
+        </w:rPr>
+        <w:t>“</w:t>
+      </w:r>
+      <w:proofErr w:type="gramEnd"/>
+      <w:r>
+        <w:rPr>
+          <w:rFonts w:ascii="楷体" w:eastAsia="楷体" w:hAnsi="楷体" w:cs="楷体" w:hint="eastAsia"/>
+        </w:rPr>
+        <w:t>后付费宽带拨号IPTV+4K</w:t>
+      </w:r>
+      <w:proofErr w:type="gramStart"/>
+      <w:r>
+        <w:rPr>
+          <w:rFonts w:ascii="楷体" w:eastAsia="楷体" w:hAnsi="楷体" w:cs="楷体" w:hint="eastAsia"/>
+        </w:rPr>
+        <w:t>“</w:t>
+      </w:r>
+      <w:proofErr w:type="gramEnd"/>
+      <w:r>
+        <w:rPr>
+          <w:rFonts w:ascii="楷体" w:eastAsia="楷体" w:hAnsi="楷体" w:cs="楷体" w:hint="eastAsia"/>
+        </w:rPr>
+        <w:t>(524097)和</w:t>
+      </w:r>
+      <w:proofErr w:type="gramStart"/>
+      <w:r>
+        <w:rPr>
+          <w:rFonts w:ascii="楷体" w:eastAsia="楷体" w:hAnsi="楷体" w:cs="楷体" w:hint="eastAsia"/>
+        </w:rPr>
+        <w:t>“</w:t>
+      </w:r>
+      <w:proofErr w:type="gramEnd"/>
+      <w:r>
+        <w:rPr>
+          <w:rFonts w:ascii="楷体" w:eastAsia="楷体" w:hAnsi="楷体" w:cs="楷体" w:hint="eastAsia"/>
+        </w:rPr>
+        <w:t>预付费宽带拨号IPTV+4K</w:t>
+      </w:r>
+      <w:proofErr w:type="gramStart"/>
+      <w:r>
+        <w:rPr>
+          <w:rFonts w:ascii="楷体" w:eastAsia="楷体" w:hAnsi="楷体" w:cs="楷体" w:hint="eastAsia"/>
+        </w:rPr>
+        <w:t>“</w:t>
+      </w:r>
+      <w:proofErr w:type="gramEnd"/>
+      <w:r>
+        <w:rPr>
+          <w:rFonts w:ascii="楷体" w:eastAsia="楷体" w:hAnsi="楷体" w:cs="楷体" w:hint="eastAsia"/>
+        </w:rPr>
+        <w:t>(566097)产品下，新建一个机顶盒类型配置，用于标示</w:t>
+      </w:r>
+      <w:proofErr w:type="gramStart"/>
+      <w:r>
+        <w:rPr>
+          <w:rFonts w:ascii="楷体" w:eastAsia="楷体" w:hAnsi="楷体" w:cs="楷体" w:hint="eastAsia"/>
+        </w:rPr>
+        <w:t>“</w:t>
+      </w:r>
+      <w:proofErr w:type="gramEnd"/>
+      <w:r>
+        <w:rPr>
+          <w:rFonts w:ascii="楷体" w:eastAsia="楷体" w:hAnsi="楷体" w:cs="楷体" w:hint="eastAsia"/>
+        </w:rPr>
+        <w:t>无线播</w:t>
+      </w:r>
+      <w:proofErr w:type="gramStart"/>
+      <w:r>
+        <w:rPr>
+          <w:rFonts w:ascii="楷体" w:eastAsia="楷体" w:hAnsi="楷体" w:cs="楷体" w:hint="eastAsia"/>
+        </w:rPr>
+        <w:t>播</w:t>
+      </w:r>
+      <w:proofErr w:type="gramEnd"/>
+      <w:r>
+        <w:rPr>
+          <w:rFonts w:ascii="楷体" w:eastAsia="楷体" w:hAnsi="楷体" w:cs="楷体" w:hint="eastAsia"/>
+        </w:rPr>
+        <w:t>宝盒</w:t>
+      </w:r>
+      <w:proofErr w:type="gramStart"/>
+      <w:r>
+        <w:rPr>
+          <w:rFonts w:ascii="楷体" w:eastAsia="楷体" w:hAnsi="楷体" w:cs="楷体" w:hint="eastAsia"/>
+        </w:rPr>
+        <w:t>“</w:t>
+      </w:r>
+      <w:proofErr w:type="gramEnd"/>
+      <w:r>
+        <w:rPr>
+          <w:rFonts w:ascii="楷体" w:eastAsia="楷体" w:hAnsi="楷体" w:cs="楷体" w:hint="eastAsia"/>
+        </w:rPr>
+        <w:t>机顶盒业务，且用于外线工单领料时领取</w:t>
+      </w:r>
+      <w:proofErr w:type="gramStart"/>
+      <w:r>
+        <w:rPr>
+          <w:rFonts w:ascii="楷体" w:eastAsia="楷体" w:hAnsi="楷体" w:cs="楷体" w:hint="eastAsia"/>
+        </w:rPr>
+        <w:t>“</w:t>
+      </w:r>
+      <w:proofErr w:type="gramEnd"/>
+      <w:r>
+        <w:rPr>
+          <w:rFonts w:ascii="楷体" w:eastAsia="楷体" w:hAnsi="楷体" w:cs="楷体" w:hint="eastAsia"/>
+        </w:rPr>
+        <w:t>无线播</w:t>
+      </w:r>
+      <w:proofErr w:type="gramStart"/>
+      <w:r>
+        <w:rPr>
+          <w:rFonts w:ascii="楷体" w:eastAsia="楷体" w:hAnsi="楷体" w:cs="楷体" w:hint="eastAsia"/>
+        </w:rPr>
+        <w:t>播</w:t>
+      </w:r>
+      <w:proofErr w:type="gramEnd"/>
+      <w:r>
+        <w:rPr>
+          <w:rFonts w:ascii="楷体" w:eastAsia="楷体" w:hAnsi="楷体" w:cs="楷体" w:hint="eastAsia"/>
+        </w:rPr>
+        <w:t>宝盒“机顶盒。</w:t>
       </w:r>
     </w:p>
     <w:p>
@@ -389,7 +665,35 @@
         <w:rPr>
           <w:rFonts w:ascii="楷体" w:eastAsia="楷体" w:hAnsi="楷体" w:cs="楷体" w:hint="eastAsia"/>
         </w:rPr>
-        <w:t>1.有线宽带下的子产品省高清业务（ITV)的子产品属性“4K机顶盒”新增属性值“无线播播宝盒”。</w:t>
+        <w:t>1.有线宽带下的子</w:t>
+      </w:r>
+      <w:proofErr w:type="gramStart"/>
+      <w:r>
+        <w:rPr>
+          <w:rFonts w:ascii="楷体" w:eastAsia="楷体" w:hAnsi="楷体" w:cs="楷体" w:hint="eastAsia"/>
+        </w:rPr>
+        <w:t>产品省</w:t>
+      </w:r>
+      <w:proofErr w:type="gramEnd"/>
+      <w:r>
+        <w:rPr>
+          <w:rFonts w:ascii="楷体" w:eastAsia="楷体" w:hAnsi="楷体" w:cs="楷体" w:hint="eastAsia"/>
+        </w:rPr>
+        <w:t>高清业务（ITV)的子产品属性“4K机顶盒”新增属性值“无线播</w:t>
+      </w:r>
+      <w:proofErr w:type="gramStart"/>
+      <w:r>
+        <w:rPr>
+          <w:rFonts w:ascii="楷体" w:eastAsia="楷体" w:hAnsi="楷体" w:cs="楷体" w:hint="eastAsia"/>
+        </w:rPr>
+        <w:t>播</w:t>
+      </w:r>
+      <w:proofErr w:type="gramEnd"/>
+      <w:r>
+        <w:rPr>
+          <w:rFonts w:ascii="楷体" w:eastAsia="楷体" w:hAnsi="楷体" w:cs="楷体" w:hint="eastAsia"/>
+        </w:rPr>
+        <w:t>宝盒”。</w:t>
       </w:r>
     </w:p>
     <w:p>
@@ -421,7 +725,49 @@
         <w:rPr>
           <w:rFonts w:ascii="楷体" w:eastAsia="楷体" w:hAnsi="楷体" w:cs="楷体" w:hint="eastAsia"/>
         </w:rPr>
-        <w:t>IBP ADSL字典表【组别字典】下”4k机顶盒“新增“无线播播宝盒”字典值为：18。</w:t>
+        <w:t>IBP ADSL字典表【组别字典】下</w:t>
+      </w:r>
+      <w:proofErr w:type="gramStart"/>
+      <w:r>
+        <w:rPr>
+          <w:rFonts w:ascii="楷体" w:eastAsia="楷体" w:hAnsi="楷体" w:cs="楷体" w:hint="eastAsia"/>
+        </w:rPr>
+        <w:t>”</w:t>
+      </w:r>
+      <w:proofErr w:type="gramEnd"/>
+      <w:r>
+        <w:rPr>
+          <w:rFonts w:ascii="楷体" w:eastAsia="楷体" w:hAnsi="楷体" w:cs="楷体" w:hint="eastAsia"/>
+        </w:rPr>
+        <w:t>4k机顶盒</w:t>
+      </w:r>
+      <w:proofErr w:type="gramStart"/>
+      <w:r>
+        <w:rPr>
+          <w:rFonts w:ascii="楷体" w:eastAsia="楷体" w:hAnsi="楷体" w:cs="楷体" w:hint="eastAsia"/>
+        </w:rPr>
+        <w:t>“</w:t>
+      </w:r>
+      <w:proofErr w:type="gramEnd"/>
+      <w:r>
+        <w:rPr>
+          <w:rFonts w:ascii="楷体" w:eastAsia="楷体" w:hAnsi="楷体" w:cs="楷体" w:hint="eastAsia"/>
+        </w:rPr>
+        <w:t>新增“无线播</w:t>
+      </w:r>
+      <w:proofErr w:type="gramStart"/>
+      <w:r>
+        <w:rPr>
+          <w:rFonts w:ascii="楷体" w:eastAsia="楷体" w:hAnsi="楷体" w:cs="楷体" w:hint="eastAsia"/>
+        </w:rPr>
+        <w:t>播</w:t>
+      </w:r>
+      <w:proofErr w:type="gramEnd"/>
+      <w:r>
+        <w:rPr>
+          <w:rFonts w:ascii="楷体" w:eastAsia="楷体" w:hAnsi="楷体" w:cs="楷体" w:hint="eastAsia"/>
+        </w:rPr>
+        <w:t>宝盒”字典值为：18。</w:t>
       </w:r>
     </w:p>
     <w:p>
@@ -439,7 +785,49 @@
         <w:rPr>
           <w:rFonts w:ascii="楷体" w:eastAsia="楷体" w:hAnsi="楷体" w:cs="楷体" w:hint="eastAsia"/>
         </w:rPr>
-        <w:t>IBP P6-PAI_接口定义 IPTV工单下”4k机顶盒“新增“无线播播宝盒”字典值为：18。</w:t>
+        <w:t>IBP P6-PAI_接口定义 IPTV工单下</w:t>
+      </w:r>
+      <w:proofErr w:type="gramStart"/>
+      <w:r>
+        <w:rPr>
+          <w:rFonts w:ascii="楷体" w:eastAsia="楷体" w:hAnsi="楷体" w:cs="楷体" w:hint="eastAsia"/>
+        </w:rPr>
+        <w:t>”</w:t>
+      </w:r>
+      <w:proofErr w:type="gramEnd"/>
+      <w:r>
+        <w:rPr>
+          <w:rFonts w:ascii="楷体" w:eastAsia="楷体" w:hAnsi="楷体" w:cs="楷体" w:hint="eastAsia"/>
+        </w:rPr>
+        <w:t>4k机顶盒</w:t>
+      </w:r>
+      <w:proofErr w:type="gramStart"/>
+      <w:r>
+        <w:rPr>
+          <w:rFonts w:ascii="楷体" w:eastAsia="楷体" w:hAnsi="楷体" w:cs="楷体" w:hint="eastAsia"/>
+        </w:rPr>
+        <w:t>“</w:t>
+      </w:r>
+      <w:proofErr w:type="gramEnd"/>
+      <w:r>
+        <w:rPr>
+          <w:rFonts w:ascii="楷体" w:eastAsia="楷体" w:hAnsi="楷体" w:cs="楷体" w:hint="eastAsia"/>
+        </w:rPr>
+        <w:t>新增“无线播</w:t>
+      </w:r>
+      <w:proofErr w:type="gramStart"/>
+      <w:r>
+        <w:rPr>
+          <w:rFonts w:ascii="楷体" w:eastAsia="楷体" w:hAnsi="楷体" w:cs="楷体" w:hint="eastAsia"/>
+        </w:rPr>
+        <w:t>播</w:t>
+      </w:r>
+      <w:proofErr w:type="gramEnd"/>
+      <w:r>
+        <w:rPr>
+          <w:rFonts w:ascii="楷体" w:eastAsia="楷体" w:hAnsi="楷体" w:cs="楷体" w:hint="eastAsia"/>
+        </w:rPr>
+        <w:t>宝盒”字典值为：18。</w:t>
       </w:r>
     </w:p>
     <w:p>
@@ -452,11 +840,19 @@
           <w:rFonts w:ascii="楷体" w:eastAsia="楷体" w:hAnsi="楷体" w:cs="楷体"/>
         </w:rPr>
       </w:pPr>
-      <w:r>
-        <w:rPr>
-          <w:rFonts w:ascii="楷体" w:eastAsia="楷体" w:hAnsi="楷体" w:cs="楷体" w:hint="eastAsia"/>
-        </w:rPr>
-        <w:t>综资无改造：</w:t>
+      <w:proofErr w:type="gramStart"/>
+      <w:r>
+        <w:rPr>
+          <w:rFonts w:ascii="楷体" w:eastAsia="楷体" w:hAnsi="楷体" w:cs="楷体" w:hint="eastAsia"/>
+        </w:rPr>
+        <w:t>综资无</w:t>
+      </w:r>
+      <w:proofErr w:type="gramEnd"/>
+      <w:r>
+        <w:rPr>
+          <w:rFonts w:ascii="楷体" w:eastAsia="楷体" w:hAnsi="楷体" w:cs="楷体" w:hint="eastAsia"/>
+        </w:rPr>
+        <w:t>改造：</w:t>
       </w:r>
     </w:p>
     <w:p>
@@ -499,7 +895,35 @@
         <w:rPr>
           <w:rFonts w:ascii="楷体" w:eastAsia="楷体" w:hAnsi="楷体" w:cs="楷体" w:hint="eastAsia"/>
         </w:rPr>
-        <w:t>场景一：后付费有线宽带新装带省高清业务（ITV)子产品（“4K机顶盒”:属性值“无线播播宝盒”）</w:t>
+        <w:t>场景</w:t>
+      </w:r>
+      <w:proofErr w:type="gramStart"/>
+      <w:r>
+        <w:rPr>
+          <w:rFonts w:ascii="楷体" w:eastAsia="楷体" w:hAnsi="楷体" w:cs="楷体" w:hint="eastAsia"/>
+        </w:rPr>
+        <w:t>一</w:t>
+      </w:r>
+      <w:proofErr w:type="gramEnd"/>
+      <w:r>
+        <w:rPr>
+          <w:rFonts w:ascii="楷体" w:eastAsia="楷体" w:hAnsi="楷体" w:cs="楷体" w:hint="eastAsia"/>
+        </w:rPr>
+        <w:t>：后付费有线宽带新装带省高清业务（ITV)子产品（“4K机顶盒”:属性值“无线播</w:t>
+      </w:r>
+      <w:proofErr w:type="gramStart"/>
+      <w:r>
+        <w:rPr>
+          <w:rFonts w:ascii="楷体" w:eastAsia="楷体" w:hAnsi="楷体" w:cs="楷体" w:hint="eastAsia"/>
+        </w:rPr>
+        <w:t>播</w:t>
+      </w:r>
+      <w:proofErr w:type="gramEnd"/>
+      <w:r>
+        <w:rPr>
+          <w:rFonts w:ascii="楷体" w:eastAsia="楷体" w:hAnsi="楷体" w:cs="楷体" w:hint="eastAsia"/>
+        </w:rPr>
+        <w:t>宝盒”）</w:t>
       </w:r>
     </w:p>
     <w:p>
@@ -527,7 +951,35 @@
         <w:rPr>
           <w:rFonts w:ascii="楷体" w:eastAsia="楷体" w:hAnsi="楷体" w:cs="楷体" w:hint="eastAsia"/>
         </w:rPr>
-        <w:t>场景三：预付费有线宽带改性能新增省高清业务（ITV)子产品（“4K机顶盒”:属性值“无线播播宝盒”）（使用案例2资产）</w:t>
+        <w:t>场景三：预付费有线宽带改性能</w:t>
+      </w:r>
+      <w:proofErr w:type="gramStart"/>
+      <w:r>
+        <w:rPr>
+          <w:rFonts w:ascii="楷体" w:eastAsia="楷体" w:hAnsi="楷体" w:cs="楷体" w:hint="eastAsia"/>
+        </w:rPr>
+        <w:t>新增省</w:t>
+      </w:r>
+      <w:proofErr w:type="gramEnd"/>
+      <w:r>
+        <w:rPr>
+          <w:rFonts w:ascii="楷体" w:eastAsia="楷体" w:hAnsi="楷体" w:cs="楷体" w:hint="eastAsia"/>
+        </w:rPr>
+        <w:t>高清业务（ITV)子产品（“4K机顶盒”:属性值“无线播</w:t>
+      </w:r>
+      <w:proofErr w:type="gramStart"/>
+      <w:r>
+        <w:rPr>
+          <w:rFonts w:ascii="楷体" w:eastAsia="楷体" w:hAnsi="楷体" w:cs="楷体" w:hint="eastAsia"/>
+        </w:rPr>
+        <w:t>播</w:t>
+      </w:r>
+      <w:proofErr w:type="gramEnd"/>
+      <w:r>
+        <w:rPr>
+          <w:rFonts w:ascii="楷体" w:eastAsia="楷体" w:hAnsi="楷体" w:cs="楷体" w:hint="eastAsia"/>
+        </w:rPr>
+        <w:t>宝盒”）（使用案例2资产）</w:t>
       </w:r>
     </w:p>
     <w:p>
@@ -593,7 +1045,21 @@
         <w:rPr>
           <w:rFonts w:ascii="楷体" w:eastAsia="楷体" w:hAnsi="楷体" w:cs="楷体" w:hint="eastAsia"/>
         </w:rPr>
-        <w:t>1.验证CRM销售门户受理有线宽带订单时，省高清业务（ITV)子产品下“4K机顶盒”属性下拉框含有属性值“无线播播宝盒”并且能够选占，订单能够结算提交成功。</w:t>
+        <w:t>1.验证CRM销售门户受理有线宽带订单时，省高清业务（ITV)子产品下“4K机顶盒”属性下拉框含有属性值“无线播</w:t>
+      </w:r>
+      <w:proofErr w:type="gramStart"/>
+      <w:r>
+        <w:rPr>
+          <w:rFonts w:ascii="楷体" w:eastAsia="楷体" w:hAnsi="楷体" w:cs="楷体" w:hint="eastAsia"/>
+        </w:rPr>
+        <w:t>播</w:t>
+      </w:r>
+      <w:proofErr w:type="gramEnd"/>
+      <w:r>
+        <w:rPr>
+          <w:rFonts w:ascii="楷体" w:eastAsia="楷体" w:hAnsi="楷体" w:cs="楷体" w:hint="eastAsia"/>
+        </w:rPr>
+        <w:t>宝盒”并且能够选占，订单能够结算提交成功。</w:t>
       </w:r>
     </w:p>
     <w:p>
@@ -610,7 +1076,21 @@
         <w:rPr>
           <w:rFonts w:ascii="楷体" w:eastAsia="楷体" w:hAnsi="楷体" w:cs="楷体" w:hint="eastAsia"/>
         </w:rPr>
-        <w:t>2.验证IBP收到CRM订单中“4K机顶盒”属性：“无线播播宝盒”，并且更新到P7定单模</w:t>
+        <w:t>2.验证IBP收到CRM订单中“4K机顶盒”属性：“无线播</w:t>
+      </w:r>
+      <w:proofErr w:type="gramStart"/>
+      <w:r>
+        <w:rPr>
+          <w:rFonts w:ascii="楷体" w:eastAsia="楷体" w:hAnsi="楷体" w:cs="楷体" w:hint="eastAsia"/>
+        </w:rPr>
+        <w:t>播</w:t>
+      </w:r>
+      <w:proofErr w:type="gramEnd"/>
+      <w:r>
+        <w:rPr>
+          <w:rFonts w:ascii="楷体" w:eastAsia="楷体" w:hAnsi="楷体" w:cs="楷体" w:hint="eastAsia"/>
+        </w:rPr>
+        <w:t>宝盒”，并且更新到P7定单模</w:t>
       </w:r>
       <w:r>
         <w:rPr>
@@ -634,7 +1114,91 @@
         <w:rPr>
           <w:rFonts w:ascii="楷体" w:eastAsia="楷体" w:hAnsi="楷体" w:cs="楷体" w:hint="eastAsia"/>
         </w:rPr>
-        <w:t xml:space="preserve">3.验证IBP发送综资创服务报文set_top_box_4k 为：18，验证方法登陆PAL数据库：select work_order_request from  ra_workorder_request where crm_order_number='订单号' and request_type='createIntResService' </w:t>
+        <w:t>3.验证IBP发送</w:t>
+      </w:r>
+      <w:proofErr w:type="gramStart"/>
+      <w:r>
+        <w:rPr>
+          <w:rFonts w:ascii="楷体" w:eastAsia="楷体" w:hAnsi="楷体" w:cs="楷体" w:hint="eastAsia"/>
+        </w:rPr>
+        <w:t>综资创服务</w:t>
+      </w:r>
+      <w:proofErr w:type="gramEnd"/>
+      <w:r>
+        <w:rPr>
+          <w:rFonts w:ascii="楷体" w:eastAsia="楷体" w:hAnsi="楷体" w:cs="楷体" w:hint="eastAsia"/>
+        </w:rPr>
+        <w:t xml:space="preserve">报文set_top_box_4k 为：18，验证方法登陆PAL数据库：select </w:t>
+      </w:r>
+      <w:proofErr w:type="spellStart"/>
+      <w:r>
+        <w:rPr>
+          <w:rFonts w:ascii="楷体" w:eastAsia="楷体" w:hAnsi="楷体" w:cs="楷体" w:hint="eastAsia"/>
+        </w:rPr>
+        <w:t>work_order_request</w:t>
+      </w:r>
+      <w:proofErr w:type="spellEnd"/>
+      <w:r>
+        <w:rPr>
+          <w:rFonts w:ascii="楷体" w:eastAsia="楷体" w:hAnsi="楷体" w:cs="楷体" w:hint="eastAsia"/>
+        </w:rPr>
+        <w:t xml:space="preserve"> from  </w:t>
+      </w:r>
+      <w:proofErr w:type="spellStart"/>
+      <w:r>
+        <w:rPr>
+          <w:rFonts w:ascii="楷体" w:eastAsia="楷体" w:hAnsi="楷体" w:cs="楷体" w:hint="eastAsia"/>
+        </w:rPr>
+        <w:t>ra_workorder_request</w:t>
+      </w:r>
+      <w:proofErr w:type="spellEnd"/>
+      <w:r>
+        <w:rPr>
+          <w:rFonts w:ascii="楷体" w:eastAsia="楷体" w:hAnsi="楷体" w:cs="楷体" w:hint="eastAsia"/>
+        </w:rPr>
+        <w:t xml:space="preserve"> where </w:t>
+      </w:r>
+      <w:proofErr w:type="spellStart"/>
+      <w:r>
+        <w:rPr>
+          <w:rFonts w:ascii="楷体" w:eastAsia="楷体" w:hAnsi="楷体" w:cs="楷体" w:hint="eastAsia"/>
+        </w:rPr>
+        <w:t>crm_order_number</w:t>
+      </w:r>
+      <w:proofErr w:type="spellEnd"/>
+      <w:r>
+        <w:rPr>
+          <w:rFonts w:ascii="楷体" w:eastAsia="楷体" w:hAnsi="楷体" w:cs="楷体" w:hint="eastAsia"/>
+        </w:rPr>
+        <w:t xml:space="preserve">='订单号' and </w:t>
+      </w:r>
+      <w:proofErr w:type="spellStart"/>
+      <w:r>
+        <w:rPr>
+          <w:rFonts w:ascii="楷体" w:eastAsia="楷体" w:hAnsi="楷体" w:cs="楷体" w:hint="eastAsia"/>
+        </w:rPr>
+        <w:t>request_type</w:t>
+      </w:r>
+      <w:proofErr w:type="spellEnd"/>
+      <w:r>
+        <w:rPr>
+          <w:rFonts w:ascii="楷体" w:eastAsia="楷体" w:hAnsi="楷体" w:cs="楷体" w:hint="eastAsia"/>
+        </w:rPr>
+        <w:t>='</w:t>
+      </w:r>
+      <w:proofErr w:type="spellStart"/>
+      <w:r>
+        <w:rPr>
+          <w:rFonts w:ascii="楷体" w:eastAsia="楷体" w:hAnsi="楷体" w:cs="楷体" w:hint="eastAsia"/>
+        </w:rPr>
+        <w:t>createIntResService</w:t>
+      </w:r>
+      <w:proofErr w:type="spellEnd"/>
+      <w:r>
+        <w:rPr>
+          <w:rFonts w:ascii="楷体" w:eastAsia="楷体" w:hAnsi="楷体" w:cs="楷体" w:hint="eastAsia"/>
+        </w:rPr>
+        <w:t xml:space="preserve">' </w:t>
       </w:r>
     </w:p>
     <w:p>
@@ -651,7 +1215,71 @@
         <w:rPr>
           <w:rFonts w:ascii="楷体" w:eastAsia="楷体" w:hAnsi="楷体" w:cs="楷体" w:hint="eastAsia"/>
         </w:rPr>
-        <w:t>4.验证IBP发送IPTV工单报文set_top_box_4k 为：18，验证方法登陆PAL数据库：select a.work_order_request from pai_workorder_request a  where crm_order_number='订单号' and a.platform='13'</w:t>
+        <w:t xml:space="preserve">4.验证IBP发送IPTV工单报文set_top_box_4k 为：18，验证方法登陆PAL数据库：select </w:t>
+      </w:r>
+      <w:proofErr w:type="spellStart"/>
+      <w:r>
+        <w:rPr>
+          <w:rFonts w:ascii="楷体" w:eastAsia="楷体" w:hAnsi="楷体" w:cs="楷体" w:hint="eastAsia"/>
+        </w:rPr>
+        <w:t>a.work_order_request</w:t>
+      </w:r>
+      <w:proofErr w:type="spellEnd"/>
+      <w:r>
+        <w:rPr>
+          <w:rFonts w:ascii="楷体" w:eastAsia="楷体" w:hAnsi="楷体" w:cs="楷体" w:hint="eastAsia"/>
+        </w:rPr>
+        <w:t xml:space="preserve"> from </w:t>
+      </w:r>
+      <w:proofErr w:type="spellStart"/>
+      <w:r>
+        <w:rPr>
+          <w:rFonts w:ascii="楷体" w:eastAsia="楷体" w:hAnsi="楷体" w:cs="楷体" w:hint="eastAsia"/>
+        </w:rPr>
+        <w:t>pai_workorder_request</w:t>
+      </w:r>
+      <w:proofErr w:type="spellEnd"/>
+      <w:r>
+        <w:rPr>
+          <w:rFonts w:ascii="楷体" w:eastAsia="楷体" w:hAnsi="楷体" w:cs="楷体" w:hint="eastAsia"/>
+        </w:rPr>
+        <w:t xml:space="preserve"> a  where </w:t>
+      </w:r>
+      <w:proofErr w:type="spellStart"/>
+      <w:r>
+        <w:rPr>
+          <w:rFonts w:ascii="楷体" w:eastAsia="楷体" w:hAnsi="楷体" w:cs="楷体" w:hint="eastAsia"/>
+        </w:rPr>
+        <w:t>crm_order_number</w:t>
+      </w:r>
+      <w:proofErr w:type="spellEnd"/>
+      <w:r>
+        <w:rPr>
+          <w:rFonts w:ascii="楷体" w:eastAsia="楷体" w:hAnsi="楷体" w:cs="楷体" w:hint="eastAsia"/>
+        </w:rPr>
+        <w:t xml:space="preserve">='订单号' and </w:t>
+      </w:r>
+      <w:proofErr w:type="spellStart"/>
+      <w:r>
+        <w:rPr>
+          <w:rFonts w:ascii="楷体" w:eastAsia="楷体" w:hAnsi="楷体" w:cs="楷体" w:hint="eastAsia"/>
+        </w:rPr>
+        <w:t>a.</w:t>
+      </w:r>
+      <w:proofErr w:type="gramStart"/>
+      <w:r>
+        <w:rPr>
+          <w:rFonts w:ascii="楷体" w:eastAsia="楷体" w:hAnsi="楷体" w:cs="楷体" w:hint="eastAsia"/>
+        </w:rPr>
+        <w:t>platform</w:t>
+      </w:r>
+      <w:proofErr w:type="spellEnd"/>
+      <w:proofErr w:type="gramEnd"/>
+      <w:r>
+        <w:rPr>
+          <w:rFonts w:ascii="楷体" w:eastAsia="楷体" w:hAnsi="楷体" w:cs="楷体" w:hint="eastAsia"/>
+        </w:rPr>
+        <w:t>='13'</w:t>
       </w:r>
     </w:p>
     <w:p>
@@ -665,7 +1293,21 @@
         <w:rPr>
           <w:rFonts w:ascii="楷体" w:eastAsia="楷体" w:hAnsi="楷体" w:cs="楷体" w:hint="eastAsia"/>
         </w:rPr>
-        <w:t xml:space="preserve">5.验证IBP发送客保外线工单工单报文set_top_box_4k 为：18，验证方法登陆WOP数据库：select a.p6_req_content from wp_p6_req a where a.crm_order_id='订单号' </w:t>
+        <w:t xml:space="preserve">5.验证IBP发送客保外线工单工单报文set_top_box_4k 为：18，验证方法登陆WOP数据库：select a.p6_req_content from wp_p6_req a where </w:t>
+      </w:r>
+      <w:proofErr w:type="spellStart"/>
+      <w:r>
+        <w:rPr>
+          <w:rFonts w:ascii="楷体" w:eastAsia="楷体" w:hAnsi="楷体" w:cs="楷体" w:hint="eastAsia"/>
+        </w:rPr>
+        <w:t>a.crm_order_id</w:t>
+      </w:r>
+      <w:proofErr w:type="spellEnd"/>
+      <w:r>
+        <w:rPr>
+          <w:rFonts w:ascii="楷体" w:eastAsia="楷体" w:hAnsi="楷体" w:cs="楷体" w:hint="eastAsia"/>
+        </w:rPr>
+        <w:t xml:space="preserve">='订单号' </w:t>
       </w:r>
     </w:p>
     <w:p>
@@ -675,6 +1317,206 @@
         </w:tabs>
         <w:jc w:val="left"/>
         <w:rPr>
+          <w:rFonts w:ascii="楷体" w:eastAsia="楷体" w:hAnsi="楷体" w:cs="楷体" w:hint="eastAsia"/>
+        </w:rPr>
+      </w:pPr>
+      <w:r>
+        <w:rPr>
+          <w:rFonts w:ascii="楷体" w:eastAsia="楷体" w:hAnsi="楷体" w:cs="楷体" w:hint="eastAsia"/>
+        </w:rPr>
+        <w:t>6.验证</w:t>
+      </w:r>
+      <w:proofErr w:type="gramStart"/>
+      <w:r>
+        <w:rPr>
+          <w:rFonts w:ascii="楷体" w:eastAsia="楷体" w:hAnsi="楷体" w:cs="楷体" w:hint="eastAsia"/>
+        </w:rPr>
+        <w:t>综资原</w:t>
+      </w:r>
+      <w:proofErr w:type="gramEnd"/>
+      <w:r>
+        <w:rPr>
+          <w:rFonts w:ascii="楷体" w:eastAsia="楷体" w:hAnsi="楷体" w:cs="楷体" w:hint="eastAsia"/>
+        </w:rPr>
+        <w:t>资产查询返回时，返回的set_top_box_4k 为：18，</w:t>
+      </w:r>
+    </w:p>
+    <w:p>
+      <w:pPr>
+        <w:tabs>
+          <w:tab w:val="left" w:pos="7035"/>
+        </w:tabs>
+        <w:jc w:val="left"/>
+        <w:rPr>
+          <w:rFonts w:ascii="楷体" w:eastAsia="楷体" w:hAnsi="楷体" w:cs="楷体" w:hint="eastAsia"/>
+        </w:rPr>
+      </w:pPr>
+    </w:p>
+    <w:p>
+      <w:pPr>
+        <w:tabs>
+          <w:tab w:val="left" w:pos="7035"/>
+        </w:tabs>
+        <w:jc w:val="left"/>
+        <w:rPr>
+          <w:rFonts w:ascii="楷体" w:eastAsia="楷体" w:hAnsi="楷体" w:cs="楷体" w:hint="eastAsia"/>
+        </w:rPr>
+      </w:pPr>
+      <w:r>
+        <w:rPr>
+          <w:rFonts w:ascii="楷体" w:eastAsia="楷体" w:hAnsi="楷体" w:cs="楷体" w:hint="eastAsia"/>
+        </w:rPr>
+        <w:t>方法1：</w:t>
+      </w:r>
+      <w:r>
+        <w:rPr>
+          <w:rFonts w:ascii="楷体" w:eastAsia="楷体" w:hAnsi="楷体" w:cs="楷体" w:hint="eastAsia"/>
+        </w:rPr>
+        <w:t>验证方法登陆PAL数据库：</w:t>
+      </w:r>
+    </w:p>
+    <w:p>
+      <w:pPr>
+        <w:tabs>
+          <w:tab w:val="left" w:pos="7035"/>
+        </w:tabs>
+        <w:jc w:val="left"/>
+        <w:rPr>
+          <w:rFonts w:ascii="楷体" w:eastAsia="楷体" w:hAnsi="楷体" w:cs="楷体" w:hint="eastAsia"/>
+        </w:rPr>
+      </w:pPr>
+      <w:r>
+        <w:rPr>
+          <w:rFonts w:ascii="楷体" w:eastAsia="楷体" w:hAnsi="楷体" w:cs="楷体" w:hint="eastAsia"/>
+        </w:rPr>
+        <w:t xml:space="preserve">select </w:t>
+      </w:r>
+      <w:proofErr w:type="spellStart"/>
+      <w:r>
+        <w:rPr>
+          <w:rFonts w:ascii="楷体" w:eastAsia="楷体" w:hAnsi="楷体" w:cs="楷体" w:hint="eastAsia"/>
+        </w:rPr>
+        <w:t>work_order_request</w:t>
+      </w:r>
+      <w:proofErr w:type="spellEnd"/>
+      <w:r>
+        <w:rPr>
+          <w:rFonts w:ascii="楷体" w:eastAsia="楷体" w:hAnsi="楷体" w:cs="楷体" w:hint="eastAsia"/>
+        </w:rPr>
+        <w:t xml:space="preserve"> from  </w:t>
+      </w:r>
+      <w:proofErr w:type="spellStart"/>
+      <w:r>
+        <w:rPr>
+          <w:rFonts w:ascii="楷体" w:eastAsia="楷体" w:hAnsi="楷体" w:cs="楷体" w:hint="eastAsia"/>
+        </w:rPr>
+        <w:t>ra_workorder_request</w:t>
+      </w:r>
+      <w:proofErr w:type="spellEnd"/>
+      <w:r>
+        <w:rPr>
+          <w:rFonts w:ascii="楷体" w:eastAsia="楷体" w:hAnsi="楷体" w:cs="楷体" w:hint="eastAsia"/>
+        </w:rPr>
+        <w:t xml:space="preserve"> where </w:t>
+      </w:r>
+      <w:proofErr w:type="spellStart"/>
+      <w:r>
+        <w:rPr>
+          <w:rFonts w:ascii="楷体" w:eastAsia="楷体" w:hAnsi="楷体" w:cs="楷体" w:hint="eastAsia"/>
+        </w:rPr>
+        <w:t>crm_order_number</w:t>
+      </w:r>
+      <w:proofErr w:type="spellEnd"/>
+      <w:r>
+        <w:rPr>
+          <w:rFonts w:ascii="楷体" w:eastAsia="楷体" w:hAnsi="楷体" w:cs="楷体" w:hint="eastAsia"/>
+        </w:rPr>
+        <w:t xml:space="preserve">='订单号' and </w:t>
+      </w:r>
+      <w:proofErr w:type="spellStart"/>
+      <w:r>
+        <w:rPr>
+          <w:rFonts w:ascii="楷体" w:eastAsia="楷体" w:hAnsi="楷体" w:cs="楷体" w:hint="eastAsia"/>
+        </w:rPr>
+        <w:t>request_type</w:t>
+      </w:r>
+      <w:proofErr w:type="spellEnd"/>
+      <w:r>
+        <w:rPr>
+          <w:rFonts w:ascii="楷体" w:eastAsia="楷体" w:hAnsi="楷体" w:cs="楷体" w:hint="eastAsia"/>
+        </w:rPr>
+        <w:t>='</w:t>
+      </w:r>
+      <w:proofErr w:type="spellStart"/>
+      <w:r>
+        <w:rPr>
+          <w:rFonts w:ascii="楷体" w:eastAsia="楷体" w:hAnsi="楷体" w:cs="楷体" w:hint="eastAsia"/>
+        </w:rPr>
+        <w:t>queryIntResService</w:t>
+      </w:r>
+      <w:proofErr w:type="spellEnd"/>
+      <w:r>
+        <w:rPr>
+          <w:rFonts w:ascii="楷体" w:eastAsia="楷体" w:hAnsi="楷体" w:cs="楷体" w:hint="eastAsia"/>
+        </w:rPr>
+        <w:t xml:space="preserve">' </w:t>
+      </w:r>
+      <w:r>
+        <w:rPr>
+          <w:rFonts w:ascii="楷体" w:eastAsia="楷体" w:hAnsi="楷体" w:cs="楷体" w:hint="eastAsia"/>
+        </w:rPr>
+        <w:t xml:space="preserve">； </w:t>
+      </w:r>
+    </w:p>
+    <w:p>
+      <w:pPr>
+        <w:tabs>
+          <w:tab w:val="left" w:pos="7035"/>
+        </w:tabs>
+        <w:jc w:val="left"/>
+        <w:rPr>
+          <w:rFonts w:ascii="楷体" w:eastAsia="楷体" w:hAnsi="楷体" w:cs="楷体" w:hint="eastAsia"/>
+        </w:rPr>
+      </w:pPr>
+    </w:p>
+    <w:p>
+      <w:pPr>
+        <w:tabs>
+          <w:tab w:val="left" w:pos="7035"/>
+        </w:tabs>
+        <w:jc w:val="left"/>
+        <w:rPr>
+          <w:rFonts w:ascii="楷体" w:eastAsia="楷体" w:hAnsi="楷体" w:cs="楷体" w:hint="eastAsia"/>
+        </w:rPr>
+      </w:pPr>
+      <w:r>
+        <w:rPr>
+          <w:rFonts w:ascii="楷体" w:eastAsia="楷体" w:hAnsi="楷体" w:cs="楷体" w:hint="eastAsia"/>
+        </w:rPr>
+        <w:t>方法2：</w:t>
+      </w:r>
+      <w:proofErr w:type="gramStart"/>
+      <w:r>
+        <w:rPr>
+          <w:rFonts w:ascii="楷体" w:eastAsia="楷体" w:hAnsi="楷体" w:cs="楷体" w:hint="eastAsia"/>
+        </w:rPr>
+        <w:t>登陆综资数据库</w:t>
+      </w:r>
+      <w:proofErr w:type="gramEnd"/>
+      <w:r>
+        <w:rPr>
+          <w:rFonts w:ascii="楷体" w:eastAsia="楷体" w:hAnsi="楷体" w:cs="楷体" w:hint="eastAsia"/>
+        </w:rPr>
+        <w:t>：</w:t>
+      </w:r>
+    </w:p>
+    <w:p>
+      <w:pPr>
+        <w:tabs>
+          <w:tab w:val="left" w:pos="7035"/>
+        </w:tabs>
+        <w:jc w:val="left"/>
+        <w:rPr>
           <w:rFonts w:ascii="楷体" w:eastAsia="楷体" w:hAnsi="楷体" w:cs="楷体"/>
         </w:rPr>
       </w:pPr>
@@ -682,7 +1524,49 @@
         <w:rPr>
           <w:rFonts w:ascii="楷体" w:eastAsia="楷体" w:hAnsi="楷体" w:cs="楷体" w:hint="eastAsia"/>
         </w:rPr>
-        <w:t xml:space="preserve">6.验证综资原资产查询返回时，返回的set_top_box_4k 为：18，验证方法登陆PAL数据库：select work_order_request from  ra_workorder_request where crm_order_number='订单号' and request_type='queryIntResService' </w:t>
+        <w:t xml:space="preserve">select RESPONSEOBJECT from </w:t>
+      </w:r>
+      <w:proofErr w:type="spellStart"/>
+      <w:r>
+        <w:rPr>
+          <w:rFonts w:ascii="楷体" w:eastAsia="楷体" w:hAnsi="楷体" w:cs="楷体" w:hint="eastAsia"/>
+        </w:rPr>
+        <w:t>intf_requestlog</w:t>
+      </w:r>
+      <w:proofErr w:type="spellEnd"/>
+      <w:r>
+        <w:rPr>
+          <w:rFonts w:ascii="楷体" w:eastAsia="楷体" w:hAnsi="楷体" w:cs="楷体" w:hint="eastAsia"/>
+        </w:rPr>
+        <w:t xml:space="preserve"> where </w:t>
+      </w:r>
+      <w:proofErr w:type="spellStart"/>
+      <w:r>
+        <w:rPr>
+          <w:rFonts w:ascii="楷体" w:eastAsia="楷体" w:hAnsi="楷体" w:cs="楷体" w:hint="eastAsia"/>
+        </w:rPr>
+        <w:t>crmquotenumber</w:t>
+      </w:r>
+      <w:proofErr w:type="spellEnd"/>
+      <w:r>
+        <w:rPr>
+          <w:rFonts w:ascii="楷体" w:eastAsia="楷体" w:hAnsi="楷体" w:cs="楷体" w:hint="eastAsia"/>
+        </w:rPr>
+        <w:t xml:space="preserve"> = '订单号' and TARGETMETHOD like '%</w:t>
+      </w:r>
+      <w:proofErr w:type="spellStart"/>
+      <w:r>
+        <w:rPr>
+          <w:rFonts w:ascii="楷体" w:eastAsia="楷体" w:hAnsi="楷体" w:cs="楷体" w:hint="eastAsia"/>
+        </w:rPr>
+        <w:t>queryService</w:t>
+      </w:r>
+      <w:proofErr w:type="spellEnd"/>
+      <w:r>
+        <w:rPr>
+          <w:rFonts w:ascii="楷体" w:eastAsia="楷体" w:hAnsi="楷体" w:cs="楷体" w:hint="eastAsia"/>
+        </w:rPr>
+        <w:t>%';</w:t>
       </w:r>
     </w:p>
     <w:p>
@@ -878,7 +1762,21 @@
               <w:rPr>
                 <w:rFonts w:ascii="楷体" w:eastAsia="楷体" w:hAnsi="楷体" w:cs="楷体" w:hint="eastAsia"/>
               </w:rPr>
-              <w:t>后付费有线宽带新装带省高清业务（ITV)子产品（“4K机顶盒”:属性值“无线播播宝盒”）</w:t>
+              <w:t>后付费有线宽带新装带省高清业务（ITV)子产品（“4K机顶盒”:属性值“无线播</w:t>
+            </w:r>
+            <w:proofErr w:type="gramStart"/>
+            <w:r>
+              <w:rPr>
+                <w:rFonts w:ascii="楷体" w:eastAsia="楷体" w:hAnsi="楷体" w:cs="楷体" w:hint="eastAsia"/>
+              </w:rPr>
+              <w:t>播</w:t>
+            </w:r>
+            <w:proofErr w:type="gramEnd"/>
+            <w:r>
+              <w:rPr>
+                <w:rFonts w:ascii="楷体" w:eastAsia="楷体" w:hAnsi="楷体" w:cs="楷体" w:hint="eastAsia"/>
+              </w:rPr>
+              <w:t>宝盒”）</w:t>
             </w:r>
           </w:p>
         </w:tc>
@@ -944,7 +1842,25 @@
                 <w:sz w:val="24"/>
                 <w:szCs w:val="24"/>
               </w:rPr>
-              <w:t>使用hebing账户</w:t>
+              <w:t>使用</w:t>
+            </w:r>
+            <w:proofErr w:type="spellStart"/>
+            <w:r>
+              <w:rPr>
+                <w:rFonts w:ascii="楷体" w:eastAsia="楷体" w:hAnsi="楷体" w:cs="楷体" w:hint="eastAsia"/>
+                <w:sz w:val="24"/>
+                <w:szCs w:val="24"/>
+              </w:rPr>
+              <w:t>hebing</w:t>
+            </w:r>
+            <w:proofErr w:type="spellEnd"/>
+            <w:r>
+              <w:rPr>
+                <w:rFonts w:ascii="楷体" w:eastAsia="楷体" w:hAnsi="楷体" w:cs="楷体" w:hint="eastAsia"/>
+                <w:sz w:val="24"/>
+                <w:szCs w:val="24"/>
+              </w:rPr>
+              <w:t>账户</w:t>
             </w:r>
             <w:r>
               <w:rPr>
@@ -1142,7 +2058,25 @@
                 <w:sz w:val="24"/>
                 <w:szCs w:val="24"/>
               </w:rPr>
-              <w:t>“无线播播宝盒”</w:t>
+              <w:t>“无线播</w:t>
+            </w:r>
+            <w:proofErr w:type="gramStart"/>
+            <w:r>
+              <w:rPr>
+                <w:rFonts w:ascii="楷体" w:eastAsia="楷体" w:hAnsi="楷体" w:cs="楷体" w:hint="eastAsia"/>
+                <w:sz w:val="24"/>
+                <w:szCs w:val="24"/>
+              </w:rPr>
+              <w:t>播</w:t>
+            </w:r>
+            <w:proofErr w:type="gramEnd"/>
+            <w:r>
+              <w:rPr>
+                <w:rFonts w:ascii="楷体" w:eastAsia="楷体" w:hAnsi="楷体" w:cs="楷体" w:hint="eastAsia"/>
+                <w:sz w:val="24"/>
+                <w:szCs w:val="24"/>
+              </w:rPr>
+              <w:t>宝盒”</w:t>
             </w:r>
             <w:r>
               <w:rPr>
@@ -1359,15 +2293,42 @@
                 <w:sz w:val="24"/>
                 <w:szCs w:val="24"/>
               </w:rPr>
-              <w:t>“无线播播宝盒”</w:t>
-            </w:r>
-            <w:r>
-              <w:rPr>
-                <w:rFonts w:ascii="楷体" w:eastAsia="楷体" w:hAnsi="楷体" w:cs="楷体" w:hint="eastAsia"/>
-                <w:sz w:val="24"/>
-                <w:szCs w:val="24"/>
-              </w:rPr>
-              <w:t>成功，订单结算通过，提交后收到IBP返回的流水。</w:t>
+              <w:t>“无线播</w:t>
+            </w:r>
+            <w:proofErr w:type="gramStart"/>
+            <w:r>
+              <w:rPr>
+                <w:rFonts w:ascii="楷体" w:eastAsia="楷体" w:hAnsi="楷体" w:cs="楷体" w:hint="eastAsia"/>
+                <w:sz w:val="24"/>
+                <w:szCs w:val="24"/>
+              </w:rPr>
+              <w:t>播</w:t>
+            </w:r>
+            <w:proofErr w:type="gramEnd"/>
+            <w:r>
+              <w:rPr>
+                <w:rFonts w:ascii="楷体" w:eastAsia="楷体" w:hAnsi="楷体" w:cs="楷体" w:hint="eastAsia"/>
+                <w:sz w:val="24"/>
+                <w:szCs w:val="24"/>
+              </w:rPr>
+              <w:t>宝盒”</w:t>
+            </w:r>
+            <w:r>
+              <w:rPr>
+                <w:rFonts w:ascii="楷体" w:eastAsia="楷体" w:hAnsi="楷体" w:cs="楷体" w:hint="eastAsia"/>
+                <w:sz w:val="24"/>
+                <w:szCs w:val="24"/>
+              </w:rPr>
+              <w:t>成功，订</w:t>
+            </w:r>
+            <w:r>
+              <w:rPr>
+                <w:rFonts w:ascii="楷体" w:eastAsia="楷体" w:hAnsi="楷体" w:cs="楷体" w:hint="eastAsia"/>
+                <w:sz w:val="24"/>
+                <w:szCs w:val="24"/>
+              </w:rPr>
+              <w:lastRenderedPageBreak/>
+              <w:t>单结算通过，提交后收到IBP返回的流水。</w:t>
             </w:r>
           </w:p>
           <w:p>
@@ -1419,7 +2380,25 @@
                 <w:sz w:val="24"/>
                 <w:szCs w:val="24"/>
               </w:rPr>
-              <w:t>1.使用oms-automation帐号登陆P7测试环境。</w:t>
+              <w:t>1.使用oms-automation</w:t>
+            </w:r>
+            <w:proofErr w:type="gramStart"/>
+            <w:r>
+              <w:rPr>
+                <w:rFonts w:ascii="楷体" w:eastAsia="楷体" w:hAnsi="楷体" w:cs="楷体" w:hint="eastAsia"/>
+                <w:sz w:val="24"/>
+                <w:szCs w:val="24"/>
+              </w:rPr>
+              <w:t>帐号</w:t>
+            </w:r>
+            <w:proofErr w:type="gramEnd"/>
+            <w:r>
+              <w:rPr>
+                <w:rFonts w:ascii="楷体" w:eastAsia="楷体" w:hAnsi="楷体" w:cs="楷体" w:hint="eastAsia"/>
+                <w:sz w:val="24"/>
+                <w:szCs w:val="24"/>
+              </w:rPr>
+              <w:t>登陆P7测试环境。</w:t>
             </w:r>
           </w:p>
           <w:p>
@@ -1465,16 +2444,25 @@
                 <w:sz w:val="24"/>
                 <w:szCs w:val="24"/>
               </w:rPr>
-              <w:t>收到CRM订单中“4K机顶盒”属性：“无线</w:t>
-            </w:r>
-            <w:r>
-              <w:rPr>
-                <w:rFonts w:ascii="楷体" w:eastAsia="楷体" w:hAnsi="楷体" w:cs="楷体" w:hint="eastAsia"/>
-                <w:sz w:val="24"/>
-                <w:szCs w:val="24"/>
-              </w:rPr>
-              <w:lastRenderedPageBreak/>
-              <w:t>播播宝盒”</w:t>
+              <w:t>收到CRM订单中“4K机顶盒”属性：“无线播</w:t>
+            </w:r>
+            <w:proofErr w:type="gramStart"/>
+            <w:r>
+              <w:rPr>
+                <w:rFonts w:ascii="楷体" w:eastAsia="楷体" w:hAnsi="楷体" w:cs="楷体" w:hint="eastAsia"/>
+                <w:sz w:val="24"/>
+                <w:szCs w:val="24"/>
+              </w:rPr>
+              <w:t>播</w:t>
+            </w:r>
+            <w:proofErr w:type="gramEnd"/>
+            <w:r>
+              <w:rPr>
+                <w:rFonts w:ascii="楷体" w:eastAsia="楷体" w:hAnsi="楷体" w:cs="楷体" w:hint="eastAsia"/>
+                <w:sz w:val="24"/>
+                <w:szCs w:val="24"/>
+              </w:rPr>
+              <w:t>宝盒”</w:t>
             </w:r>
           </w:p>
           <w:p>
@@ -1569,7 +2557,43 @@
                 <w:sz w:val="24"/>
                 <w:szCs w:val="24"/>
               </w:rPr>
-              <w:t>IBP发送创服务给综资，并等待综资配置。</w:t>
+              <w:t>IBP发送</w:t>
+            </w:r>
+            <w:proofErr w:type="gramStart"/>
+            <w:r>
+              <w:rPr>
+                <w:rFonts w:ascii="楷体" w:eastAsia="楷体" w:hAnsi="楷体" w:cs="楷体" w:hint="eastAsia"/>
+                <w:sz w:val="24"/>
+                <w:szCs w:val="24"/>
+              </w:rPr>
+              <w:t>创服务给综资</w:t>
+            </w:r>
+            <w:proofErr w:type="gramEnd"/>
+            <w:r>
+              <w:rPr>
+                <w:rFonts w:ascii="楷体" w:eastAsia="楷体" w:hAnsi="楷体" w:cs="楷体" w:hint="eastAsia"/>
+                <w:sz w:val="24"/>
+                <w:szCs w:val="24"/>
+              </w:rPr>
+              <w:t>，并</w:t>
+            </w:r>
+            <w:proofErr w:type="gramStart"/>
+            <w:r>
+              <w:rPr>
+                <w:rFonts w:ascii="楷体" w:eastAsia="楷体" w:hAnsi="楷体" w:cs="楷体" w:hint="eastAsia"/>
+                <w:sz w:val="24"/>
+                <w:szCs w:val="24"/>
+              </w:rPr>
+              <w:t>等待综资配置</w:t>
+            </w:r>
+            <w:proofErr w:type="gramEnd"/>
+            <w:r>
+              <w:rPr>
+                <w:rFonts w:ascii="楷体" w:eastAsia="楷体" w:hAnsi="楷体" w:cs="楷体" w:hint="eastAsia"/>
+                <w:sz w:val="24"/>
+                <w:szCs w:val="24"/>
+              </w:rPr>
+              <w:t>。</w:t>
             </w:r>
           </w:p>
           <w:p>
@@ -1585,13 +2609,23 @@
                 <w:szCs w:val="24"/>
               </w:rPr>
             </w:pPr>
-            <w:r>
-              <w:rPr>
-                <w:rFonts w:ascii="楷体" w:eastAsia="楷体" w:hAnsi="楷体" w:cs="楷体" w:hint="eastAsia"/>
-                <w:sz w:val="24"/>
-                <w:szCs w:val="24"/>
-              </w:rPr>
-              <w:t>综资收到定单后根据地址覆盖资源自动配置完成。</w:t>
+            <w:proofErr w:type="gramStart"/>
+            <w:r>
+              <w:rPr>
+                <w:rFonts w:ascii="楷体" w:eastAsia="楷体" w:hAnsi="楷体" w:cs="楷体" w:hint="eastAsia"/>
+                <w:sz w:val="24"/>
+                <w:szCs w:val="24"/>
+              </w:rPr>
+              <w:t>综资收到</w:t>
+            </w:r>
+            <w:proofErr w:type="gramEnd"/>
+            <w:r>
+              <w:rPr>
+                <w:rFonts w:ascii="楷体" w:eastAsia="楷体" w:hAnsi="楷体" w:cs="楷体" w:hint="eastAsia"/>
+                <w:sz w:val="24"/>
+                <w:szCs w:val="24"/>
+              </w:rPr>
+              <w:t>定单后根据地址覆盖资源自动配置完成。</w:t>
             </w:r>
           </w:p>
           <w:p>
@@ -1613,7 +2647,25 @@
                 <w:sz w:val="24"/>
                 <w:szCs w:val="24"/>
               </w:rPr>
-              <w:t>IBP收到综资配置成功消息后，进行资源审核获取资源信息。</w:t>
+              <w:t>IBP</w:t>
+            </w:r>
+            <w:proofErr w:type="gramStart"/>
+            <w:r>
+              <w:rPr>
+                <w:rFonts w:ascii="楷体" w:eastAsia="楷体" w:hAnsi="楷体" w:cs="楷体" w:hint="eastAsia"/>
+                <w:sz w:val="24"/>
+                <w:szCs w:val="24"/>
+              </w:rPr>
+              <w:t>收到综资配置</w:t>
+            </w:r>
+            <w:proofErr w:type="gramEnd"/>
+            <w:r>
+              <w:rPr>
+                <w:rFonts w:ascii="楷体" w:eastAsia="楷体" w:hAnsi="楷体" w:cs="楷体" w:hint="eastAsia"/>
+                <w:sz w:val="24"/>
+                <w:szCs w:val="24"/>
+              </w:rPr>
+              <w:t>成功消息后，进行资源审核获取资源信息。</w:t>
             </w:r>
           </w:p>
           <w:p>
@@ -1839,43 +2891,97 @@
                 <w:sz w:val="24"/>
                 <w:szCs w:val="24"/>
               </w:rPr>
-              <w:t>.验证CRM销售门户受理有线宽带订单时，省高清业务（ITV)子产品下“4K机顶盒”属性下拉框含有属性值“无线播播宝盒”并且能够选占，订单能够结算提交成功。</w:t>
-            </w:r>
-          </w:p>
-          <w:p>
-            <w:pPr>
-              <w:jc w:val="left"/>
-              <w:rPr>
-                <w:rFonts w:ascii="楷体" w:eastAsia="楷体" w:hAnsi="楷体" w:cs="楷体"/>
-                <w:sz w:val="24"/>
-                <w:szCs w:val="24"/>
-              </w:rPr>
-            </w:pPr>
-            <w:r>
-              <w:rPr>
-                <w:rFonts w:ascii="楷体" w:eastAsia="楷体" w:hAnsi="楷体" w:cs="楷体" w:hint="eastAsia"/>
-                <w:sz w:val="24"/>
-                <w:szCs w:val="24"/>
-              </w:rPr>
-              <w:t>2.验证IBP收到CRM订单中“4K机顶盒”属性：“无线播播宝盒”，并且更新到P7定单模板，能正常显示。</w:t>
-            </w:r>
-          </w:p>
-          <w:p>
-            <w:pPr>
-              <w:jc w:val="left"/>
-              <w:rPr>
-                <w:rFonts w:ascii="楷体" w:eastAsia="楷体" w:hAnsi="楷体" w:cs="楷体"/>
-                <w:sz w:val="24"/>
-                <w:szCs w:val="24"/>
-              </w:rPr>
-            </w:pPr>
-            <w:r>
-              <w:rPr>
-                <w:rFonts w:ascii="楷体" w:eastAsia="楷体" w:hAnsi="楷体" w:cs="楷体" w:hint="eastAsia"/>
-                <w:sz w:val="24"/>
-                <w:szCs w:val="24"/>
-              </w:rPr>
-              <w:t>3.验证IBP发送综资创服务报文</w:t>
+              <w:t>.验证CRM销售门户受理有线宽带订单时，省高清业务（ITV)子产品下“4K机顶盒”属性下拉框含有属性值“无线播</w:t>
+            </w:r>
+            <w:proofErr w:type="gramStart"/>
+            <w:r>
+              <w:rPr>
+                <w:rFonts w:ascii="楷体" w:eastAsia="楷体" w:hAnsi="楷体" w:cs="楷体" w:hint="eastAsia"/>
+                <w:sz w:val="24"/>
+                <w:szCs w:val="24"/>
+              </w:rPr>
+              <w:t>播</w:t>
+            </w:r>
+            <w:proofErr w:type="gramEnd"/>
+            <w:r>
+              <w:rPr>
+                <w:rFonts w:ascii="楷体" w:eastAsia="楷体" w:hAnsi="楷体" w:cs="楷体" w:hint="eastAsia"/>
+                <w:sz w:val="24"/>
+                <w:szCs w:val="24"/>
+              </w:rPr>
+              <w:t>宝盒”并且能够选占，订单能够结算提交成功。</w:t>
+            </w:r>
+          </w:p>
+          <w:p>
+            <w:pPr>
+              <w:jc w:val="left"/>
+              <w:rPr>
+                <w:rFonts w:ascii="楷体" w:eastAsia="楷体" w:hAnsi="楷体" w:cs="楷体"/>
+                <w:sz w:val="24"/>
+                <w:szCs w:val="24"/>
+              </w:rPr>
+            </w:pPr>
+            <w:r>
+              <w:rPr>
+                <w:rFonts w:ascii="楷体" w:eastAsia="楷体" w:hAnsi="楷体" w:cs="楷体" w:hint="eastAsia"/>
+                <w:sz w:val="24"/>
+                <w:szCs w:val="24"/>
+              </w:rPr>
+              <w:t>2.验证IBP收到CRM订单中“4K机顶盒”属性：“无线播</w:t>
+            </w:r>
+            <w:proofErr w:type="gramStart"/>
+            <w:r>
+              <w:rPr>
+                <w:rFonts w:ascii="楷体" w:eastAsia="楷体" w:hAnsi="楷体" w:cs="楷体" w:hint="eastAsia"/>
+                <w:sz w:val="24"/>
+                <w:szCs w:val="24"/>
+              </w:rPr>
+              <w:t>播</w:t>
+            </w:r>
+            <w:proofErr w:type="gramEnd"/>
+            <w:r>
+              <w:rPr>
+                <w:rFonts w:ascii="楷体" w:eastAsia="楷体" w:hAnsi="楷体" w:cs="楷体" w:hint="eastAsia"/>
+                <w:sz w:val="24"/>
+                <w:szCs w:val="24"/>
+              </w:rPr>
+              <w:t>宝盒”，并且更新到P7定单模板，能正常显示。</w:t>
+            </w:r>
+          </w:p>
+          <w:p>
+            <w:pPr>
+              <w:jc w:val="left"/>
+              <w:rPr>
+                <w:rFonts w:ascii="楷体" w:eastAsia="楷体" w:hAnsi="楷体" w:cs="楷体"/>
+                <w:sz w:val="24"/>
+                <w:szCs w:val="24"/>
+              </w:rPr>
+            </w:pPr>
+            <w:r>
+              <w:rPr>
+                <w:rFonts w:ascii="楷体" w:eastAsia="楷体" w:hAnsi="楷体" w:cs="楷体" w:hint="eastAsia"/>
+                <w:sz w:val="24"/>
+                <w:szCs w:val="24"/>
+              </w:rPr>
+              <w:t>3.验证IBP发送</w:t>
+            </w:r>
+            <w:proofErr w:type="gramStart"/>
+            <w:r>
+              <w:rPr>
+                <w:rFonts w:ascii="楷体" w:eastAsia="楷体" w:hAnsi="楷体" w:cs="楷体" w:hint="eastAsia"/>
+                <w:sz w:val="24"/>
+                <w:szCs w:val="24"/>
+              </w:rPr>
+              <w:t>综资创服务</w:t>
+            </w:r>
+            <w:proofErr w:type="gramEnd"/>
+            <w:r>
+              <w:rPr>
+                <w:rFonts w:ascii="楷体" w:eastAsia="楷体" w:hAnsi="楷体" w:cs="楷体" w:hint="eastAsia"/>
+                <w:sz w:val="24"/>
+                <w:szCs w:val="24"/>
+              </w:rPr>
+              <w:t>报文</w:t>
             </w:r>
             <w:r>
               <w:rPr>
@@ -1928,7 +3034,107 @@
                 <w:sz w:val="24"/>
                 <w:szCs w:val="24"/>
               </w:rPr>
-              <w:t>select work_order_request from  ra_workorder_request where crm_order_number='订单号' and request_type='createIntResService'</w:t>
+              <w:t xml:space="preserve">select </w:t>
+            </w:r>
+            <w:proofErr w:type="spellStart"/>
+            <w:r>
+              <w:rPr>
+                <w:rFonts w:ascii="楷体" w:eastAsia="楷体" w:hAnsi="楷体" w:cs="楷体" w:hint="eastAsia"/>
+                <w:color w:val="FF0000"/>
+                <w:sz w:val="24"/>
+                <w:szCs w:val="24"/>
+              </w:rPr>
+              <w:t>work_order_request</w:t>
+            </w:r>
+            <w:proofErr w:type="spellEnd"/>
+            <w:r>
+              <w:rPr>
+                <w:rFonts w:ascii="楷体" w:eastAsia="楷体" w:hAnsi="楷体" w:cs="楷体" w:hint="eastAsia"/>
+                <w:color w:val="FF0000"/>
+                <w:sz w:val="24"/>
+                <w:szCs w:val="24"/>
+              </w:rPr>
+              <w:t xml:space="preserve"> from  </w:t>
+            </w:r>
+            <w:proofErr w:type="spellStart"/>
+            <w:r>
+              <w:rPr>
+                <w:rFonts w:ascii="楷体" w:eastAsia="楷体" w:hAnsi="楷体" w:cs="楷体" w:hint="eastAsia"/>
+                <w:color w:val="FF0000"/>
+                <w:sz w:val="24"/>
+                <w:szCs w:val="24"/>
+              </w:rPr>
+              <w:t>ra_workorder_request</w:t>
+            </w:r>
+            <w:proofErr w:type="spellEnd"/>
+            <w:r>
+              <w:rPr>
+                <w:rFonts w:ascii="楷体" w:eastAsia="楷体" w:hAnsi="楷体" w:cs="楷体" w:hint="eastAsia"/>
+                <w:color w:val="FF0000"/>
+                <w:sz w:val="24"/>
+                <w:szCs w:val="24"/>
+              </w:rPr>
+              <w:t xml:space="preserve"> where </w:t>
+            </w:r>
+            <w:proofErr w:type="spellStart"/>
+            <w:r>
+              <w:rPr>
+                <w:rFonts w:ascii="楷体" w:eastAsia="楷体" w:hAnsi="楷体" w:cs="楷体" w:hint="eastAsia"/>
+                <w:color w:val="FF0000"/>
+                <w:sz w:val="24"/>
+                <w:szCs w:val="24"/>
+              </w:rPr>
+              <w:t>crm_order_number</w:t>
+            </w:r>
+            <w:proofErr w:type="spellEnd"/>
+            <w:r>
+              <w:rPr>
+                <w:rFonts w:ascii="楷体" w:eastAsia="楷体" w:hAnsi="楷体" w:cs="楷体" w:hint="eastAsia"/>
+                <w:color w:val="FF0000"/>
+                <w:sz w:val="24"/>
+                <w:szCs w:val="24"/>
+              </w:rPr>
+              <w:t xml:space="preserve">='订单号' and </w:t>
+            </w:r>
+            <w:proofErr w:type="spellStart"/>
+            <w:r>
+              <w:rPr>
+                <w:rFonts w:ascii="楷体" w:eastAsia="楷体" w:hAnsi="楷体" w:cs="楷体" w:hint="eastAsia"/>
+                <w:color w:val="FF0000"/>
+                <w:sz w:val="24"/>
+                <w:szCs w:val="24"/>
+              </w:rPr>
+              <w:t>request_type</w:t>
+            </w:r>
+            <w:proofErr w:type="spellEnd"/>
+            <w:r>
+              <w:rPr>
+                <w:rFonts w:ascii="楷体" w:eastAsia="楷体" w:hAnsi="楷体" w:cs="楷体" w:hint="eastAsia"/>
+                <w:color w:val="FF0000"/>
+                <w:sz w:val="24"/>
+                <w:szCs w:val="24"/>
+              </w:rPr>
+              <w:t>='</w:t>
+            </w:r>
+            <w:proofErr w:type="spellStart"/>
+            <w:r>
+              <w:rPr>
+                <w:rFonts w:ascii="楷体" w:eastAsia="楷体" w:hAnsi="楷体" w:cs="楷体" w:hint="eastAsia"/>
+                <w:color w:val="FF0000"/>
+                <w:sz w:val="24"/>
+                <w:szCs w:val="24"/>
+              </w:rPr>
+              <w:t>createIntResService</w:t>
+            </w:r>
+            <w:proofErr w:type="spellEnd"/>
+            <w:r>
+              <w:rPr>
+                <w:rFonts w:ascii="楷体" w:eastAsia="楷体" w:hAnsi="楷体" w:cs="楷体" w:hint="eastAsia"/>
+                <w:color w:val="FF0000"/>
+                <w:sz w:val="24"/>
+                <w:szCs w:val="24"/>
+              </w:rPr>
+              <w:t>'</w:t>
             </w:r>
             <w:r>
               <w:rPr>
@@ -2008,25 +3214,122 @@
                 <w:sz w:val="24"/>
                 <w:szCs w:val="24"/>
               </w:rPr>
-              <w:t>select a.work_order_request from pai_workorder_request a  where crm_order_number='订单号' and a.platform='13'</w:t>
-            </w:r>
-          </w:p>
-          <w:p>
-            <w:pPr>
-              <w:jc w:val="left"/>
-              <w:rPr>
-                <w:rFonts w:ascii="楷体" w:eastAsia="楷体" w:hAnsi="楷体" w:cs="楷体"/>
-                <w:sz w:val="24"/>
-                <w:szCs w:val="24"/>
-              </w:rPr>
-            </w:pPr>
-            <w:r>
-              <w:rPr>
-                <w:rFonts w:ascii="楷体" w:eastAsia="楷体" w:hAnsi="楷体" w:cs="楷体" w:hint="eastAsia"/>
-                <w:sz w:val="24"/>
-                <w:szCs w:val="24"/>
-              </w:rPr>
-              <w:t>5.验证IBP发送客保外线工单工单报文</w:t>
+              <w:t xml:space="preserve">select </w:t>
+            </w:r>
+            <w:proofErr w:type="spellStart"/>
+            <w:r>
+              <w:rPr>
+                <w:rFonts w:ascii="楷体" w:eastAsia="楷体" w:hAnsi="楷体" w:cs="楷体" w:hint="eastAsia"/>
+                <w:color w:val="FF0000"/>
+                <w:sz w:val="24"/>
+                <w:szCs w:val="24"/>
+              </w:rPr>
+              <w:t>a.work_order_request</w:t>
+            </w:r>
+            <w:proofErr w:type="spellEnd"/>
+            <w:r>
+              <w:rPr>
+                <w:rFonts w:ascii="楷体" w:eastAsia="楷体" w:hAnsi="楷体" w:cs="楷体" w:hint="eastAsia"/>
+                <w:color w:val="FF0000"/>
+                <w:sz w:val="24"/>
+                <w:szCs w:val="24"/>
+              </w:rPr>
+              <w:t xml:space="preserve"> from </w:t>
+            </w:r>
+            <w:proofErr w:type="spellStart"/>
+            <w:r>
+              <w:rPr>
+                <w:rFonts w:ascii="楷体" w:eastAsia="楷体" w:hAnsi="楷体" w:cs="楷体" w:hint="eastAsia"/>
+                <w:color w:val="FF0000"/>
+                <w:sz w:val="24"/>
+                <w:szCs w:val="24"/>
+              </w:rPr>
+              <w:lastRenderedPageBreak/>
+              <w:t>pai_workorder_request</w:t>
+            </w:r>
+            <w:proofErr w:type="spellEnd"/>
+            <w:r>
+              <w:rPr>
+                <w:rFonts w:ascii="楷体" w:eastAsia="楷体" w:hAnsi="楷体" w:cs="楷体" w:hint="eastAsia"/>
+                <w:color w:val="FF0000"/>
+                <w:sz w:val="24"/>
+                <w:szCs w:val="24"/>
+              </w:rPr>
+              <w:t xml:space="preserve"> a  where </w:t>
+            </w:r>
+            <w:proofErr w:type="spellStart"/>
+            <w:r>
+              <w:rPr>
+                <w:rFonts w:ascii="楷体" w:eastAsia="楷体" w:hAnsi="楷体" w:cs="楷体" w:hint="eastAsia"/>
+                <w:color w:val="FF0000"/>
+                <w:sz w:val="24"/>
+                <w:szCs w:val="24"/>
+              </w:rPr>
+              <w:t>crm_order_number</w:t>
+            </w:r>
+            <w:proofErr w:type="spellEnd"/>
+            <w:r>
+              <w:rPr>
+                <w:rFonts w:ascii="楷体" w:eastAsia="楷体" w:hAnsi="楷体" w:cs="楷体" w:hint="eastAsia"/>
+                <w:color w:val="FF0000"/>
+                <w:sz w:val="24"/>
+                <w:szCs w:val="24"/>
+              </w:rPr>
+              <w:t xml:space="preserve">='订单号' and </w:t>
+            </w:r>
+            <w:proofErr w:type="spellStart"/>
+            <w:r>
+              <w:rPr>
+                <w:rFonts w:ascii="楷体" w:eastAsia="楷体" w:hAnsi="楷体" w:cs="楷体" w:hint="eastAsia"/>
+                <w:color w:val="FF0000"/>
+                <w:sz w:val="24"/>
+                <w:szCs w:val="24"/>
+              </w:rPr>
+              <w:t>a.platform</w:t>
+            </w:r>
+            <w:proofErr w:type="spellEnd"/>
+            <w:r>
+              <w:rPr>
+                <w:rFonts w:ascii="楷体" w:eastAsia="楷体" w:hAnsi="楷体" w:cs="楷体" w:hint="eastAsia"/>
+                <w:color w:val="FF0000"/>
+                <w:sz w:val="24"/>
+                <w:szCs w:val="24"/>
+              </w:rPr>
+              <w:t>='13'</w:t>
+            </w:r>
+          </w:p>
+          <w:p>
+            <w:pPr>
+              <w:jc w:val="left"/>
+              <w:rPr>
+                <w:rFonts w:ascii="楷体" w:eastAsia="楷体" w:hAnsi="楷体" w:cs="楷体"/>
+                <w:sz w:val="24"/>
+                <w:szCs w:val="24"/>
+              </w:rPr>
+            </w:pPr>
+            <w:r>
+              <w:rPr>
+                <w:rFonts w:ascii="楷体" w:eastAsia="楷体" w:hAnsi="楷体" w:cs="楷体" w:hint="eastAsia"/>
+                <w:sz w:val="24"/>
+                <w:szCs w:val="24"/>
+              </w:rPr>
+              <w:t>5.验证IBP</w:t>
+            </w:r>
+            <w:r>
+              <w:rPr>
+                <w:rFonts w:ascii="楷体" w:eastAsia="楷体" w:hAnsi="楷体" w:cs="楷体" w:hint="eastAsia"/>
+                <w:sz w:val="24"/>
+                <w:szCs w:val="24"/>
+              </w:rPr>
+              <w:t>发送客保外线</w:t>
+            </w:r>
+            <w:r>
+              <w:rPr>
+                <w:rFonts w:ascii="楷体" w:eastAsia="楷体" w:hAnsi="楷体" w:cs="楷体" w:hint="eastAsia"/>
+                <w:sz w:val="24"/>
+                <w:szCs w:val="24"/>
+              </w:rPr>
+              <w:t>工单报文</w:t>
             </w:r>
             <w:r>
               <w:rPr>
@@ -2080,8 +3383,27 @@
                 <w:sz w:val="24"/>
                 <w:szCs w:val="24"/>
               </w:rPr>
-              <w:lastRenderedPageBreak/>
-              <w:t>select a.p6_req_content from wp_p6_req a where a.crm_order_id='订单号'</w:t>
+              <w:t xml:space="preserve">select a.p6_req_content from wp_p6_req a where </w:t>
+            </w:r>
+            <w:proofErr w:type="spellStart"/>
+            <w:r>
+              <w:rPr>
+                <w:rFonts w:ascii="楷体" w:eastAsia="楷体" w:hAnsi="楷体" w:cs="楷体" w:hint="eastAsia"/>
+                <w:color w:val="FF0000"/>
+                <w:sz w:val="24"/>
+                <w:szCs w:val="24"/>
+              </w:rPr>
+              <w:t>a.crm_order_id</w:t>
+            </w:r>
+            <w:proofErr w:type="spellEnd"/>
+            <w:r>
+              <w:rPr>
+                <w:rFonts w:ascii="楷体" w:eastAsia="楷体" w:hAnsi="楷体" w:cs="楷体" w:hint="eastAsia"/>
+                <w:color w:val="FF0000"/>
+                <w:sz w:val="24"/>
+                <w:szCs w:val="24"/>
+              </w:rPr>
+              <w:t>='订单号'</w:t>
             </w:r>
           </w:p>
           <w:p>
@@ -2127,7 +3449,21 @@
               <w:rPr>
                 <w:rFonts w:ascii="楷体" w:eastAsia="楷体" w:hAnsi="楷体" w:cs="楷体" w:hint="eastAsia"/>
               </w:rPr>
-              <w:t>1.公客客户标识：</w:t>
+              <w:t>1.</w:t>
+            </w:r>
+            <w:proofErr w:type="gramStart"/>
+            <w:r>
+              <w:rPr>
+                <w:rFonts w:ascii="楷体" w:eastAsia="楷体" w:hAnsi="楷体" w:cs="楷体" w:hint="eastAsia"/>
+              </w:rPr>
+              <w:t>公客客户</w:t>
+            </w:r>
+            <w:proofErr w:type="gramEnd"/>
+            <w:r>
+              <w:rPr>
+                <w:rFonts w:ascii="楷体" w:eastAsia="楷体" w:hAnsi="楷体" w:cs="楷体" w:hint="eastAsia"/>
+              </w:rPr>
+              <w:t>标识：</w:t>
             </w:r>
             <w:r>
               <w:rPr>
@@ -2148,7 +3484,21 @@
               <w:rPr>
                 <w:rFonts w:ascii="楷体" w:eastAsia="楷体" w:hAnsi="楷体" w:cs="楷体" w:hint="eastAsia"/>
               </w:rPr>
-              <w:t>2.综资资源覆盖地址：</w:t>
+              <w:t>2.</w:t>
+            </w:r>
+            <w:proofErr w:type="gramStart"/>
+            <w:r>
+              <w:rPr>
+                <w:rFonts w:ascii="楷体" w:eastAsia="楷体" w:hAnsi="楷体" w:cs="楷体" w:hint="eastAsia"/>
+              </w:rPr>
+              <w:t>综资资源</w:t>
+            </w:r>
+            <w:proofErr w:type="gramEnd"/>
+            <w:r>
+              <w:rPr>
+                <w:rFonts w:ascii="楷体" w:eastAsia="楷体" w:hAnsi="楷体" w:cs="楷体" w:hint="eastAsia"/>
+              </w:rPr>
+              <w:t>覆盖地址：</w:t>
             </w:r>
           </w:p>
           <w:p>
@@ -2312,7 +3662,25 @@
                 <w:sz w:val="24"/>
                 <w:szCs w:val="24"/>
               </w:rPr>
-              <w:t>使用hebing账户</w:t>
+              <w:t>使用</w:t>
+            </w:r>
+            <w:proofErr w:type="spellStart"/>
+            <w:r>
+              <w:rPr>
+                <w:rFonts w:ascii="楷体" w:eastAsia="楷体" w:hAnsi="楷体" w:cs="楷体" w:hint="eastAsia"/>
+                <w:sz w:val="24"/>
+                <w:szCs w:val="24"/>
+              </w:rPr>
+              <w:t>hebing</w:t>
+            </w:r>
+            <w:proofErr w:type="spellEnd"/>
+            <w:r>
+              <w:rPr>
+                <w:rFonts w:ascii="楷体" w:eastAsia="楷体" w:hAnsi="楷体" w:cs="楷体" w:hint="eastAsia"/>
+                <w:sz w:val="24"/>
+                <w:szCs w:val="24"/>
+              </w:rPr>
+              <w:t>账户</w:t>
             </w:r>
             <w:r>
               <w:rPr>
@@ -2771,7 +4139,25 @@
                 <w:sz w:val="24"/>
                 <w:szCs w:val="24"/>
               </w:rPr>
-              <w:t>1.使用oms-automation帐号登陆P7测试环境。</w:t>
+              <w:t>1.使用oms-automation</w:t>
+            </w:r>
+            <w:proofErr w:type="gramStart"/>
+            <w:r>
+              <w:rPr>
+                <w:rFonts w:ascii="楷体" w:eastAsia="楷体" w:hAnsi="楷体" w:cs="楷体" w:hint="eastAsia"/>
+                <w:sz w:val="24"/>
+                <w:szCs w:val="24"/>
+              </w:rPr>
+              <w:t>帐号</w:t>
+            </w:r>
+            <w:proofErr w:type="gramEnd"/>
+            <w:r>
+              <w:rPr>
+                <w:rFonts w:ascii="楷体" w:eastAsia="楷体" w:hAnsi="楷体" w:cs="楷体" w:hint="eastAsia"/>
+                <w:sz w:val="24"/>
+                <w:szCs w:val="24"/>
+              </w:rPr>
+              <w:t>登陆P7测试环境。</w:t>
             </w:r>
           </w:p>
           <w:p>
@@ -2885,7 +4271,43 @@
                 <w:sz w:val="24"/>
                 <w:szCs w:val="24"/>
               </w:rPr>
-              <w:t>IBP发送创服务给综资，并等待综资配置。</w:t>
+              <w:t>IBP发送</w:t>
+            </w:r>
+            <w:proofErr w:type="gramStart"/>
+            <w:r>
+              <w:rPr>
+                <w:rFonts w:ascii="楷体" w:eastAsia="楷体" w:hAnsi="楷体" w:cs="楷体" w:hint="eastAsia"/>
+                <w:sz w:val="24"/>
+                <w:szCs w:val="24"/>
+              </w:rPr>
+              <w:t>创服务给综资</w:t>
+            </w:r>
+            <w:proofErr w:type="gramEnd"/>
+            <w:r>
+              <w:rPr>
+                <w:rFonts w:ascii="楷体" w:eastAsia="楷体" w:hAnsi="楷体" w:cs="楷体" w:hint="eastAsia"/>
+                <w:sz w:val="24"/>
+                <w:szCs w:val="24"/>
+              </w:rPr>
+              <w:t>，并</w:t>
+            </w:r>
+            <w:proofErr w:type="gramStart"/>
+            <w:r>
+              <w:rPr>
+                <w:rFonts w:ascii="楷体" w:eastAsia="楷体" w:hAnsi="楷体" w:cs="楷体" w:hint="eastAsia"/>
+                <w:sz w:val="24"/>
+                <w:szCs w:val="24"/>
+              </w:rPr>
+              <w:t>等待综资配置</w:t>
+            </w:r>
+            <w:proofErr w:type="gramEnd"/>
+            <w:r>
+              <w:rPr>
+                <w:rFonts w:ascii="楷体" w:eastAsia="楷体" w:hAnsi="楷体" w:cs="楷体" w:hint="eastAsia"/>
+                <w:sz w:val="24"/>
+                <w:szCs w:val="24"/>
+              </w:rPr>
+              <w:t>。</w:t>
             </w:r>
           </w:p>
           <w:p>
@@ -2901,13 +4323,23 @@
                 <w:szCs w:val="24"/>
               </w:rPr>
             </w:pPr>
-            <w:r>
-              <w:rPr>
-                <w:rFonts w:ascii="楷体" w:eastAsia="楷体" w:hAnsi="楷体" w:cs="楷体" w:hint="eastAsia"/>
-                <w:sz w:val="24"/>
-                <w:szCs w:val="24"/>
-              </w:rPr>
-              <w:t>综资收到定单后根据地址覆盖资源自动配置完成。</w:t>
+            <w:proofErr w:type="gramStart"/>
+            <w:r>
+              <w:rPr>
+                <w:rFonts w:ascii="楷体" w:eastAsia="楷体" w:hAnsi="楷体" w:cs="楷体" w:hint="eastAsia"/>
+                <w:sz w:val="24"/>
+                <w:szCs w:val="24"/>
+              </w:rPr>
+              <w:t>综资收到</w:t>
+            </w:r>
+            <w:proofErr w:type="gramEnd"/>
+            <w:r>
+              <w:rPr>
+                <w:rFonts w:ascii="楷体" w:eastAsia="楷体" w:hAnsi="楷体" w:cs="楷体" w:hint="eastAsia"/>
+                <w:sz w:val="24"/>
+                <w:szCs w:val="24"/>
+              </w:rPr>
+              <w:t>定单后根据地址覆盖资源自动配置完成。</w:t>
             </w:r>
           </w:p>
           <w:p>
@@ -2929,7 +4361,34 @@
                 <w:sz w:val="24"/>
                 <w:szCs w:val="24"/>
               </w:rPr>
-              <w:t>IBP收到综资配置成功消息后，进行资源审核获取资源信息。</w:t>
+              <w:t>IBP</w:t>
+            </w:r>
+            <w:proofErr w:type="gramStart"/>
+            <w:r>
+              <w:rPr>
+                <w:rFonts w:ascii="楷体" w:eastAsia="楷体" w:hAnsi="楷体" w:cs="楷体" w:hint="eastAsia"/>
+                <w:sz w:val="24"/>
+                <w:szCs w:val="24"/>
+              </w:rPr>
+              <w:t>收到综资配置</w:t>
+            </w:r>
+            <w:proofErr w:type="gramEnd"/>
+            <w:r>
+              <w:rPr>
+                <w:rFonts w:ascii="楷体" w:eastAsia="楷体" w:hAnsi="楷体" w:cs="楷体" w:hint="eastAsia"/>
+                <w:sz w:val="24"/>
+                <w:szCs w:val="24"/>
+              </w:rPr>
+              <w:t>成功消息后，进行资源审</w:t>
+            </w:r>
+            <w:r>
+              <w:rPr>
+                <w:rFonts w:ascii="楷体" w:eastAsia="楷体" w:hAnsi="楷体" w:cs="楷体" w:hint="eastAsia"/>
+                <w:sz w:val="24"/>
+                <w:szCs w:val="24"/>
+              </w:rPr>
+              <w:lastRenderedPageBreak/>
+              <w:t>核获取资源信息。</w:t>
             </w:r>
           </w:p>
           <w:p>
@@ -3009,7 +4468,6 @@
                 <w:sz w:val="24"/>
                 <w:szCs w:val="24"/>
               </w:rPr>
-              <w:lastRenderedPageBreak/>
               <w:t>1.P7上手工将等待回单任务完结。</w:t>
             </w:r>
           </w:p>
@@ -3216,7 +4674,25 @@
                 <w:sz w:val="24"/>
                 <w:szCs w:val="24"/>
               </w:rPr>
-              <w:t>3.验证IBP发送综资创服务报文</w:t>
+              <w:t>3.验证IBP发送</w:t>
+            </w:r>
+            <w:proofErr w:type="gramStart"/>
+            <w:r>
+              <w:rPr>
+                <w:rFonts w:ascii="楷体" w:eastAsia="楷体" w:hAnsi="楷体" w:cs="楷体" w:hint="eastAsia"/>
+                <w:sz w:val="24"/>
+                <w:szCs w:val="24"/>
+              </w:rPr>
+              <w:t>综资创服务</w:t>
+            </w:r>
+            <w:proofErr w:type="gramEnd"/>
+            <w:r>
+              <w:rPr>
+                <w:rFonts w:ascii="楷体" w:eastAsia="楷体" w:hAnsi="楷体" w:cs="楷体" w:hint="eastAsia"/>
+                <w:sz w:val="24"/>
+                <w:szCs w:val="24"/>
+              </w:rPr>
+              <w:t>报文</w:t>
             </w:r>
             <w:r>
               <w:rPr>
@@ -3269,7 +4745,107 @@
                 <w:sz w:val="24"/>
                 <w:szCs w:val="24"/>
               </w:rPr>
-              <w:t>select work_order_request from  ra_workorder_request where crm_order_number='订单号' and request_type='createIntResService'</w:t>
+              <w:t xml:space="preserve">select </w:t>
+            </w:r>
+            <w:proofErr w:type="spellStart"/>
+            <w:r>
+              <w:rPr>
+                <w:rFonts w:ascii="楷体" w:eastAsia="楷体" w:hAnsi="楷体" w:cs="楷体" w:hint="eastAsia"/>
+                <w:color w:val="FF0000"/>
+                <w:sz w:val="24"/>
+                <w:szCs w:val="24"/>
+              </w:rPr>
+              <w:t>work_order_request</w:t>
+            </w:r>
+            <w:proofErr w:type="spellEnd"/>
+            <w:r>
+              <w:rPr>
+                <w:rFonts w:ascii="楷体" w:eastAsia="楷体" w:hAnsi="楷体" w:cs="楷体" w:hint="eastAsia"/>
+                <w:color w:val="FF0000"/>
+                <w:sz w:val="24"/>
+                <w:szCs w:val="24"/>
+              </w:rPr>
+              <w:t xml:space="preserve"> from  </w:t>
+            </w:r>
+            <w:proofErr w:type="spellStart"/>
+            <w:r>
+              <w:rPr>
+                <w:rFonts w:ascii="楷体" w:eastAsia="楷体" w:hAnsi="楷体" w:cs="楷体" w:hint="eastAsia"/>
+                <w:color w:val="FF0000"/>
+                <w:sz w:val="24"/>
+                <w:szCs w:val="24"/>
+              </w:rPr>
+              <w:t>ra_workorder_request</w:t>
+            </w:r>
+            <w:proofErr w:type="spellEnd"/>
+            <w:r>
+              <w:rPr>
+                <w:rFonts w:ascii="楷体" w:eastAsia="楷体" w:hAnsi="楷体" w:cs="楷体" w:hint="eastAsia"/>
+                <w:color w:val="FF0000"/>
+                <w:sz w:val="24"/>
+                <w:szCs w:val="24"/>
+              </w:rPr>
+              <w:t xml:space="preserve"> where </w:t>
+            </w:r>
+            <w:proofErr w:type="spellStart"/>
+            <w:r>
+              <w:rPr>
+                <w:rFonts w:ascii="楷体" w:eastAsia="楷体" w:hAnsi="楷体" w:cs="楷体" w:hint="eastAsia"/>
+                <w:color w:val="FF0000"/>
+                <w:sz w:val="24"/>
+                <w:szCs w:val="24"/>
+              </w:rPr>
+              <w:t>crm_order_number</w:t>
+            </w:r>
+            <w:proofErr w:type="spellEnd"/>
+            <w:r>
+              <w:rPr>
+                <w:rFonts w:ascii="楷体" w:eastAsia="楷体" w:hAnsi="楷体" w:cs="楷体" w:hint="eastAsia"/>
+                <w:color w:val="FF0000"/>
+                <w:sz w:val="24"/>
+                <w:szCs w:val="24"/>
+              </w:rPr>
+              <w:t xml:space="preserve">='订单号' and </w:t>
+            </w:r>
+            <w:proofErr w:type="spellStart"/>
+            <w:r>
+              <w:rPr>
+                <w:rFonts w:ascii="楷体" w:eastAsia="楷体" w:hAnsi="楷体" w:cs="楷体" w:hint="eastAsia"/>
+                <w:color w:val="FF0000"/>
+                <w:sz w:val="24"/>
+                <w:szCs w:val="24"/>
+              </w:rPr>
+              <w:t>request_type</w:t>
+            </w:r>
+            <w:proofErr w:type="spellEnd"/>
+            <w:r>
+              <w:rPr>
+                <w:rFonts w:ascii="楷体" w:eastAsia="楷体" w:hAnsi="楷体" w:cs="楷体" w:hint="eastAsia"/>
+                <w:color w:val="FF0000"/>
+                <w:sz w:val="24"/>
+                <w:szCs w:val="24"/>
+              </w:rPr>
+              <w:t>='</w:t>
+            </w:r>
+            <w:proofErr w:type="spellStart"/>
+            <w:r>
+              <w:rPr>
+                <w:rFonts w:ascii="楷体" w:eastAsia="楷体" w:hAnsi="楷体" w:cs="楷体" w:hint="eastAsia"/>
+                <w:color w:val="FF0000"/>
+                <w:sz w:val="24"/>
+                <w:szCs w:val="24"/>
+              </w:rPr>
+              <w:t>createIntResService</w:t>
+            </w:r>
+            <w:proofErr w:type="spellEnd"/>
+            <w:r>
+              <w:rPr>
+                <w:rFonts w:ascii="楷体" w:eastAsia="楷体" w:hAnsi="楷体" w:cs="楷体" w:hint="eastAsia"/>
+                <w:color w:val="FF0000"/>
+                <w:sz w:val="24"/>
+                <w:szCs w:val="24"/>
+              </w:rPr>
+              <w:t>'</w:t>
             </w:r>
             <w:r>
               <w:rPr>
@@ -3349,25 +4925,121 @@
                 <w:sz w:val="24"/>
                 <w:szCs w:val="24"/>
               </w:rPr>
-              <w:t>select a.work_order_request from pai_workorder_request a  where crm_order_number='订单号' and a.platform='13'</w:t>
-            </w:r>
-          </w:p>
-          <w:p>
-            <w:pPr>
-              <w:jc w:val="left"/>
-              <w:rPr>
-                <w:rFonts w:ascii="楷体" w:eastAsia="楷体" w:hAnsi="楷体" w:cs="楷体"/>
-                <w:sz w:val="24"/>
-                <w:szCs w:val="24"/>
-              </w:rPr>
-            </w:pPr>
-            <w:r>
-              <w:rPr>
-                <w:rFonts w:ascii="楷体" w:eastAsia="楷体" w:hAnsi="楷体" w:cs="楷体" w:hint="eastAsia"/>
-                <w:sz w:val="24"/>
-                <w:szCs w:val="24"/>
-              </w:rPr>
-              <w:t>5.验证IBP发送客保外线工单工单报文</w:t>
+              <w:t xml:space="preserve">select </w:t>
+            </w:r>
+            <w:proofErr w:type="spellStart"/>
+            <w:r>
+              <w:rPr>
+                <w:rFonts w:ascii="楷体" w:eastAsia="楷体" w:hAnsi="楷体" w:cs="楷体" w:hint="eastAsia"/>
+                <w:color w:val="FF0000"/>
+                <w:sz w:val="24"/>
+                <w:szCs w:val="24"/>
+              </w:rPr>
+              <w:t>a.work_order_request</w:t>
+            </w:r>
+            <w:proofErr w:type="spellEnd"/>
+            <w:r>
+              <w:rPr>
+                <w:rFonts w:ascii="楷体" w:eastAsia="楷体" w:hAnsi="楷体" w:cs="楷体" w:hint="eastAsia"/>
+                <w:color w:val="FF0000"/>
+                <w:sz w:val="24"/>
+                <w:szCs w:val="24"/>
+              </w:rPr>
+              <w:t xml:space="preserve"> from </w:t>
+            </w:r>
+            <w:proofErr w:type="spellStart"/>
+            <w:r>
+              <w:rPr>
+                <w:rFonts w:ascii="楷体" w:eastAsia="楷体" w:hAnsi="楷体" w:cs="楷体" w:hint="eastAsia"/>
+                <w:color w:val="FF0000"/>
+                <w:sz w:val="24"/>
+                <w:szCs w:val="24"/>
+              </w:rPr>
+              <w:t>pai_workorder_request</w:t>
+            </w:r>
+            <w:proofErr w:type="spellEnd"/>
+            <w:r>
+              <w:rPr>
+                <w:rFonts w:ascii="楷体" w:eastAsia="楷体" w:hAnsi="楷体" w:cs="楷体" w:hint="eastAsia"/>
+                <w:color w:val="FF0000"/>
+                <w:sz w:val="24"/>
+                <w:szCs w:val="24"/>
+              </w:rPr>
+              <w:t xml:space="preserve"> a  where </w:t>
+            </w:r>
+            <w:proofErr w:type="spellStart"/>
+            <w:r>
+              <w:rPr>
+                <w:rFonts w:ascii="楷体" w:eastAsia="楷体" w:hAnsi="楷体" w:cs="楷体" w:hint="eastAsia"/>
+                <w:color w:val="FF0000"/>
+                <w:sz w:val="24"/>
+                <w:szCs w:val="24"/>
+              </w:rPr>
+              <w:t>crm_order_number</w:t>
+            </w:r>
+            <w:proofErr w:type="spellEnd"/>
+            <w:r>
+              <w:rPr>
+                <w:rFonts w:ascii="楷体" w:eastAsia="楷体" w:hAnsi="楷体" w:cs="楷体" w:hint="eastAsia"/>
+                <w:color w:val="FF0000"/>
+                <w:sz w:val="24"/>
+                <w:szCs w:val="24"/>
+              </w:rPr>
+              <w:t xml:space="preserve">='订单号' and </w:t>
+            </w:r>
+            <w:proofErr w:type="spellStart"/>
+            <w:r>
+              <w:rPr>
+                <w:rFonts w:ascii="楷体" w:eastAsia="楷体" w:hAnsi="楷体" w:cs="楷体" w:hint="eastAsia"/>
+                <w:color w:val="FF0000"/>
+                <w:sz w:val="24"/>
+                <w:szCs w:val="24"/>
+              </w:rPr>
+              <w:t>a.platform</w:t>
+            </w:r>
+            <w:proofErr w:type="spellEnd"/>
+            <w:r>
+              <w:rPr>
+                <w:rFonts w:ascii="楷体" w:eastAsia="楷体" w:hAnsi="楷体" w:cs="楷体" w:hint="eastAsia"/>
+                <w:color w:val="FF0000"/>
+                <w:sz w:val="24"/>
+                <w:szCs w:val="24"/>
+              </w:rPr>
+              <w:t>='13'</w:t>
+            </w:r>
+          </w:p>
+          <w:p>
+            <w:pPr>
+              <w:jc w:val="left"/>
+              <w:rPr>
+                <w:rFonts w:ascii="楷体" w:eastAsia="楷体" w:hAnsi="楷体" w:cs="楷体"/>
+                <w:sz w:val="24"/>
+                <w:szCs w:val="24"/>
+              </w:rPr>
+            </w:pPr>
+            <w:r>
+              <w:rPr>
+                <w:rFonts w:ascii="楷体" w:eastAsia="楷体" w:hAnsi="楷体" w:cs="楷体" w:hint="eastAsia"/>
+                <w:sz w:val="24"/>
+                <w:szCs w:val="24"/>
+              </w:rPr>
+              <w:t>5.验证IBP</w:t>
+            </w:r>
+            <w:r>
+              <w:rPr>
+                <w:rFonts w:ascii="楷体" w:eastAsia="楷体" w:hAnsi="楷体" w:cs="楷体" w:hint="eastAsia"/>
+                <w:sz w:val="24"/>
+                <w:szCs w:val="24"/>
+              </w:rPr>
+              <w:t>发送客保外线</w:t>
+            </w:r>
+            <w:r>
+              <w:rPr>
+                <w:rFonts w:ascii="楷体" w:eastAsia="楷体" w:hAnsi="楷体" w:cs="楷体" w:hint="eastAsia"/>
+                <w:sz w:val="24"/>
+                <w:szCs w:val="24"/>
+              </w:rPr>
+              <w:t>工单报文</w:t>
             </w:r>
             <w:r>
               <w:rPr>
@@ -3421,7 +5093,27 @@
                 <w:sz w:val="24"/>
                 <w:szCs w:val="24"/>
               </w:rPr>
-              <w:t>select a.p6_req_content from wp_p6_req a where a.crm_order_id='订单号'</w:t>
+              <w:t xml:space="preserve">select a.p6_req_content from wp_p6_req a where </w:t>
+            </w:r>
+            <w:proofErr w:type="spellStart"/>
+            <w:r>
+              <w:rPr>
+                <w:rFonts w:ascii="楷体" w:eastAsia="楷体" w:hAnsi="楷体" w:cs="楷体" w:hint="eastAsia"/>
+                <w:color w:val="FF0000"/>
+                <w:sz w:val="24"/>
+                <w:szCs w:val="24"/>
+              </w:rPr>
+              <w:t>a.crm_order_id</w:t>
+            </w:r>
+            <w:proofErr w:type="spellEnd"/>
+            <w:r>
+              <w:rPr>
+                <w:rFonts w:ascii="楷体" w:eastAsia="楷体" w:hAnsi="楷体" w:cs="楷体" w:hint="eastAsia"/>
+                <w:color w:val="FF0000"/>
+                <w:sz w:val="24"/>
+                <w:szCs w:val="24"/>
+              </w:rPr>
+              <w:t>='订单号'</w:t>
             </w:r>
           </w:p>
           <w:p>
@@ -3467,7 +5159,21 @@
               <w:rPr>
                 <w:rFonts w:ascii="楷体" w:eastAsia="楷体" w:hAnsi="楷体" w:cs="楷体" w:hint="eastAsia"/>
               </w:rPr>
-              <w:t>1.公客客户标识：</w:t>
+              <w:t>1.</w:t>
+            </w:r>
+            <w:proofErr w:type="gramStart"/>
+            <w:r>
+              <w:rPr>
+                <w:rFonts w:ascii="楷体" w:eastAsia="楷体" w:hAnsi="楷体" w:cs="楷体" w:hint="eastAsia"/>
+              </w:rPr>
+              <w:t>公客客户</w:t>
+            </w:r>
+            <w:proofErr w:type="gramEnd"/>
+            <w:r>
+              <w:rPr>
+                <w:rFonts w:ascii="楷体" w:eastAsia="楷体" w:hAnsi="楷体" w:cs="楷体" w:hint="eastAsia"/>
+              </w:rPr>
+              <w:t>标识：</w:t>
             </w:r>
             <w:r>
               <w:rPr>
@@ -3488,7 +5194,21 @@
               <w:rPr>
                 <w:rFonts w:ascii="楷体" w:eastAsia="楷体" w:hAnsi="楷体" w:cs="楷体" w:hint="eastAsia"/>
               </w:rPr>
-              <w:t>2.综资资源覆盖地址：</w:t>
+              <w:t>2.</w:t>
+            </w:r>
+            <w:proofErr w:type="gramStart"/>
+            <w:r>
+              <w:rPr>
+                <w:rFonts w:ascii="楷体" w:eastAsia="楷体" w:hAnsi="楷体" w:cs="楷体" w:hint="eastAsia"/>
+              </w:rPr>
+              <w:t>综资资源</w:t>
+            </w:r>
+            <w:proofErr w:type="gramEnd"/>
+            <w:r>
+              <w:rPr>
+                <w:rFonts w:ascii="楷体" w:eastAsia="楷体" w:hAnsi="楷体" w:cs="楷体" w:hint="eastAsia"/>
+              </w:rPr>
+              <w:t>覆盖地址：</w:t>
             </w:r>
           </w:p>
           <w:p>
@@ -3578,7 +5298,42 @@
               <w:rPr>
                 <w:rFonts w:ascii="楷体" w:eastAsia="楷体" w:hAnsi="楷体" w:cs="楷体" w:hint="eastAsia"/>
               </w:rPr>
-              <w:t>预付费有线宽带改性能新增省高清业务（ITV)子产品（“4K机顶盒”:属性值“无线播播宝盒”）</w:t>
+              <w:t>预付费有线宽带改性能</w:t>
+            </w:r>
+            <w:proofErr w:type="gramStart"/>
+            <w:r>
+              <w:rPr>
+                <w:rFonts w:ascii="楷体" w:eastAsia="楷体" w:hAnsi="楷体" w:cs="楷体" w:hint="eastAsia"/>
+              </w:rPr>
+              <w:t>新增省</w:t>
+            </w:r>
+            <w:proofErr w:type="gramEnd"/>
+            <w:r>
+              <w:rPr>
+                <w:rFonts w:ascii="楷体" w:eastAsia="楷体" w:hAnsi="楷体" w:cs="楷体" w:hint="eastAsia"/>
+              </w:rPr>
+              <w:t>高清业务（ITV)子产品（“4K机顶盒”:属</w:t>
+            </w:r>
+            <w:r>
+              <w:rPr>
+                <w:rFonts w:ascii="楷体" w:eastAsia="楷体" w:hAnsi="楷体" w:cs="楷体" w:hint="eastAsia"/>
+              </w:rPr>
+              <w:lastRenderedPageBreak/>
+              <w:t>性值“无线播</w:t>
+            </w:r>
+            <w:proofErr w:type="gramStart"/>
+            <w:r>
+              <w:rPr>
+                <w:rFonts w:ascii="楷体" w:eastAsia="楷体" w:hAnsi="楷体" w:cs="楷体" w:hint="eastAsia"/>
+              </w:rPr>
+              <w:t>播</w:t>
+            </w:r>
+            <w:proofErr w:type="gramEnd"/>
+            <w:r>
+              <w:rPr>
+                <w:rFonts w:ascii="楷体" w:eastAsia="楷体" w:hAnsi="楷体" w:cs="楷体" w:hint="eastAsia"/>
+              </w:rPr>
+              <w:t>宝盒”）</w:t>
             </w:r>
           </w:p>
         </w:tc>
@@ -3603,6 +5358,7 @@
                 <w:sz w:val="24"/>
                 <w:szCs w:val="24"/>
               </w:rPr>
+              <w:lastRenderedPageBreak/>
               <w:t>测试步骤：</w:t>
             </w:r>
           </w:p>
@@ -3640,7 +5396,25 @@
                 <w:sz w:val="24"/>
                 <w:szCs w:val="24"/>
               </w:rPr>
-              <w:t>1.使用hebing账户登陆门户集成测试环境。</w:t>
+              <w:t>1.使用</w:t>
+            </w:r>
+            <w:proofErr w:type="spellStart"/>
+            <w:r>
+              <w:rPr>
+                <w:rFonts w:ascii="楷体" w:eastAsia="楷体" w:hAnsi="楷体" w:cs="楷体" w:hint="eastAsia"/>
+                <w:sz w:val="24"/>
+                <w:szCs w:val="24"/>
+              </w:rPr>
+              <w:t>hebing</w:t>
+            </w:r>
+            <w:proofErr w:type="spellEnd"/>
+            <w:r>
+              <w:rPr>
+                <w:rFonts w:ascii="楷体" w:eastAsia="楷体" w:hAnsi="楷体" w:cs="楷体" w:hint="eastAsia"/>
+                <w:sz w:val="24"/>
+                <w:szCs w:val="24"/>
+              </w:rPr>
+              <w:t>账户登陆门户集成测试环境。</w:t>
             </w:r>
           </w:p>
           <w:p>
@@ -3694,6 +5468,7 @@
                 <w:sz w:val="24"/>
                 <w:szCs w:val="24"/>
               </w:rPr>
+              <w:lastRenderedPageBreak/>
               <w:t>4.进入订单配置页面后</w:t>
             </w:r>
             <w:r>
@@ -3742,7 +5517,25 @@
                 <w:sz w:val="24"/>
                 <w:szCs w:val="24"/>
               </w:rPr>
-              <w:t>无线播播宝盒</w:t>
+              <w:t>无线播</w:t>
+            </w:r>
+            <w:proofErr w:type="gramStart"/>
+            <w:r>
+              <w:rPr>
+                <w:rFonts w:ascii="楷体" w:eastAsia="楷体" w:hAnsi="楷体" w:cs="楷体" w:hint="eastAsia"/>
+                <w:sz w:val="24"/>
+                <w:szCs w:val="24"/>
+              </w:rPr>
+              <w:t>播</w:t>
+            </w:r>
+            <w:proofErr w:type="gramEnd"/>
+            <w:r>
+              <w:rPr>
+                <w:rFonts w:ascii="楷体" w:eastAsia="楷体" w:hAnsi="楷体" w:cs="楷体" w:hint="eastAsia"/>
+                <w:sz w:val="24"/>
+                <w:szCs w:val="24"/>
+              </w:rPr>
+              <w:t>宝盒</w:t>
             </w:r>
             <w:r>
               <w:rPr>
@@ -3805,7 +5598,6 @@
                 <w:sz w:val="24"/>
                 <w:szCs w:val="24"/>
               </w:rPr>
-              <w:lastRenderedPageBreak/>
               <w:t>预期结果：</w:t>
             </w:r>
           </w:p>
@@ -3888,7 +5680,25 @@
                 <w:sz w:val="24"/>
                 <w:szCs w:val="24"/>
               </w:rPr>
-              <w:t>无线播播宝盒</w:t>
+              <w:t>无线播</w:t>
+            </w:r>
+            <w:proofErr w:type="gramStart"/>
+            <w:r>
+              <w:rPr>
+                <w:rFonts w:ascii="楷体" w:eastAsia="楷体" w:hAnsi="楷体" w:cs="楷体" w:hint="eastAsia"/>
+                <w:sz w:val="24"/>
+                <w:szCs w:val="24"/>
+              </w:rPr>
+              <w:t>播</w:t>
+            </w:r>
+            <w:proofErr w:type="gramEnd"/>
+            <w:r>
+              <w:rPr>
+                <w:rFonts w:ascii="楷体" w:eastAsia="楷体" w:hAnsi="楷体" w:cs="楷体" w:hint="eastAsia"/>
+                <w:sz w:val="24"/>
+                <w:szCs w:val="24"/>
+              </w:rPr>
+              <w:t>宝盒</w:t>
             </w:r>
             <w:r>
               <w:rPr>
@@ -3969,7 +5779,25 @@
                 <w:sz w:val="24"/>
                 <w:szCs w:val="24"/>
               </w:rPr>
-              <w:t>1.使用oms-automation帐号登陆P7测试环境。</w:t>
+              <w:t>1.使用oms-automation</w:t>
+            </w:r>
+            <w:proofErr w:type="gramStart"/>
+            <w:r>
+              <w:rPr>
+                <w:rFonts w:ascii="楷体" w:eastAsia="楷体" w:hAnsi="楷体" w:cs="楷体" w:hint="eastAsia"/>
+                <w:sz w:val="24"/>
+                <w:szCs w:val="24"/>
+              </w:rPr>
+              <w:t>帐号</w:t>
+            </w:r>
+            <w:proofErr w:type="gramEnd"/>
+            <w:r>
+              <w:rPr>
+                <w:rFonts w:ascii="楷体" w:eastAsia="楷体" w:hAnsi="楷体" w:cs="楷体" w:hint="eastAsia"/>
+                <w:sz w:val="24"/>
+                <w:szCs w:val="24"/>
+              </w:rPr>
+              <w:t>登陆P7测试环境。</w:t>
             </w:r>
           </w:p>
           <w:p>
@@ -4095,25 +5923,79 @@
                 <w:sz w:val="24"/>
                 <w:szCs w:val="24"/>
               </w:rPr>
-              <w:t>3.IBP发送创服务消息给综资，并等待综资配置。</w:t>
-            </w:r>
-          </w:p>
-          <w:p>
-            <w:pPr>
-              <w:jc w:val="left"/>
-              <w:rPr>
-                <w:rFonts w:ascii="楷体" w:eastAsia="楷体" w:hAnsi="楷体" w:cs="楷体"/>
-                <w:sz w:val="24"/>
-                <w:szCs w:val="24"/>
-              </w:rPr>
-            </w:pPr>
-            <w:r>
-              <w:rPr>
-                <w:rFonts w:ascii="楷体" w:eastAsia="楷体" w:hAnsi="楷体" w:cs="楷体" w:hint="eastAsia"/>
-                <w:sz w:val="24"/>
-                <w:szCs w:val="24"/>
-              </w:rPr>
-              <w:t>4.综资自动配置完成，IBP收到配置成功消息后发送资源审核请求，获取到资源信息。</w:t>
+              <w:t>3.IBP发送</w:t>
+            </w:r>
+            <w:proofErr w:type="gramStart"/>
+            <w:r>
+              <w:rPr>
+                <w:rFonts w:ascii="楷体" w:eastAsia="楷体" w:hAnsi="楷体" w:cs="楷体" w:hint="eastAsia"/>
+                <w:sz w:val="24"/>
+                <w:szCs w:val="24"/>
+              </w:rPr>
+              <w:t>创服务消息给综资</w:t>
+            </w:r>
+            <w:proofErr w:type="gramEnd"/>
+            <w:r>
+              <w:rPr>
+                <w:rFonts w:ascii="楷体" w:eastAsia="楷体" w:hAnsi="楷体" w:cs="楷体" w:hint="eastAsia"/>
+                <w:sz w:val="24"/>
+                <w:szCs w:val="24"/>
+              </w:rPr>
+              <w:t>，并</w:t>
+            </w:r>
+            <w:proofErr w:type="gramStart"/>
+            <w:r>
+              <w:rPr>
+                <w:rFonts w:ascii="楷体" w:eastAsia="楷体" w:hAnsi="楷体" w:cs="楷体" w:hint="eastAsia"/>
+                <w:sz w:val="24"/>
+                <w:szCs w:val="24"/>
+              </w:rPr>
+              <w:t>等待综资配置</w:t>
+            </w:r>
+            <w:proofErr w:type="gramEnd"/>
+            <w:r>
+              <w:rPr>
+                <w:rFonts w:ascii="楷体" w:eastAsia="楷体" w:hAnsi="楷体" w:cs="楷体" w:hint="eastAsia"/>
+                <w:sz w:val="24"/>
+                <w:szCs w:val="24"/>
+              </w:rPr>
+              <w:t>。</w:t>
+            </w:r>
+          </w:p>
+          <w:p>
+            <w:pPr>
+              <w:jc w:val="left"/>
+              <w:rPr>
+                <w:rFonts w:ascii="楷体" w:eastAsia="楷体" w:hAnsi="楷体" w:cs="楷体"/>
+                <w:sz w:val="24"/>
+                <w:szCs w:val="24"/>
+              </w:rPr>
+            </w:pPr>
+            <w:r>
+              <w:rPr>
+                <w:rFonts w:ascii="楷体" w:eastAsia="楷体" w:hAnsi="楷体" w:cs="楷体" w:hint="eastAsia"/>
+                <w:sz w:val="24"/>
+                <w:szCs w:val="24"/>
+              </w:rPr>
+              <w:t>4.</w:t>
+            </w:r>
+            <w:proofErr w:type="gramStart"/>
+            <w:r>
+              <w:rPr>
+                <w:rFonts w:ascii="楷体" w:eastAsia="楷体" w:hAnsi="楷体" w:cs="楷体" w:hint="eastAsia"/>
+                <w:sz w:val="24"/>
+                <w:szCs w:val="24"/>
+              </w:rPr>
+              <w:t>综资自动</w:t>
+            </w:r>
+            <w:proofErr w:type="gramEnd"/>
+            <w:r>
+              <w:rPr>
+                <w:rFonts w:ascii="楷体" w:eastAsia="楷体" w:hAnsi="楷体" w:cs="楷体" w:hint="eastAsia"/>
+                <w:sz w:val="24"/>
+                <w:szCs w:val="24"/>
+              </w:rPr>
+              <w:t>配置完成，IBP收到配置成功消息后发送资源审核请求，获取到资源信息。</w:t>
             </w:r>
           </w:p>
           <w:p>
@@ -4404,7 +6286,25 @@
                 <w:sz w:val="24"/>
                 <w:szCs w:val="24"/>
               </w:rPr>
-              <w:t>无线播播宝盒</w:t>
+              <w:t>无线播</w:t>
+            </w:r>
+            <w:proofErr w:type="gramStart"/>
+            <w:r>
+              <w:rPr>
+                <w:rFonts w:ascii="楷体" w:eastAsia="楷体" w:hAnsi="楷体" w:cs="楷体" w:hint="eastAsia"/>
+                <w:sz w:val="24"/>
+                <w:szCs w:val="24"/>
+              </w:rPr>
+              <w:t>播</w:t>
+            </w:r>
+            <w:proofErr w:type="gramEnd"/>
+            <w:r>
+              <w:rPr>
+                <w:rFonts w:ascii="楷体" w:eastAsia="楷体" w:hAnsi="楷体" w:cs="楷体" w:hint="eastAsia"/>
+                <w:sz w:val="24"/>
+                <w:szCs w:val="24"/>
+              </w:rPr>
+              <w:t>宝盒</w:t>
             </w:r>
             <w:r>
               <w:rPr>
@@ -4436,13 +6336,23 @@
                 <w:szCs w:val="24"/>
               </w:rPr>
             </w:pPr>
-            <w:r>
-              <w:rPr>
-                <w:rFonts w:ascii="楷体" w:eastAsia="楷体" w:hAnsi="楷体" w:cs="楷体" w:hint="eastAsia"/>
-                <w:sz w:val="24"/>
-                <w:szCs w:val="24"/>
-              </w:rPr>
-              <w:t>综资原资产返回的原服务信息中带有IPTV功能服务子产品信息。</w:t>
+            <w:proofErr w:type="gramStart"/>
+            <w:r>
+              <w:rPr>
+                <w:rFonts w:ascii="楷体" w:eastAsia="楷体" w:hAnsi="楷体" w:cs="楷体" w:hint="eastAsia"/>
+                <w:sz w:val="24"/>
+                <w:szCs w:val="24"/>
+              </w:rPr>
+              <w:t>综资原</w:t>
+            </w:r>
+            <w:proofErr w:type="gramEnd"/>
+            <w:r>
+              <w:rPr>
+                <w:rFonts w:ascii="楷体" w:eastAsia="楷体" w:hAnsi="楷体" w:cs="楷体" w:hint="eastAsia"/>
+                <w:sz w:val="24"/>
+                <w:szCs w:val="24"/>
+              </w:rPr>
+              <w:t>资产返回的原服务信息中带有IPTV功能服务子产品信息。</w:t>
             </w:r>
           </w:p>
           <w:p>
@@ -4480,7 +6390,25 @@
                 <w:sz w:val="24"/>
                 <w:szCs w:val="24"/>
               </w:rPr>
-              <w:t>“无线播播宝盒”，</w:t>
+              <w:t>“无线播</w:t>
+            </w:r>
+            <w:proofErr w:type="gramStart"/>
+            <w:r>
+              <w:rPr>
+                <w:rFonts w:ascii="楷体" w:eastAsia="楷体" w:hAnsi="楷体" w:cs="楷体" w:hint="eastAsia"/>
+                <w:sz w:val="24"/>
+                <w:szCs w:val="24"/>
+              </w:rPr>
+              <w:t>播</w:t>
+            </w:r>
+            <w:proofErr w:type="gramEnd"/>
+            <w:r>
+              <w:rPr>
+                <w:rFonts w:ascii="楷体" w:eastAsia="楷体" w:hAnsi="楷体" w:cs="楷体" w:hint="eastAsia"/>
+                <w:sz w:val="24"/>
+                <w:szCs w:val="24"/>
+              </w:rPr>
+              <w:t>宝盒”，</w:t>
             </w:r>
             <w:r>
               <w:rPr>
@@ -4512,7 +6440,16 @@
                 <w:sz w:val="24"/>
                 <w:szCs w:val="24"/>
               </w:rPr>
-              <w:t>并且更新到P7定单模板，能正常显示</w:t>
+              <w:t>并且更新</w:t>
+            </w:r>
+            <w:r>
+              <w:rPr>
+                <w:rFonts w:ascii="楷体" w:eastAsia="楷体" w:hAnsi="楷体" w:cs="楷体" w:hint="eastAsia"/>
+                <w:sz w:val="24"/>
+                <w:szCs w:val="24"/>
+              </w:rPr>
+              <w:lastRenderedPageBreak/>
+              <w:t>到P7定单模板，能正常显示</w:t>
             </w:r>
           </w:p>
           <w:p>
@@ -4534,7 +6471,25 @@
                 <w:sz w:val="24"/>
                 <w:szCs w:val="24"/>
               </w:rPr>
-              <w:t>IBP根据新项没有IPTV功能服务、原项有，判断派发了IPTV网管工单。</w:t>
+              <w:t>IBP根据新</w:t>
+            </w:r>
+            <w:proofErr w:type="gramStart"/>
+            <w:r>
+              <w:rPr>
+                <w:rFonts w:ascii="楷体" w:eastAsia="楷体" w:hAnsi="楷体" w:cs="楷体" w:hint="eastAsia"/>
+                <w:sz w:val="24"/>
+                <w:szCs w:val="24"/>
+              </w:rPr>
+              <w:t>项没有</w:t>
+            </w:r>
+            <w:proofErr w:type="gramEnd"/>
+            <w:r>
+              <w:rPr>
+                <w:rFonts w:ascii="楷体" w:eastAsia="楷体" w:hAnsi="楷体" w:cs="楷体" w:hint="eastAsia"/>
+                <w:sz w:val="24"/>
+                <w:szCs w:val="24"/>
+              </w:rPr>
+              <w:t>IPTV功能服务、原项有，判断派发了IPTV网管工单。</w:t>
             </w:r>
           </w:p>
           <w:p>
@@ -4560,16 +6515,25 @@
                 <w:sz w:val="24"/>
                 <w:szCs w:val="24"/>
               </w:rPr>
-              <w:t>.验证IBP收到CRM订单中“4K机顶盒”属性：“无线播播宝盒”，并且更新到P7定单模板，</w:t>
-            </w:r>
-            <w:r>
-              <w:rPr>
-                <w:rFonts w:ascii="楷体" w:eastAsia="楷体" w:hAnsi="楷体" w:cs="楷体" w:hint="eastAsia"/>
-                <w:sz w:val="24"/>
-                <w:szCs w:val="24"/>
-              </w:rPr>
-              <w:lastRenderedPageBreak/>
-              <w:t>能正常显示。</w:t>
+              <w:t>.验证IBP收到CRM订单中“4K机顶盒”属性：“无线播</w:t>
+            </w:r>
+            <w:proofErr w:type="gramStart"/>
+            <w:r>
+              <w:rPr>
+                <w:rFonts w:ascii="楷体" w:eastAsia="楷体" w:hAnsi="楷体" w:cs="楷体" w:hint="eastAsia"/>
+                <w:sz w:val="24"/>
+                <w:szCs w:val="24"/>
+              </w:rPr>
+              <w:t>播</w:t>
+            </w:r>
+            <w:proofErr w:type="gramEnd"/>
+            <w:r>
+              <w:rPr>
+                <w:rFonts w:ascii="楷体" w:eastAsia="楷体" w:hAnsi="楷体" w:cs="楷体" w:hint="eastAsia"/>
+                <w:sz w:val="24"/>
+                <w:szCs w:val="24"/>
+              </w:rPr>
+              <w:t>宝盒”，并且更新到P7定单模板，能正常显示。</w:t>
             </w:r>
           </w:p>
           <w:p>
@@ -4595,7 +6559,25 @@
                 <w:sz w:val="24"/>
                 <w:szCs w:val="24"/>
               </w:rPr>
-              <w:t>.验证IBP发送综资创服务报文</w:t>
+              <w:t>.验证IBP发送</w:t>
+            </w:r>
+            <w:proofErr w:type="gramStart"/>
+            <w:r>
+              <w:rPr>
+                <w:rFonts w:ascii="楷体" w:eastAsia="楷体" w:hAnsi="楷体" w:cs="楷体" w:hint="eastAsia"/>
+                <w:sz w:val="24"/>
+                <w:szCs w:val="24"/>
+              </w:rPr>
+              <w:t>综资创服务</w:t>
+            </w:r>
+            <w:proofErr w:type="gramEnd"/>
+            <w:r>
+              <w:rPr>
+                <w:rFonts w:ascii="楷体" w:eastAsia="楷体" w:hAnsi="楷体" w:cs="楷体" w:hint="eastAsia"/>
+                <w:sz w:val="24"/>
+                <w:szCs w:val="24"/>
+              </w:rPr>
+              <w:t>报文</w:t>
             </w:r>
             <w:r>
               <w:rPr>
@@ -4648,7 +6630,107 @@
                 <w:sz w:val="24"/>
                 <w:szCs w:val="24"/>
               </w:rPr>
-              <w:t>select work_order_request from  ra_workorder_request where crm_order_number='订单号' and request_type='createIntResService'</w:t>
+              <w:t xml:space="preserve">select </w:t>
+            </w:r>
+            <w:proofErr w:type="spellStart"/>
+            <w:r>
+              <w:rPr>
+                <w:rFonts w:ascii="楷体" w:eastAsia="楷体" w:hAnsi="楷体" w:cs="楷体" w:hint="eastAsia"/>
+                <w:color w:val="FF0000"/>
+                <w:sz w:val="24"/>
+                <w:szCs w:val="24"/>
+              </w:rPr>
+              <w:t>work_order_request</w:t>
+            </w:r>
+            <w:proofErr w:type="spellEnd"/>
+            <w:r>
+              <w:rPr>
+                <w:rFonts w:ascii="楷体" w:eastAsia="楷体" w:hAnsi="楷体" w:cs="楷体" w:hint="eastAsia"/>
+                <w:color w:val="FF0000"/>
+                <w:sz w:val="24"/>
+                <w:szCs w:val="24"/>
+              </w:rPr>
+              <w:t xml:space="preserve"> from  </w:t>
+            </w:r>
+            <w:proofErr w:type="spellStart"/>
+            <w:r>
+              <w:rPr>
+                <w:rFonts w:ascii="楷体" w:eastAsia="楷体" w:hAnsi="楷体" w:cs="楷体" w:hint="eastAsia"/>
+                <w:color w:val="FF0000"/>
+                <w:sz w:val="24"/>
+                <w:szCs w:val="24"/>
+              </w:rPr>
+              <w:t>ra_workorder_request</w:t>
+            </w:r>
+            <w:proofErr w:type="spellEnd"/>
+            <w:r>
+              <w:rPr>
+                <w:rFonts w:ascii="楷体" w:eastAsia="楷体" w:hAnsi="楷体" w:cs="楷体" w:hint="eastAsia"/>
+                <w:color w:val="FF0000"/>
+                <w:sz w:val="24"/>
+                <w:szCs w:val="24"/>
+              </w:rPr>
+              <w:t xml:space="preserve"> where </w:t>
+            </w:r>
+            <w:proofErr w:type="spellStart"/>
+            <w:r>
+              <w:rPr>
+                <w:rFonts w:ascii="楷体" w:eastAsia="楷体" w:hAnsi="楷体" w:cs="楷体" w:hint="eastAsia"/>
+                <w:color w:val="FF0000"/>
+                <w:sz w:val="24"/>
+                <w:szCs w:val="24"/>
+              </w:rPr>
+              <w:t>crm_order_number</w:t>
+            </w:r>
+            <w:proofErr w:type="spellEnd"/>
+            <w:r>
+              <w:rPr>
+                <w:rFonts w:ascii="楷体" w:eastAsia="楷体" w:hAnsi="楷体" w:cs="楷体" w:hint="eastAsia"/>
+                <w:color w:val="FF0000"/>
+                <w:sz w:val="24"/>
+                <w:szCs w:val="24"/>
+              </w:rPr>
+              <w:t xml:space="preserve">='订单号' and </w:t>
+            </w:r>
+            <w:proofErr w:type="spellStart"/>
+            <w:r>
+              <w:rPr>
+                <w:rFonts w:ascii="楷体" w:eastAsia="楷体" w:hAnsi="楷体" w:cs="楷体" w:hint="eastAsia"/>
+                <w:color w:val="FF0000"/>
+                <w:sz w:val="24"/>
+                <w:szCs w:val="24"/>
+              </w:rPr>
+              <w:t>request_type</w:t>
+            </w:r>
+            <w:proofErr w:type="spellEnd"/>
+            <w:r>
+              <w:rPr>
+                <w:rFonts w:ascii="楷体" w:eastAsia="楷体" w:hAnsi="楷体" w:cs="楷体" w:hint="eastAsia"/>
+                <w:color w:val="FF0000"/>
+                <w:sz w:val="24"/>
+                <w:szCs w:val="24"/>
+              </w:rPr>
+              <w:t>='</w:t>
+            </w:r>
+            <w:proofErr w:type="spellStart"/>
+            <w:r>
+              <w:rPr>
+                <w:rFonts w:ascii="楷体" w:eastAsia="楷体" w:hAnsi="楷体" w:cs="楷体" w:hint="eastAsia"/>
+                <w:color w:val="FF0000"/>
+                <w:sz w:val="24"/>
+                <w:szCs w:val="24"/>
+              </w:rPr>
+              <w:t>createIntResService</w:t>
+            </w:r>
+            <w:proofErr w:type="spellEnd"/>
+            <w:r>
+              <w:rPr>
+                <w:rFonts w:ascii="楷体" w:eastAsia="楷体" w:hAnsi="楷体" w:cs="楷体" w:hint="eastAsia"/>
+                <w:color w:val="FF0000"/>
+                <w:sz w:val="24"/>
+                <w:szCs w:val="24"/>
+              </w:rPr>
+              <w:t>'</w:t>
             </w:r>
             <w:r>
               <w:rPr>
@@ -4723,20 +6805,426 @@
             <w:pPr>
               <w:jc w:val="left"/>
               <w:rPr>
-                <w:rFonts w:ascii="楷体" w:eastAsia="楷体" w:hAnsi="楷体" w:cs="楷体"/>
-                <w:color w:val="FF0000"/>
-                <w:sz w:val="24"/>
-                <w:szCs w:val="24"/>
-              </w:rPr>
-            </w:pPr>
-            <w:r>
-              <w:rPr>
-                <w:rFonts w:ascii="楷体" w:eastAsia="楷体" w:hAnsi="楷体" w:cs="楷体" w:hint="eastAsia"/>
-                <w:color w:val="FF0000"/>
-                <w:sz w:val="24"/>
-                <w:szCs w:val="24"/>
-              </w:rPr>
-              <w:t>select a.work_order_request from pai_workorder_request a  where crm_order_number='订单号' and a.platform='13'</w:t>
+                <w:rFonts w:ascii="楷体" w:eastAsia="楷体" w:hAnsi="楷体" w:cs="楷体" w:hint="eastAsia"/>
+                <w:color w:val="FF0000"/>
+                <w:sz w:val="24"/>
+                <w:szCs w:val="24"/>
+              </w:rPr>
+            </w:pPr>
+            <w:r>
+              <w:rPr>
+                <w:rFonts w:ascii="楷体" w:eastAsia="楷体" w:hAnsi="楷体" w:cs="楷体" w:hint="eastAsia"/>
+                <w:color w:val="FF0000"/>
+                <w:sz w:val="24"/>
+                <w:szCs w:val="24"/>
+              </w:rPr>
+              <w:t xml:space="preserve">select </w:t>
+            </w:r>
+            <w:proofErr w:type="spellStart"/>
+            <w:r>
+              <w:rPr>
+                <w:rFonts w:ascii="楷体" w:eastAsia="楷体" w:hAnsi="楷体" w:cs="楷体" w:hint="eastAsia"/>
+                <w:color w:val="FF0000"/>
+                <w:sz w:val="24"/>
+                <w:szCs w:val="24"/>
+              </w:rPr>
+              <w:t>a.work_order_request</w:t>
+            </w:r>
+            <w:proofErr w:type="spellEnd"/>
+            <w:r>
+              <w:rPr>
+                <w:rFonts w:ascii="楷体" w:eastAsia="楷体" w:hAnsi="楷体" w:cs="楷体" w:hint="eastAsia"/>
+                <w:color w:val="FF0000"/>
+                <w:sz w:val="24"/>
+                <w:szCs w:val="24"/>
+              </w:rPr>
+              <w:t xml:space="preserve"> from </w:t>
+            </w:r>
+            <w:proofErr w:type="spellStart"/>
+            <w:r>
+              <w:rPr>
+                <w:rFonts w:ascii="楷体" w:eastAsia="楷体" w:hAnsi="楷体" w:cs="楷体" w:hint="eastAsia"/>
+                <w:color w:val="FF0000"/>
+                <w:sz w:val="24"/>
+                <w:szCs w:val="24"/>
+              </w:rPr>
+              <w:t>pai_workorder_request</w:t>
+            </w:r>
+            <w:proofErr w:type="spellEnd"/>
+            <w:r>
+              <w:rPr>
+                <w:rFonts w:ascii="楷体" w:eastAsia="楷体" w:hAnsi="楷体" w:cs="楷体" w:hint="eastAsia"/>
+                <w:color w:val="FF0000"/>
+                <w:sz w:val="24"/>
+                <w:szCs w:val="24"/>
+              </w:rPr>
+              <w:t xml:space="preserve"> a  where </w:t>
+            </w:r>
+            <w:proofErr w:type="spellStart"/>
+            <w:r>
+              <w:rPr>
+                <w:rFonts w:ascii="楷体" w:eastAsia="楷体" w:hAnsi="楷体" w:cs="楷体" w:hint="eastAsia"/>
+                <w:color w:val="FF0000"/>
+                <w:sz w:val="24"/>
+                <w:szCs w:val="24"/>
+              </w:rPr>
+              <w:t>crm_order_number</w:t>
+            </w:r>
+            <w:proofErr w:type="spellEnd"/>
+            <w:r>
+              <w:rPr>
+                <w:rFonts w:ascii="楷体" w:eastAsia="楷体" w:hAnsi="楷体" w:cs="楷体" w:hint="eastAsia"/>
+                <w:color w:val="FF0000"/>
+                <w:sz w:val="24"/>
+                <w:szCs w:val="24"/>
+              </w:rPr>
+              <w:t xml:space="preserve">='订单号' and </w:t>
+            </w:r>
+            <w:proofErr w:type="spellStart"/>
+            <w:r>
+              <w:rPr>
+                <w:rFonts w:ascii="楷体" w:eastAsia="楷体" w:hAnsi="楷体" w:cs="楷体" w:hint="eastAsia"/>
+                <w:color w:val="FF0000"/>
+                <w:sz w:val="24"/>
+                <w:szCs w:val="24"/>
+              </w:rPr>
+              <w:t>a.platform</w:t>
+            </w:r>
+            <w:proofErr w:type="spellEnd"/>
+            <w:r>
+              <w:rPr>
+                <w:rFonts w:ascii="楷体" w:eastAsia="楷体" w:hAnsi="楷体" w:cs="楷体" w:hint="eastAsia"/>
+                <w:color w:val="FF0000"/>
+                <w:sz w:val="24"/>
+                <w:szCs w:val="24"/>
+              </w:rPr>
+              <w:t>='13'</w:t>
+            </w:r>
+          </w:p>
+          <w:p>
+            <w:pPr>
+              <w:jc w:val="left"/>
+              <w:rPr>
+                <w:rFonts w:ascii="楷体" w:eastAsia="楷体" w:hAnsi="楷体" w:cs="楷体"/>
+                <w:sz w:val="24"/>
+                <w:szCs w:val="24"/>
+              </w:rPr>
+            </w:pPr>
+            <w:r>
+              <w:rPr>
+                <w:rFonts w:ascii="楷体" w:eastAsia="楷体" w:hAnsi="楷体" w:cs="楷体" w:hint="eastAsia"/>
+                <w:sz w:val="24"/>
+                <w:szCs w:val="24"/>
+              </w:rPr>
+              <w:t>8</w:t>
+            </w:r>
+            <w:r>
+              <w:rPr>
+                <w:rFonts w:ascii="楷体" w:eastAsia="楷体" w:hAnsi="楷体" w:cs="楷体" w:hint="eastAsia"/>
+                <w:sz w:val="24"/>
+                <w:szCs w:val="24"/>
+              </w:rPr>
+              <w:t>.验证IBP</w:t>
+            </w:r>
+            <w:r>
+              <w:rPr>
+                <w:rFonts w:ascii="楷体" w:eastAsia="楷体" w:hAnsi="楷体" w:cs="楷体" w:hint="eastAsia"/>
+                <w:sz w:val="24"/>
+                <w:szCs w:val="24"/>
+              </w:rPr>
+              <w:t>发送客保外线</w:t>
+            </w:r>
+            <w:r>
+              <w:rPr>
+                <w:rFonts w:ascii="楷体" w:eastAsia="楷体" w:hAnsi="楷体" w:cs="楷体" w:hint="eastAsia"/>
+                <w:sz w:val="24"/>
+                <w:szCs w:val="24"/>
+              </w:rPr>
+              <w:t>工单报文</w:t>
+            </w:r>
+            <w:r>
+              <w:rPr>
+                <w:rFonts w:ascii="楷体" w:eastAsia="楷体" w:hAnsi="楷体" w:cs="楷体" w:hint="eastAsia"/>
+                <w:color w:val="FF0000"/>
+                <w:sz w:val="24"/>
+                <w:szCs w:val="24"/>
+              </w:rPr>
+              <w:t>set_top_box_4k</w:t>
+            </w:r>
+            <w:r>
+              <w:rPr>
+                <w:rFonts w:ascii="楷体" w:eastAsia="楷体" w:hAnsi="楷体" w:cs="楷体" w:hint="eastAsia"/>
+                <w:sz w:val="24"/>
+                <w:szCs w:val="24"/>
+              </w:rPr>
+              <w:t xml:space="preserve"> 为：</w:t>
+            </w:r>
+            <w:r>
+              <w:rPr>
+                <w:rFonts w:ascii="楷体" w:eastAsia="楷体" w:hAnsi="楷体" w:cs="楷体" w:hint="eastAsia"/>
+                <w:color w:val="FF0000"/>
+                <w:sz w:val="24"/>
+                <w:szCs w:val="24"/>
+              </w:rPr>
+              <w:t>18</w:t>
+            </w:r>
+            <w:r>
+              <w:rPr>
+                <w:rFonts w:ascii="楷体" w:eastAsia="楷体" w:hAnsi="楷体" w:cs="楷体" w:hint="eastAsia"/>
+                <w:sz w:val="24"/>
+                <w:szCs w:val="24"/>
+              </w:rPr>
+              <w:t>，验证方法登陆WOP数据库：</w:t>
+            </w:r>
+          </w:p>
+          <w:p>
+            <w:pPr>
+              <w:jc w:val="left"/>
+              <w:rPr>
+                <w:rFonts w:ascii="楷体" w:eastAsia="楷体" w:hAnsi="楷体" w:cs="楷体"/>
+                <w:color w:val="FF0000"/>
+                <w:sz w:val="24"/>
+                <w:szCs w:val="24"/>
+              </w:rPr>
+            </w:pPr>
+            <w:r>
+              <w:rPr>
+                <w:rFonts w:ascii="楷体" w:eastAsia="楷体" w:hAnsi="楷体" w:cs="楷体" w:hint="eastAsia"/>
+                <w:color w:val="FF0000"/>
+                <w:sz w:val="24"/>
+                <w:szCs w:val="24"/>
+              </w:rPr>
+              <w:t xml:space="preserve">select a.p6_req_content from wp_p6_req a where </w:t>
+            </w:r>
+            <w:proofErr w:type="spellStart"/>
+            <w:r>
+              <w:rPr>
+                <w:rFonts w:ascii="楷体" w:eastAsia="楷体" w:hAnsi="楷体" w:cs="楷体" w:hint="eastAsia"/>
+                <w:color w:val="FF0000"/>
+                <w:sz w:val="24"/>
+                <w:szCs w:val="24"/>
+              </w:rPr>
+              <w:t>a.crm_order_id</w:t>
+            </w:r>
+            <w:proofErr w:type="spellEnd"/>
+            <w:r>
+              <w:rPr>
+                <w:rFonts w:ascii="楷体" w:eastAsia="楷体" w:hAnsi="楷体" w:cs="楷体" w:hint="eastAsia"/>
+                <w:color w:val="FF0000"/>
+                <w:sz w:val="24"/>
+                <w:szCs w:val="24"/>
+              </w:rPr>
+              <w:t>='订单号'</w:t>
+            </w:r>
+          </w:p>
+          <w:p>
+            <w:pPr>
+              <w:jc w:val="left"/>
+              <w:rPr>
+                <w:rFonts w:ascii="楷体" w:eastAsia="楷体" w:hAnsi="楷体" w:cs="楷体"/>
+                <w:sz w:val="24"/>
+                <w:szCs w:val="24"/>
+              </w:rPr>
+            </w:pPr>
+            <w:r>
+              <w:rPr>
+                <w:rFonts w:ascii="楷体" w:eastAsia="楷体" w:hAnsi="楷体" w:cs="楷体" w:hint="eastAsia"/>
+                <w:sz w:val="24"/>
+                <w:szCs w:val="24"/>
+              </w:rPr>
+              <w:t>9</w:t>
+            </w:r>
+            <w:r>
+              <w:rPr>
+                <w:rFonts w:ascii="楷体" w:eastAsia="楷体" w:hAnsi="楷体" w:cs="楷体" w:hint="eastAsia"/>
+                <w:sz w:val="24"/>
+                <w:szCs w:val="24"/>
+              </w:rPr>
+              <w:t>.验证</w:t>
+            </w:r>
+            <w:proofErr w:type="gramStart"/>
+            <w:r>
+              <w:rPr>
+                <w:rFonts w:ascii="楷体" w:eastAsia="楷体" w:hAnsi="楷体" w:cs="楷体" w:hint="eastAsia"/>
+                <w:sz w:val="24"/>
+                <w:szCs w:val="24"/>
+              </w:rPr>
+              <w:t>综资原</w:t>
+            </w:r>
+            <w:proofErr w:type="gramEnd"/>
+            <w:r>
+              <w:rPr>
+                <w:rFonts w:ascii="楷体" w:eastAsia="楷体" w:hAnsi="楷体" w:cs="楷体" w:hint="eastAsia"/>
+                <w:sz w:val="24"/>
+                <w:szCs w:val="24"/>
+              </w:rPr>
+              <w:t>资产查询返回时，返回的</w:t>
+            </w:r>
+            <w:r>
+              <w:rPr>
+                <w:rFonts w:ascii="楷体" w:eastAsia="楷体" w:hAnsi="楷体" w:cs="楷体" w:hint="eastAsia"/>
+                <w:color w:val="FF0000"/>
+                <w:sz w:val="24"/>
+                <w:szCs w:val="24"/>
+              </w:rPr>
+              <w:t>set_top_box_4k</w:t>
+            </w:r>
+            <w:r>
+              <w:rPr>
+                <w:rFonts w:ascii="楷体" w:eastAsia="楷体" w:hAnsi="楷体" w:cs="楷体" w:hint="eastAsia"/>
+                <w:sz w:val="24"/>
+                <w:szCs w:val="24"/>
+              </w:rPr>
+              <w:t xml:space="preserve"> 为：</w:t>
+            </w:r>
+            <w:r>
+              <w:rPr>
+                <w:rFonts w:ascii="楷体" w:eastAsia="楷体" w:hAnsi="楷体" w:cs="楷体" w:hint="eastAsia"/>
+                <w:color w:val="FF0000"/>
+                <w:sz w:val="24"/>
+                <w:szCs w:val="24"/>
+              </w:rPr>
+              <w:t>0</w:t>
+            </w:r>
+            <w:r>
+              <w:rPr>
+                <w:rFonts w:ascii="楷体" w:eastAsia="楷体" w:hAnsi="楷体" w:cs="楷体" w:hint="eastAsia"/>
+                <w:sz w:val="24"/>
+                <w:szCs w:val="24"/>
+              </w:rPr>
+              <w:t>，验证方法</w:t>
+            </w:r>
+            <w:proofErr w:type="gramStart"/>
+            <w:r>
+              <w:rPr>
+                <w:rFonts w:ascii="楷体" w:eastAsia="楷体" w:hAnsi="楷体" w:cs="楷体" w:hint="eastAsia"/>
+                <w:sz w:val="24"/>
+                <w:szCs w:val="24"/>
+              </w:rPr>
+              <w:t>登陆</w:t>
+            </w:r>
+            <w:r>
+              <w:rPr>
+                <w:rFonts w:ascii="楷体" w:eastAsia="楷体" w:hAnsi="楷体" w:cs="楷体" w:hint="eastAsia"/>
+                <w:sz w:val="24"/>
+                <w:szCs w:val="24"/>
+              </w:rPr>
+              <w:t>综资</w:t>
+            </w:r>
+            <w:r>
+              <w:rPr>
+                <w:rFonts w:ascii="楷体" w:eastAsia="楷体" w:hAnsi="楷体" w:cs="楷体" w:hint="eastAsia"/>
+                <w:sz w:val="24"/>
+                <w:szCs w:val="24"/>
+              </w:rPr>
+              <w:t>数据库</w:t>
+            </w:r>
+            <w:proofErr w:type="gramEnd"/>
+            <w:r>
+              <w:rPr>
+                <w:rFonts w:ascii="楷体" w:eastAsia="楷体" w:hAnsi="楷体" w:cs="楷体" w:hint="eastAsia"/>
+                <w:sz w:val="24"/>
+                <w:szCs w:val="24"/>
+              </w:rPr>
+              <w:t>：</w:t>
+            </w:r>
+          </w:p>
+          <w:p>
+            <w:pPr>
+              <w:jc w:val="left"/>
+              <w:rPr>
+                <w:rFonts w:ascii="楷体" w:eastAsia="楷体" w:hAnsi="楷体" w:cs="楷体"/>
+                <w:color w:val="FF0000"/>
+                <w:sz w:val="24"/>
+                <w:szCs w:val="24"/>
+              </w:rPr>
+            </w:pPr>
+            <w:r>
+              <w:rPr>
+                <w:rFonts w:ascii="楷体" w:eastAsia="楷体" w:hAnsi="楷体" w:cs="楷体"/>
+                <w:color w:val="FF0000"/>
+                <w:sz w:val="24"/>
+                <w:szCs w:val="24"/>
+              </w:rPr>
+              <w:t xml:space="preserve">select RESPONSEOBJECT from </w:t>
+            </w:r>
+            <w:proofErr w:type="spellStart"/>
+            <w:r>
+              <w:rPr>
+                <w:rFonts w:ascii="楷体" w:eastAsia="楷体" w:hAnsi="楷体" w:cs="楷体"/>
+                <w:color w:val="FF0000"/>
+                <w:sz w:val="24"/>
+                <w:szCs w:val="24"/>
+              </w:rPr>
+              <w:t>intf_requestlog</w:t>
+            </w:r>
+            <w:proofErr w:type="spellEnd"/>
+            <w:r>
+              <w:rPr>
+                <w:rFonts w:ascii="楷体" w:eastAsia="楷体" w:hAnsi="楷体" w:cs="楷体"/>
+                <w:color w:val="FF0000"/>
+                <w:sz w:val="24"/>
+                <w:szCs w:val="24"/>
+              </w:rPr>
+              <w:t xml:space="preserve"> where </w:t>
+            </w:r>
+            <w:proofErr w:type="spellStart"/>
+            <w:r>
+              <w:rPr>
+                <w:rFonts w:ascii="楷体" w:eastAsia="楷体" w:hAnsi="楷体" w:cs="楷体"/>
+                <w:color w:val="FF0000"/>
+                <w:sz w:val="24"/>
+                <w:szCs w:val="24"/>
+              </w:rPr>
+              <w:t>crmquotenumber</w:t>
+            </w:r>
+            <w:proofErr w:type="spellEnd"/>
+            <w:r>
+              <w:rPr>
+                <w:rFonts w:ascii="楷体" w:eastAsia="楷体" w:hAnsi="楷体" w:cs="楷体"/>
+                <w:color w:val="FF0000"/>
+                <w:sz w:val="24"/>
+                <w:szCs w:val="24"/>
+              </w:rPr>
+              <w:t xml:space="preserve"> = '</w:t>
+            </w:r>
+            <w:r>
+              <w:rPr>
+                <w:rFonts w:ascii="楷体" w:eastAsia="楷体" w:hAnsi="楷体" w:cs="楷体" w:hint="eastAsia"/>
+                <w:color w:val="FF0000"/>
+                <w:sz w:val="24"/>
+                <w:szCs w:val="24"/>
+              </w:rPr>
+              <w:t>订单号</w:t>
+            </w:r>
+            <w:r>
+              <w:rPr>
+                <w:rFonts w:ascii="楷体" w:eastAsia="楷体" w:hAnsi="楷体" w:cs="楷体"/>
+                <w:color w:val="FF0000"/>
+                <w:sz w:val="24"/>
+                <w:szCs w:val="24"/>
+              </w:rPr>
+              <w:t>' and TARGETMETHOD like '%</w:t>
+            </w:r>
+            <w:proofErr w:type="spellStart"/>
+            <w:r>
+              <w:rPr>
+                <w:rFonts w:ascii="楷体" w:eastAsia="楷体" w:hAnsi="楷体" w:cs="楷体"/>
+                <w:color w:val="FF0000"/>
+                <w:sz w:val="24"/>
+                <w:szCs w:val="24"/>
+              </w:rPr>
+              <w:t>queryService</w:t>
+            </w:r>
+            <w:proofErr w:type="spellEnd"/>
+            <w:r>
+              <w:rPr>
+                <w:rFonts w:ascii="楷体" w:eastAsia="楷体" w:hAnsi="楷体" w:cs="楷体"/>
+                <w:color w:val="FF0000"/>
+                <w:sz w:val="24"/>
+                <w:szCs w:val="24"/>
+              </w:rPr>
+              <w:t>%';</w:t>
             </w:r>
           </w:p>
           <w:p>
@@ -4912,7 +7400,25 @@
                 <w:sz w:val="24"/>
                 <w:szCs w:val="24"/>
               </w:rPr>
-              <w:t>使用hebing账户</w:t>
+              <w:t>使用</w:t>
+            </w:r>
+            <w:proofErr w:type="spellStart"/>
+            <w:r>
+              <w:rPr>
+                <w:rFonts w:ascii="楷体" w:eastAsia="楷体" w:hAnsi="楷体" w:cs="楷体" w:hint="eastAsia"/>
+                <w:sz w:val="24"/>
+                <w:szCs w:val="24"/>
+              </w:rPr>
+              <w:t>hebing</w:t>
+            </w:r>
+            <w:proofErr w:type="spellEnd"/>
+            <w:r>
+              <w:rPr>
+                <w:rFonts w:ascii="楷体" w:eastAsia="楷体" w:hAnsi="楷体" w:cs="楷体" w:hint="eastAsia"/>
+                <w:sz w:val="24"/>
+                <w:szCs w:val="24"/>
+              </w:rPr>
+              <w:t>账户</w:t>
             </w:r>
             <w:r>
               <w:rPr>
@@ -5103,7 +7609,16 @@
                 <w:sz w:val="24"/>
                 <w:szCs w:val="24"/>
               </w:rPr>
-              <w:t>宽带拆机订单，结算通过，提交后收到IBP返回的流水。</w:t>
+              <w:t>宽带拆机订单，结算通过，</w:t>
+            </w:r>
+            <w:r>
+              <w:rPr>
+                <w:rFonts w:ascii="楷体" w:eastAsia="楷体" w:hAnsi="楷体" w:cs="楷体" w:hint="eastAsia"/>
+                <w:sz w:val="24"/>
+                <w:szCs w:val="24"/>
+              </w:rPr>
+              <w:lastRenderedPageBreak/>
+              <w:t>提交后收到IBP返回的流水。</w:t>
             </w:r>
           </w:p>
           <w:p>
@@ -5152,7 +7667,25 @@
                 <w:sz w:val="24"/>
                 <w:szCs w:val="24"/>
               </w:rPr>
-              <w:t>1.使用oms-automation帐号登陆P7测试环境。</w:t>
+              <w:t>1.使用oms-automation</w:t>
+            </w:r>
+            <w:proofErr w:type="gramStart"/>
+            <w:r>
+              <w:rPr>
+                <w:rFonts w:ascii="楷体" w:eastAsia="楷体" w:hAnsi="楷体" w:cs="楷体" w:hint="eastAsia"/>
+                <w:sz w:val="24"/>
+                <w:szCs w:val="24"/>
+              </w:rPr>
+              <w:t>帐号</w:t>
+            </w:r>
+            <w:proofErr w:type="gramEnd"/>
+            <w:r>
+              <w:rPr>
+                <w:rFonts w:ascii="楷体" w:eastAsia="楷体" w:hAnsi="楷体" w:cs="楷体" w:hint="eastAsia"/>
+                <w:sz w:val="24"/>
+                <w:szCs w:val="24"/>
+              </w:rPr>
+              <w:t>登陆P7测试环境。</w:t>
             </w:r>
           </w:p>
           <w:p>
@@ -5270,25 +7803,79 @@
                 <w:sz w:val="24"/>
                 <w:szCs w:val="24"/>
               </w:rPr>
-              <w:t>3.IBP发送创服务消息给综资，并等待综资配置。</w:t>
-            </w:r>
-          </w:p>
-          <w:p>
-            <w:pPr>
-              <w:jc w:val="left"/>
-              <w:rPr>
-                <w:rFonts w:ascii="楷体" w:eastAsia="楷体" w:hAnsi="楷体" w:cs="楷体"/>
-                <w:sz w:val="24"/>
-                <w:szCs w:val="24"/>
-              </w:rPr>
-            </w:pPr>
-            <w:r>
-              <w:rPr>
-                <w:rFonts w:ascii="楷体" w:eastAsia="楷体" w:hAnsi="楷体" w:cs="楷体" w:hint="eastAsia"/>
-                <w:sz w:val="24"/>
-                <w:szCs w:val="24"/>
-              </w:rPr>
-              <w:t>4.综资自动配置完成，IBP收到配置成功消息后发送资源审核请求，获取到资源信息。</w:t>
+              <w:t>3.IBP发送</w:t>
+            </w:r>
+            <w:proofErr w:type="gramStart"/>
+            <w:r>
+              <w:rPr>
+                <w:rFonts w:ascii="楷体" w:eastAsia="楷体" w:hAnsi="楷体" w:cs="楷体" w:hint="eastAsia"/>
+                <w:sz w:val="24"/>
+                <w:szCs w:val="24"/>
+              </w:rPr>
+              <w:t>创服务消息给综资</w:t>
+            </w:r>
+            <w:proofErr w:type="gramEnd"/>
+            <w:r>
+              <w:rPr>
+                <w:rFonts w:ascii="楷体" w:eastAsia="楷体" w:hAnsi="楷体" w:cs="楷体" w:hint="eastAsia"/>
+                <w:sz w:val="24"/>
+                <w:szCs w:val="24"/>
+              </w:rPr>
+              <w:t>，并</w:t>
+            </w:r>
+            <w:proofErr w:type="gramStart"/>
+            <w:r>
+              <w:rPr>
+                <w:rFonts w:ascii="楷体" w:eastAsia="楷体" w:hAnsi="楷体" w:cs="楷体" w:hint="eastAsia"/>
+                <w:sz w:val="24"/>
+                <w:szCs w:val="24"/>
+              </w:rPr>
+              <w:t>等待综资配置</w:t>
+            </w:r>
+            <w:proofErr w:type="gramEnd"/>
+            <w:r>
+              <w:rPr>
+                <w:rFonts w:ascii="楷体" w:eastAsia="楷体" w:hAnsi="楷体" w:cs="楷体" w:hint="eastAsia"/>
+                <w:sz w:val="24"/>
+                <w:szCs w:val="24"/>
+              </w:rPr>
+              <w:t>。</w:t>
+            </w:r>
+          </w:p>
+          <w:p>
+            <w:pPr>
+              <w:jc w:val="left"/>
+              <w:rPr>
+                <w:rFonts w:ascii="楷体" w:eastAsia="楷体" w:hAnsi="楷体" w:cs="楷体"/>
+                <w:sz w:val="24"/>
+                <w:szCs w:val="24"/>
+              </w:rPr>
+            </w:pPr>
+            <w:r>
+              <w:rPr>
+                <w:rFonts w:ascii="楷体" w:eastAsia="楷体" w:hAnsi="楷体" w:cs="楷体" w:hint="eastAsia"/>
+                <w:sz w:val="24"/>
+                <w:szCs w:val="24"/>
+              </w:rPr>
+              <w:t>4.</w:t>
+            </w:r>
+            <w:proofErr w:type="gramStart"/>
+            <w:r>
+              <w:rPr>
+                <w:rFonts w:ascii="楷体" w:eastAsia="楷体" w:hAnsi="楷体" w:cs="楷体" w:hint="eastAsia"/>
+                <w:sz w:val="24"/>
+                <w:szCs w:val="24"/>
+              </w:rPr>
+              <w:t>综资自动</w:t>
+            </w:r>
+            <w:proofErr w:type="gramEnd"/>
+            <w:r>
+              <w:rPr>
+                <w:rFonts w:ascii="楷体" w:eastAsia="楷体" w:hAnsi="楷体" w:cs="楷体" w:hint="eastAsia"/>
+                <w:sz w:val="24"/>
+                <w:szCs w:val="24"/>
+              </w:rPr>
+              <w:t>配置完成，IBP收到配置成功消息后发送资源审核请求，获取到资源信息。</w:t>
             </w:r>
           </w:p>
           <w:p>
@@ -5496,7 +8083,25 @@
                 <w:sz w:val="24"/>
                 <w:szCs w:val="24"/>
               </w:rPr>
-              <w:t>.验证CRM销售门户受理有线宽带订单时，省高清业务（ITV)子产品下“4K机顶盒”属性下拉框含有属性值“无线播播宝盒”</w:t>
+              <w:t>.验证CRM销售门户受理有线宽带订单时，省高清业务（ITV)子产品下“4K机顶盒”属性下拉框含有属性值“无线播</w:t>
+            </w:r>
+            <w:proofErr w:type="gramStart"/>
+            <w:r>
+              <w:rPr>
+                <w:rFonts w:ascii="楷体" w:eastAsia="楷体" w:hAnsi="楷体" w:cs="楷体" w:hint="eastAsia"/>
+                <w:sz w:val="24"/>
+                <w:szCs w:val="24"/>
+              </w:rPr>
+              <w:t>播</w:t>
+            </w:r>
+            <w:proofErr w:type="gramEnd"/>
+            <w:r>
+              <w:rPr>
+                <w:rFonts w:ascii="楷体" w:eastAsia="楷体" w:hAnsi="楷体" w:cs="楷体" w:hint="eastAsia"/>
+                <w:sz w:val="24"/>
+                <w:szCs w:val="24"/>
+              </w:rPr>
+              <w:t>宝盒”</w:t>
             </w:r>
             <w:r>
               <w:rPr>
@@ -5546,7 +8151,25 @@
                 <w:sz w:val="24"/>
                 <w:szCs w:val="24"/>
               </w:rPr>
-              <w:t>.验证IBP收到CRM订单中“4K机顶盒”属性：“无线播播宝盒”，并且更新到P7定单模板，能正常显示。</w:t>
+              <w:t>.验证IBP收到CRM订单中“4K机顶盒”属性：“无线播</w:t>
+            </w:r>
+            <w:proofErr w:type="gramStart"/>
+            <w:r>
+              <w:rPr>
+                <w:rFonts w:ascii="楷体" w:eastAsia="楷体" w:hAnsi="楷体" w:cs="楷体" w:hint="eastAsia"/>
+                <w:sz w:val="24"/>
+                <w:szCs w:val="24"/>
+              </w:rPr>
+              <w:t>播</w:t>
+            </w:r>
+            <w:proofErr w:type="gramEnd"/>
+            <w:r>
+              <w:rPr>
+                <w:rFonts w:ascii="楷体" w:eastAsia="楷体" w:hAnsi="楷体" w:cs="楷体" w:hint="eastAsia"/>
+                <w:sz w:val="24"/>
+                <w:szCs w:val="24"/>
+              </w:rPr>
+              <w:t>宝盒”，并且更新到P7定单模板，能正常显示。</w:t>
             </w:r>
           </w:p>
           <w:p>
@@ -5572,7 +8195,25 @@
                 <w:sz w:val="24"/>
                 <w:szCs w:val="24"/>
               </w:rPr>
-              <w:t>.验证IBP发送综资创服务报文</w:t>
+              <w:t>.验证IBP发送</w:t>
+            </w:r>
+            <w:proofErr w:type="gramStart"/>
+            <w:r>
+              <w:rPr>
+                <w:rFonts w:ascii="楷体" w:eastAsia="楷体" w:hAnsi="楷体" w:cs="楷体" w:hint="eastAsia"/>
+                <w:sz w:val="24"/>
+                <w:szCs w:val="24"/>
+              </w:rPr>
+              <w:t>综资创服务</w:t>
+            </w:r>
+            <w:proofErr w:type="gramEnd"/>
+            <w:r>
+              <w:rPr>
+                <w:rFonts w:ascii="楷体" w:eastAsia="楷体" w:hAnsi="楷体" w:cs="楷体" w:hint="eastAsia"/>
+                <w:sz w:val="24"/>
+                <w:szCs w:val="24"/>
+              </w:rPr>
+              <w:t>报文</w:t>
             </w:r>
             <w:r>
               <w:rPr>
@@ -5625,7 +8266,107 @@
                 <w:sz w:val="24"/>
                 <w:szCs w:val="24"/>
               </w:rPr>
-              <w:t>select work_order_request from  ra_workorder_request where crm_order_number='订单号' and request_type='createIntResService'</w:t>
+              <w:t xml:space="preserve">select </w:t>
+            </w:r>
+            <w:proofErr w:type="spellStart"/>
+            <w:r>
+              <w:rPr>
+                <w:rFonts w:ascii="楷体" w:eastAsia="楷体" w:hAnsi="楷体" w:cs="楷体" w:hint="eastAsia"/>
+                <w:color w:val="FF0000"/>
+                <w:sz w:val="24"/>
+                <w:szCs w:val="24"/>
+              </w:rPr>
+              <w:t>work_order_request</w:t>
+            </w:r>
+            <w:proofErr w:type="spellEnd"/>
+            <w:r>
+              <w:rPr>
+                <w:rFonts w:ascii="楷体" w:eastAsia="楷体" w:hAnsi="楷体" w:cs="楷体" w:hint="eastAsia"/>
+                <w:color w:val="FF0000"/>
+                <w:sz w:val="24"/>
+                <w:szCs w:val="24"/>
+              </w:rPr>
+              <w:t xml:space="preserve"> from  </w:t>
+            </w:r>
+            <w:proofErr w:type="spellStart"/>
+            <w:r>
+              <w:rPr>
+                <w:rFonts w:ascii="楷体" w:eastAsia="楷体" w:hAnsi="楷体" w:cs="楷体" w:hint="eastAsia"/>
+                <w:color w:val="FF0000"/>
+                <w:sz w:val="24"/>
+                <w:szCs w:val="24"/>
+              </w:rPr>
+              <w:t>ra_workorder_request</w:t>
+            </w:r>
+            <w:proofErr w:type="spellEnd"/>
+            <w:r>
+              <w:rPr>
+                <w:rFonts w:ascii="楷体" w:eastAsia="楷体" w:hAnsi="楷体" w:cs="楷体" w:hint="eastAsia"/>
+                <w:color w:val="FF0000"/>
+                <w:sz w:val="24"/>
+                <w:szCs w:val="24"/>
+              </w:rPr>
+              <w:t xml:space="preserve"> where </w:t>
+            </w:r>
+            <w:proofErr w:type="spellStart"/>
+            <w:r>
+              <w:rPr>
+                <w:rFonts w:ascii="楷体" w:eastAsia="楷体" w:hAnsi="楷体" w:cs="楷体" w:hint="eastAsia"/>
+                <w:color w:val="FF0000"/>
+                <w:sz w:val="24"/>
+                <w:szCs w:val="24"/>
+              </w:rPr>
+              <w:t>crm_order_number</w:t>
+            </w:r>
+            <w:proofErr w:type="spellEnd"/>
+            <w:r>
+              <w:rPr>
+                <w:rFonts w:ascii="楷体" w:eastAsia="楷体" w:hAnsi="楷体" w:cs="楷体" w:hint="eastAsia"/>
+                <w:color w:val="FF0000"/>
+                <w:sz w:val="24"/>
+                <w:szCs w:val="24"/>
+              </w:rPr>
+              <w:t xml:space="preserve">='订单号' and </w:t>
+            </w:r>
+            <w:proofErr w:type="spellStart"/>
+            <w:r>
+              <w:rPr>
+                <w:rFonts w:ascii="楷体" w:eastAsia="楷体" w:hAnsi="楷体" w:cs="楷体" w:hint="eastAsia"/>
+                <w:color w:val="FF0000"/>
+                <w:sz w:val="24"/>
+                <w:szCs w:val="24"/>
+              </w:rPr>
+              <w:t>request_type</w:t>
+            </w:r>
+            <w:proofErr w:type="spellEnd"/>
+            <w:r>
+              <w:rPr>
+                <w:rFonts w:ascii="楷体" w:eastAsia="楷体" w:hAnsi="楷体" w:cs="楷体" w:hint="eastAsia"/>
+                <w:color w:val="FF0000"/>
+                <w:sz w:val="24"/>
+                <w:szCs w:val="24"/>
+              </w:rPr>
+              <w:t>='</w:t>
+            </w:r>
+            <w:proofErr w:type="spellStart"/>
+            <w:r>
+              <w:rPr>
+                <w:rFonts w:ascii="楷体" w:eastAsia="楷体" w:hAnsi="楷体" w:cs="楷体" w:hint="eastAsia"/>
+                <w:color w:val="FF0000"/>
+                <w:sz w:val="24"/>
+                <w:szCs w:val="24"/>
+              </w:rPr>
+              <w:t>createIntResService</w:t>
+            </w:r>
+            <w:proofErr w:type="spellEnd"/>
+            <w:r>
+              <w:rPr>
+                <w:rFonts w:ascii="楷体" w:eastAsia="楷体" w:hAnsi="楷体" w:cs="楷体" w:hint="eastAsia"/>
+                <w:color w:val="FF0000"/>
+                <w:sz w:val="24"/>
+                <w:szCs w:val="24"/>
+              </w:rPr>
+              <w:t>'</w:t>
             </w:r>
             <w:r>
               <w:rPr>
@@ -5713,7 +8454,88 @@
                 <w:sz w:val="24"/>
                 <w:szCs w:val="24"/>
               </w:rPr>
-              <w:t>select a.work_order_request from pai_workorder_request a  where crm_order_number='订单号' and a.platform='13'</w:t>
+              <w:t xml:space="preserve">select </w:t>
+            </w:r>
+            <w:proofErr w:type="spellStart"/>
+            <w:r>
+              <w:rPr>
+                <w:rFonts w:ascii="楷体" w:eastAsia="楷体" w:hAnsi="楷体" w:cs="楷体" w:hint="eastAsia"/>
+                <w:color w:val="FF0000"/>
+                <w:sz w:val="24"/>
+                <w:szCs w:val="24"/>
+              </w:rPr>
+              <w:t>a.work_order_request</w:t>
+            </w:r>
+            <w:proofErr w:type="spellEnd"/>
+            <w:r>
+              <w:rPr>
+                <w:rFonts w:ascii="楷体" w:eastAsia="楷体" w:hAnsi="楷体" w:cs="楷体" w:hint="eastAsia"/>
+                <w:color w:val="FF0000"/>
+                <w:sz w:val="24"/>
+                <w:szCs w:val="24"/>
+              </w:rPr>
+              <w:t xml:space="preserve"> from </w:t>
+            </w:r>
+            <w:proofErr w:type="spellStart"/>
+            <w:r>
+              <w:rPr>
+                <w:rFonts w:ascii="楷体" w:eastAsia="楷体" w:hAnsi="楷体" w:cs="楷体" w:hint="eastAsia"/>
+                <w:color w:val="FF0000"/>
+                <w:sz w:val="24"/>
+                <w:szCs w:val="24"/>
+              </w:rPr>
+              <w:t>pai_workorder_request</w:t>
+            </w:r>
+            <w:proofErr w:type="spellEnd"/>
+            <w:r>
+              <w:rPr>
+                <w:rFonts w:ascii="楷体" w:eastAsia="楷体" w:hAnsi="楷体" w:cs="楷体" w:hint="eastAsia"/>
+                <w:color w:val="FF0000"/>
+                <w:sz w:val="24"/>
+                <w:szCs w:val="24"/>
+              </w:rPr>
+              <w:t xml:space="preserve"> a  where </w:t>
+            </w:r>
+            <w:proofErr w:type="spellStart"/>
+            <w:r>
+              <w:rPr>
+                <w:rFonts w:ascii="楷体" w:eastAsia="楷体" w:hAnsi="楷体" w:cs="楷体" w:hint="eastAsia"/>
+                <w:color w:val="FF0000"/>
+                <w:sz w:val="24"/>
+                <w:szCs w:val="24"/>
+              </w:rPr>
+              <w:t>crm_order_number</w:t>
+            </w:r>
+            <w:proofErr w:type="spellEnd"/>
+            <w:r>
+              <w:rPr>
+                <w:rFonts w:ascii="楷体" w:eastAsia="楷体" w:hAnsi="楷体" w:cs="楷体" w:hint="eastAsia"/>
+                <w:color w:val="FF0000"/>
+                <w:sz w:val="24"/>
+                <w:szCs w:val="24"/>
+              </w:rPr>
+              <w:t xml:space="preserve">='订单号' and </w:t>
+            </w:r>
+            <w:proofErr w:type="spellStart"/>
+            <w:r>
+              <w:rPr>
+                <w:rFonts w:ascii="楷体" w:eastAsia="楷体" w:hAnsi="楷体" w:cs="楷体" w:hint="eastAsia"/>
+                <w:color w:val="FF0000"/>
+                <w:sz w:val="24"/>
+                <w:szCs w:val="24"/>
+              </w:rPr>
+              <w:lastRenderedPageBreak/>
+              <w:t>a.platform</w:t>
+            </w:r>
+            <w:proofErr w:type="spellEnd"/>
+            <w:r>
+              <w:rPr>
+                <w:rFonts w:ascii="楷体" w:eastAsia="楷体" w:hAnsi="楷体" w:cs="楷体" w:hint="eastAsia"/>
+                <w:color w:val="FF0000"/>
+                <w:sz w:val="24"/>
+                <w:szCs w:val="24"/>
+              </w:rPr>
+              <w:t>='13'</w:t>
             </w:r>
           </w:p>
           <w:p>
@@ -5739,7 +8561,23 @@
                 <w:sz w:val="24"/>
                 <w:szCs w:val="24"/>
               </w:rPr>
-              <w:t>.验证IBP发送客保外线工单工单报文</w:t>
+              <w:t>.验证IBP</w:t>
+            </w:r>
+            <w:r>
+              <w:rPr>
+                <w:rFonts w:ascii="楷体" w:eastAsia="楷体" w:hAnsi="楷体" w:cs="楷体" w:hint="eastAsia"/>
+                <w:sz w:val="24"/>
+                <w:szCs w:val="24"/>
+              </w:rPr>
+              <w:t>发送客保外线</w:t>
+            </w:r>
+            <w:r>
+              <w:rPr>
+                <w:rFonts w:ascii="楷体" w:eastAsia="楷体" w:hAnsi="楷体" w:cs="楷体" w:hint="eastAsia"/>
+                <w:sz w:val="24"/>
+                <w:szCs w:val="24"/>
+              </w:rPr>
+              <w:t>工单报文</w:t>
             </w:r>
             <w:r>
               <w:rPr>
@@ -5780,21 +8618,262 @@
             <w:pPr>
               <w:jc w:val="left"/>
               <w:rPr>
-                <w:rFonts w:ascii="楷体" w:eastAsia="楷体" w:hAnsi="楷体" w:cs="楷体"/>
-                <w:color w:val="FF0000"/>
-                <w:sz w:val="24"/>
-                <w:szCs w:val="24"/>
-              </w:rPr>
-            </w:pPr>
-            <w:r>
-              <w:rPr>
-                <w:rFonts w:ascii="楷体" w:eastAsia="楷体" w:hAnsi="楷体" w:cs="楷体" w:hint="eastAsia"/>
-                <w:color w:val="FF0000"/>
-                <w:sz w:val="24"/>
-                <w:szCs w:val="24"/>
-              </w:rPr>
-              <w:t>select a.p6_req_content from wp_p6_req a where a.crm_order_id='订单号'</w:t>
-            </w:r>
+                <w:rFonts w:ascii="楷体" w:eastAsia="楷体" w:hAnsi="楷体" w:cs="楷体" w:hint="eastAsia"/>
+                <w:color w:val="FF0000"/>
+                <w:sz w:val="24"/>
+                <w:szCs w:val="24"/>
+              </w:rPr>
+            </w:pPr>
+            <w:r>
+              <w:rPr>
+                <w:rFonts w:ascii="楷体" w:eastAsia="楷体" w:hAnsi="楷体" w:cs="楷体" w:hint="eastAsia"/>
+                <w:color w:val="FF0000"/>
+                <w:sz w:val="24"/>
+                <w:szCs w:val="24"/>
+              </w:rPr>
+              <w:t xml:space="preserve">select a.p6_req_content from wp_p6_req a where </w:t>
+            </w:r>
+            <w:proofErr w:type="spellStart"/>
+            <w:r>
+              <w:rPr>
+                <w:rFonts w:ascii="楷体" w:eastAsia="楷体" w:hAnsi="楷体" w:cs="楷体" w:hint="eastAsia"/>
+                <w:color w:val="FF0000"/>
+                <w:sz w:val="24"/>
+                <w:szCs w:val="24"/>
+              </w:rPr>
+              <w:t>a.crm_order_id</w:t>
+            </w:r>
+            <w:proofErr w:type="spellEnd"/>
+            <w:r>
+              <w:rPr>
+                <w:rFonts w:ascii="楷体" w:eastAsia="楷体" w:hAnsi="楷体" w:cs="楷体" w:hint="eastAsia"/>
+                <w:color w:val="FF0000"/>
+                <w:sz w:val="24"/>
+                <w:szCs w:val="24"/>
+              </w:rPr>
+              <w:t>='订单号'</w:t>
+            </w:r>
+          </w:p>
+          <w:p>
+            <w:pPr>
+              <w:jc w:val="left"/>
+              <w:rPr>
+                <w:rFonts w:ascii="楷体" w:eastAsia="楷体" w:hAnsi="楷体" w:cs="楷体"/>
+                <w:sz w:val="24"/>
+                <w:szCs w:val="24"/>
+              </w:rPr>
+            </w:pPr>
+            <w:r>
+              <w:rPr>
+                <w:rFonts w:ascii="楷体" w:eastAsia="楷体" w:hAnsi="楷体" w:cs="楷体" w:hint="eastAsia"/>
+                <w:sz w:val="24"/>
+                <w:szCs w:val="24"/>
+              </w:rPr>
+              <w:t>6</w:t>
+            </w:r>
+            <w:r>
+              <w:rPr>
+                <w:rFonts w:ascii="楷体" w:eastAsia="楷体" w:hAnsi="楷体" w:cs="楷体" w:hint="eastAsia"/>
+                <w:sz w:val="24"/>
+                <w:szCs w:val="24"/>
+              </w:rPr>
+              <w:t>.验证</w:t>
+            </w:r>
+            <w:proofErr w:type="gramStart"/>
+            <w:r>
+              <w:rPr>
+                <w:rFonts w:ascii="楷体" w:eastAsia="楷体" w:hAnsi="楷体" w:cs="楷体" w:hint="eastAsia"/>
+                <w:sz w:val="24"/>
+                <w:szCs w:val="24"/>
+              </w:rPr>
+              <w:t>综资原</w:t>
+            </w:r>
+            <w:proofErr w:type="gramEnd"/>
+            <w:r>
+              <w:rPr>
+                <w:rFonts w:ascii="楷体" w:eastAsia="楷体" w:hAnsi="楷体" w:cs="楷体" w:hint="eastAsia"/>
+                <w:sz w:val="24"/>
+                <w:szCs w:val="24"/>
+              </w:rPr>
+              <w:t>资产查询返回时，返回的</w:t>
+            </w:r>
+            <w:r>
+              <w:rPr>
+                <w:rFonts w:ascii="楷体" w:eastAsia="楷体" w:hAnsi="楷体" w:cs="楷体" w:hint="eastAsia"/>
+                <w:color w:val="FF0000"/>
+                <w:sz w:val="24"/>
+                <w:szCs w:val="24"/>
+              </w:rPr>
+              <w:t>set_top_box_4k</w:t>
+            </w:r>
+            <w:r>
+              <w:rPr>
+                <w:rFonts w:ascii="楷体" w:eastAsia="楷体" w:hAnsi="楷体" w:cs="楷体" w:hint="eastAsia"/>
+                <w:sz w:val="24"/>
+                <w:szCs w:val="24"/>
+              </w:rPr>
+              <w:t xml:space="preserve"> 为：</w:t>
+            </w:r>
+            <w:r>
+              <w:rPr>
+                <w:rFonts w:ascii="楷体" w:eastAsia="楷体" w:hAnsi="楷体" w:cs="楷体" w:hint="eastAsia"/>
+                <w:color w:val="FF0000"/>
+                <w:sz w:val="24"/>
+                <w:szCs w:val="24"/>
+              </w:rPr>
+              <w:t>18</w:t>
+            </w:r>
+            <w:r>
+              <w:rPr>
+                <w:rFonts w:ascii="楷体" w:eastAsia="楷体" w:hAnsi="楷体" w:cs="楷体" w:hint="eastAsia"/>
+                <w:sz w:val="24"/>
+                <w:szCs w:val="24"/>
+              </w:rPr>
+              <w:t>，验证方法</w:t>
+            </w:r>
+            <w:proofErr w:type="gramStart"/>
+            <w:r>
+              <w:rPr>
+                <w:rFonts w:ascii="楷体" w:eastAsia="楷体" w:hAnsi="楷体" w:cs="楷体" w:hint="eastAsia"/>
+                <w:sz w:val="24"/>
+                <w:szCs w:val="24"/>
+              </w:rPr>
+              <w:t>登陆</w:t>
+            </w:r>
+            <w:r>
+              <w:rPr>
+                <w:rFonts w:ascii="楷体" w:eastAsia="楷体" w:hAnsi="楷体" w:cs="楷体" w:hint="eastAsia"/>
+                <w:sz w:val="24"/>
+                <w:szCs w:val="24"/>
+              </w:rPr>
+              <w:t>综资</w:t>
+            </w:r>
+            <w:r>
+              <w:rPr>
+                <w:rFonts w:ascii="楷体" w:eastAsia="楷体" w:hAnsi="楷体" w:cs="楷体" w:hint="eastAsia"/>
+                <w:sz w:val="24"/>
+                <w:szCs w:val="24"/>
+              </w:rPr>
+              <w:t>数据库</w:t>
+            </w:r>
+            <w:proofErr w:type="gramEnd"/>
+            <w:r>
+              <w:rPr>
+                <w:rFonts w:ascii="楷体" w:eastAsia="楷体" w:hAnsi="楷体" w:cs="楷体" w:hint="eastAsia"/>
+                <w:sz w:val="24"/>
+                <w:szCs w:val="24"/>
+              </w:rPr>
+              <w:t>：</w:t>
+            </w:r>
+          </w:p>
+          <w:p>
+            <w:pPr>
+              <w:jc w:val="left"/>
+              <w:rPr>
+                <w:rFonts w:ascii="楷体" w:eastAsia="楷体" w:hAnsi="楷体" w:cs="楷体"/>
+                <w:color w:val="FF0000"/>
+                <w:sz w:val="24"/>
+                <w:szCs w:val="24"/>
+              </w:rPr>
+            </w:pPr>
+            <w:r>
+              <w:rPr>
+                <w:rFonts w:ascii="楷体" w:eastAsia="楷体" w:hAnsi="楷体" w:cs="楷体"/>
+                <w:color w:val="FF0000"/>
+                <w:sz w:val="24"/>
+                <w:szCs w:val="24"/>
+              </w:rPr>
+              <w:t xml:space="preserve">select RESPONSEOBJECT from </w:t>
+            </w:r>
+            <w:proofErr w:type="spellStart"/>
+            <w:r>
+              <w:rPr>
+                <w:rFonts w:ascii="楷体" w:eastAsia="楷体" w:hAnsi="楷体" w:cs="楷体"/>
+                <w:color w:val="FF0000"/>
+                <w:sz w:val="24"/>
+                <w:szCs w:val="24"/>
+              </w:rPr>
+              <w:t>intf_requestlog</w:t>
+            </w:r>
+            <w:proofErr w:type="spellEnd"/>
+            <w:r>
+              <w:rPr>
+                <w:rFonts w:ascii="楷体" w:eastAsia="楷体" w:hAnsi="楷体" w:cs="楷体"/>
+                <w:color w:val="FF0000"/>
+                <w:sz w:val="24"/>
+                <w:szCs w:val="24"/>
+              </w:rPr>
+              <w:t xml:space="preserve"> where </w:t>
+            </w:r>
+            <w:proofErr w:type="spellStart"/>
+            <w:r>
+              <w:rPr>
+                <w:rFonts w:ascii="楷体" w:eastAsia="楷体" w:hAnsi="楷体" w:cs="楷体"/>
+                <w:color w:val="FF0000"/>
+                <w:sz w:val="24"/>
+                <w:szCs w:val="24"/>
+              </w:rPr>
+              <w:t>crmquotenumber</w:t>
+            </w:r>
+            <w:proofErr w:type="spellEnd"/>
+            <w:r>
+              <w:rPr>
+                <w:rFonts w:ascii="楷体" w:eastAsia="楷体" w:hAnsi="楷体" w:cs="楷体"/>
+                <w:color w:val="FF0000"/>
+                <w:sz w:val="24"/>
+                <w:szCs w:val="24"/>
+              </w:rPr>
+              <w:t xml:space="preserve"> = '</w:t>
+            </w:r>
+            <w:r>
+              <w:rPr>
+                <w:rFonts w:ascii="楷体" w:eastAsia="楷体" w:hAnsi="楷体" w:cs="楷体" w:hint="eastAsia"/>
+                <w:color w:val="FF0000"/>
+                <w:sz w:val="24"/>
+                <w:szCs w:val="24"/>
+              </w:rPr>
+              <w:t>订单号</w:t>
+            </w:r>
+            <w:r>
+              <w:rPr>
+                <w:rFonts w:ascii="楷体" w:eastAsia="楷体" w:hAnsi="楷体" w:cs="楷体"/>
+                <w:color w:val="FF0000"/>
+                <w:sz w:val="24"/>
+                <w:szCs w:val="24"/>
+              </w:rPr>
+              <w:t>' and TARGETMETHOD like '%</w:t>
+            </w:r>
+            <w:proofErr w:type="spellStart"/>
+            <w:r>
+              <w:rPr>
+                <w:rFonts w:ascii="楷体" w:eastAsia="楷体" w:hAnsi="楷体" w:cs="楷体"/>
+                <w:color w:val="FF0000"/>
+                <w:sz w:val="24"/>
+                <w:szCs w:val="24"/>
+              </w:rPr>
+              <w:t>queryService</w:t>
+            </w:r>
+            <w:proofErr w:type="spellEnd"/>
+            <w:r>
+              <w:rPr>
+                <w:rFonts w:ascii="楷体" w:eastAsia="楷体" w:hAnsi="楷体" w:cs="楷体"/>
+                <w:color w:val="FF0000"/>
+                <w:sz w:val="24"/>
+                <w:szCs w:val="24"/>
+              </w:rPr>
+              <w:t>%';</w:t>
+            </w:r>
+          </w:p>
+          <w:p>
+            <w:pPr>
+              <w:jc w:val="left"/>
+              <w:rPr>
+                <w:rFonts w:ascii="楷体" w:eastAsia="楷体" w:hAnsi="楷体" w:cs="楷体"/>
+                <w:color w:val="FF0000"/>
+                <w:sz w:val="24"/>
+                <w:szCs w:val="24"/>
+              </w:rPr>
+            </w:pPr>
           </w:p>
           <w:p>
             <w:pPr>
@@ -5943,6 +9022,44 @@
     </w:sectPr>
   </w:body>
 </w:document>
+</file>
+
+<file path=word/endnotes.xml><?xml version="1.0" encoding="utf-8"?>
+<w:endnotes xmlns:wpc="http://schemas.microsoft.com/office/word/2010/wordprocessingCanvas" xmlns:mc="http://schemas.openxmlformats.org/markup-compatibility/2006" xmlns:o="urn:schemas-microsoft-com:office:office" xmlns:r="http://schemas.openxmlformats.org/officeDocument/2006/relationships" xmlns:m="http://schemas.openxmlformats.org/officeDocument/2006/math" xmlns:v="urn:schemas-microsoft-com:vml" xmlns:wp14="http://schemas.microsoft.com/office/word/2010/wordprocessingDrawing" xmlns:wp="http://schemas.openxmlformats.org/drawingml/2006/wordprocessingDrawing" xmlns:w10="urn:schemas-microsoft-com:office:word" xmlns:w="http://schemas.openxmlformats.org/wordprocessingml/2006/main" xmlns:w14="http://schemas.microsoft.com/office/word/2010/wordml" xmlns:wpg="http://schemas.microsoft.com/office/word/2010/wordprocessingGroup" xmlns:wpi="http://schemas.microsoft.com/office/word/2010/wordprocessingInk" xmlns:wne="http://schemas.microsoft.com/office/word/2006/wordml" xmlns:wps="http://schemas.microsoft.com/office/word/2010/wordprocessingShape" mc:Ignorable="w14 wp14">
+  <w:endnote w:type="separator" w:id="-1">
+    <w:p>
+      <w:r>
+        <w:separator/>
+      </w:r>
+    </w:p>
+  </w:endnote>
+  <w:endnote w:type="continuationSeparator" w:id="0">
+    <w:p>
+      <w:r>
+        <w:continuationSeparator/>
+      </w:r>
+    </w:p>
+  </w:endnote>
+</w:endnotes>
+</file>
+
+<file path=word/footnotes.xml><?xml version="1.0" encoding="utf-8"?>
+<w:footnotes xmlns:wpc="http://schemas.microsoft.com/office/word/2010/wordprocessingCanvas" xmlns:mc="http://schemas.openxmlformats.org/markup-compatibility/2006" xmlns:o="urn:schemas-microsoft-com:office:office" xmlns:r="http://schemas.openxmlformats.org/officeDocument/2006/relationships" xmlns:m="http://schemas.openxmlformats.org/officeDocument/2006/math" xmlns:v="urn:schemas-microsoft-com:vml" xmlns:wp14="http://schemas.microsoft.com/office/word/2010/wordprocessingDrawing" xmlns:wp="http://schemas.openxmlformats.org/drawingml/2006/wordprocessingDrawing" xmlns:w10="urn:schemas-microsoft-com:office:word" xmlns:w="http://schemas.openxmlformats.org/wordprocessingml/2006/main" xmlns:w14="http://schemas.microsoft.com/office/word/2010/wordml" xmlns:wpg="http://schemas.microsoft.com/office/word/2010/wordprocessingGroup" xmlns:wpi="http://schemas.microsoft.com/office/word/2010/wordprocessingInk" xmlns:wne="http://schemas.microsoft.com/office/word/2006/wordml" xmlns:wps="http://schemas.microsoft.com/office/word/2010/wordprocessingShape" mc:Ignorable="w14 wp14">
+  <w:footnote w:type="separator" w:id="-1">
+    <w:p>
+      <w:r>
+        <w:separator/>
+      </w:r>
+    </w:p>
+  </w:footnote>
+  <w:footnote w:type="continuationSeparator" w:id="0">
+    <w:p>
+      <w:r>
+        <w:continuationSeparator/>
+      </w:r>
+    </w:p>
+  </w:footnote>
+</w:footnotes>
 </file>
 
 <file path=word/numbering.xml><?xml version="1.0" encoding="utf-8"?>
@@ -6543,6 +9660,69 @@
       <w:ind w:firstLineChars="200" w:firstLine="420"/>
     </w:pPr>
   </w:style>
+  <w:style w:type="paragraph" w:styleId="a7">
+    <w:name w:val="header"/>
+    <w:basedOn w:val="a"/>
+    <w:link w:val="Char"/>
+    <w:rsid w:val="00A46D04"/>
+    <w:pPr>
+      <w:pBdr>
+        <w:bottom w:val="single" w:sz="6" w:space="1" w:color="auto"/>
+      </w:pBdr>
+      <w:tabs>
+        <w:tab w:val="center" w:pos="4153"/>
+        <w:tab w:val="right" w:pos="8306"/>
+      </w:tabs>
+      <w:snapToGrid w:val="0"/>
+      <w:jc w:val="center"/>
+    </w:pPr>
+    <w:rPr>
+      <w:sz w:val="18"/>
+      <w:szCs w:val="18"/>
+    </w:rPr>
+  </w:style>
+  <w:style w:type="character" w:customStyle="1" w:styleId="Char">
+    <w:name w:val="页眉 Char"/>
+    <w:basedOn w:val="a0"/>
+    <w:link w:val="a7"/>
+    <w:rsid w:val="00A46D04"/>
+    <w:rPr>
+      <w:rFonts w:asciiTheme="minorHAnsi" w:eastAsiaTheme="minorEastAsia" w:hAnsiTheme="minorHAnsi" w:cstheme="minorBidi"/>
+      <w:kern w:val="2"/>
+      <w:sz w:val="18"/>
+      <w:szCs w:val="18"/>
+    </w:rPr>
+  </w:style>
+  <w:style w:type="paragraph" w:styleId="a8">
+    <w:name w:val="footer"/>
+    <w:basedOn w:val="a"/>
+    <w:link w:val="Char0"/>
+    <w:rsid w:val="00A46D04"/>
+    <w:pPr>
+      <w:tabs>
+        <w:tab w:val="center" w:pos="4153"/>
+        <w:tab w:val="right" w:pos="8306"/>
+      </w:tabs>
+      <w:snapToGrid w:val="0"/>
+      <w:jc w:val="left"/>
+    </w:pPr>
+    <w:rPr>
+      <w:sz w:val="18"/>
+      <w:szCs w:val="18"/>
+    </w:rPr>
+  </w:style>
+  <w:style w:type="character" w:customStyle="1" w:styleId="Char0">
+    <w:name w:val="页脚 Char"/>
+    <w:basedOn w:val="a0"/>
+    <w:link w:val="a8"/>
+    <w:rsid w:val="00A46D04"/>
+    <w:rPr>
+      <w:rFonts w:asciiTheme="minorHAnsi" w:eastAsiaTheme="minorEastAsia" w:hAnsiTheme="minorHAnsi" w:cstheme="minorBidi"/>
+      <w:kern w:val="2"/>
+      <w:sz w:val="18"/>
+      <w:szCs w:val="18"/>
+    </w:rPr>
+  </w:style>
 </w:styles>
 </file>
 
@@ -6847,6 +10027,69 @@
       <w:ind w:firstLineChars="200" w:firstLine="420"/>
     </w:pPr>
   </w:style>
+  <w:style w:type="paragraph" w:styleId="a7">
+    <w:name w:val="header"/>
+    <w:basedOn w:val="a"/>
+    <w:link w:val="Char"/>
+    <w:rsid w:val="00A46D04"/>
+    <w:pPr>
+      <w:pBdr>
+        <w:bottom w:val="single" w:sz="6" w:space="1" w:color="auto"/>
+      </w:pBdr>
+      <w:tabs>
+        <w:tab w:val="center" w:pos="4153"/>
+        <w:tab w:val="right" w:pos="8306"/>
+      </w:tabs>
+      <w:snapToGrid w:val="0"/>
+      <w:jc w:val="center"/>
+    </w:pPr>
+    <w:rPr>
+      <w:sz w:val="18"/>
+      <w:szCs w:val="18"/>
+    </w:rPr>
+  </w:style>
+  <w:style w:type="character" w:customStyle="1" w:styleId="Char">
+    <w:name w:val="页眉 Char"/>
+    <w:basedOn w:val="a0"/>
+    <w:link w:val="a7"/>
+    <w:rsid w:val="00A46D04"/>
+    <w:rPr>
+      <w:rFonts w:asciiTheme="minorHAnsi" w:eastAsiaTheme="minorEastAsia" w:hAnsiTheme="minorHAnsi" w:cstheme="minorBidi"/>
+      <w:kern w:val="2"/>
+      <w:sz w:val="18"/>
+      <w:szCs w:val="18"/>
+    </w:rPr>
+  </w:style>
+  <w:style w:type="paragraph" w:styleId="a8">
+    <w:name w:val="footer"/>
+    <w:basedOn w:val="a"/>
+    <w:link w:val="Char0"/>
+    <w:rsid w:val="00A46D04"/>
+    <w:pPr>
+      <w:tabs>
+        <w:tab w:val="center" w:pos="4153"/>
+        <w:tab w:val="right" w:pos="8306"/>
+      </w:tabs>
+      <w:snapToGrid w:val="0"/>
+      <w:jc w:val="left"/>
+    </w:pPr>
+    <w:rPr>
+      <w:sz w:val="18"/>
+      <w:szCs w:val="18"/>
+    </w:rPr>
+  </w:style>
+  <w:style w:type="character" w:customStyle="1" w:styleId="Char0">
+    <w:name w:val="页脚 Char"/>
+    <w:basedOn w:val="a0"/>
+    <w:link w:val="a8"/>
+    <w:rsid w:val="00A46D04"/>
+    <w:rPr>
+      <w:rFonts w:asciiTheme="minorHAnsi" w:eastAsiaTheme="minorEastAsia" w:hAnsiTheme="minorHAnsi" w:cstheme="minorBidi"/>
+      <w:kern w:val="2"/>
+      <w:sz w:val="18"/>
+      <w:szCs w:val="18"/>
+    </w:rPr>
+  </w:style>
 </w:styles>
 </file>
 

</xml_diff>

<commit_message>
Update on 20200703 part 3
</commit_message>
<xml_diff>
--- a/文档/测试工作相关/End-to-end integration test/测试内容相关/2020/20200701/“无线播播宝盒”业务-新增iptv机顶盒类型配置  (206500803)/“无线播播宝盒”业务-新增iptv机顶盒类型配置  (206500803)测试案例.docx
+++ b/文档/测试工作相关/End-to-end integration test/测试内容相关/2020/20200701/“无线播播宝盒”业务-新增iptv机顶盒类型配置  (206500803)/“无线播播宝盒”业务-新增iptv机顶盒类型配置  (206500803)测试案例.docx
@@ -53,7 +53,7 @@
           <w:szCs w:val="28"/>
           <w:lang w:bidi="ar"/>
         </w:rPr>
-        <w:t>宝</w:t>
+        <w:t>宝盒”业</w:t>
       </w:r>
       <w:bookmarkStart w:id="0" w:name="_GoBack"/>
       <w:bookmarkEnd w:id="0"/>
@@ -67,7 +67,7 @@
           <w:szCs w:val="28"/>
           <w:lang w:bidi="ar"/>
         </w:rPr>
-        <w:t>盒”业务-新增</w:t>
+        <w:t>务-新增</w:t>
       </w:r>
       <w:proofErr w:type="spellStart"/>
       <w:r>
@@ -1317,7 +1317,7 @@
         </w:tabs>
         <w:jc w:val="left"/>
         <w:rPr>
-          <w:rFonts w:ascii="楷体" w:eastAsia="楷体" w:hAnsi="楷体" w:cs="楷体" w:hint="eastAsia"/>
+          <w:rFonts w:ascii="楷体" w:eastAsia="楷体" w:hAnsi="楷体" w:cs="楷体"/>
         </w:rPr>
       </w:pPr>
       <w:r>
@@ -1348,7 +1348,7 @@
         </w:tabs>
         <w:jc w:val="left"/>
         <w:rPr>
-          <w:rFonts w:ascii="楷体" w:eastAsia="楷体" w:hAnsi="楷体" w:cs="楷体" w:hint="eastAsia"/>
+          <w:rFonts w:ascii="楷体" w:eastAsia="楷体" w:hAnsi="楷体" w:cs="楷体"/>
         </w:rPr>
       </w:pPr>
     </w:p>
@@ -1359,7 +1359,7 @@
         </w:tabs>
         <w:jc w:val="left"/>
         <w:rPr>
-          <w:rFonts w:ascii="楷体" w:eastAsia="楷体" w:hAnsi="楷体" w:cs="楷体" w:hint="eastAsia"/>
+          <w:rFonts w:ascii="楷体" w:eastAsia="楷体" w:hAnsi="楷体" w:cs="楷体"/>
         </w:rPr>
       </w:pPr>
       <w:r>
@@ -1382,7 +1382,7 @@
         </w:tabs>
         <w:jc w:val="left"/>
         <w:rPr>
-          <w:rFonts w:ascii="楷体" w:eastAsia="楷体" w:hAnsi="楷体" w:cs="楷体" w:hint="eastAsia"/>
+          <w:rFonts w:ascii="楷体" w:eastAsia="楷体" w:hAnsi="楷体" w:cs="楷体"/>
         </w:rPr>
       </w:pPr>
       <w:r>
@@ -1475,7 +1475,7 @@
         </w:tabs>
         <w:jc w:val="left"/>
         <w:rPr>
-          <w:rFonts w:ascii="楷体" w:eastAsia="楷体" w:hAnsi="楷体" w:cs="楷体" w:hint="eastAsia"/>
+          <w:rFonts w:ascii="楷体" w:eastAsia="楷体" w:hAnsi="楷体" w:cs="楷体"/>
         </w:rPr>
       </w:pPr>
     </w:p>
@@ -1486,7 +1486,7 @@
         </w:tabs>
         <w:jc w:val="left"/>
         <w:rPr>
-          <w:rFonts w:ascii="楷体" w:eastAsia="楷体" w:hAnsi="楷体" w:cs="楷体" w:hint="eastAsia"/>
+          <w:rFonts w:ascii="楷体" w:eastAsia="楷体" w:hAnsi="楷体" w:cs="楷体"/>
         </w:rPr>
       </w:pPr>
       <w:r>
@@ -6582,6 +6582,14 @@
             <w:r>
               <w:rPr>
                 <w:rFonts w:ascii="楷体" w:eastAsia="楷体" w:hAnsi="楷体" w:cs="楷体" w:hint="eastAsia"/>
+                <w:sz w:val="24"/>
+                <w:szCs w:val="24"/>
+              </w:rPr>
+              <w:t>新项下</w:t>
+            </w:r>
+            <w:r>
+              <w:rPr>
+                <w:rFonts w:ascii="楷体" w:eastAsia="楷体" w:hAnsi="楷体" w:cs="楷体" w:hint="eastAsia"/>
                 <w:color w:val="FF0000"/>
                 <w:sz w:val="24"/>
                 <w:szCs w:val="24"/>
@@ -6611,7 +6619,57 @@
                 <w:sz w:val="24"/>
                 <w:szCs w:val="24"/>
               </w:rPr>
-              <w:t>，验证方法登陆PAL数据库：</w:t>
+              <w:t>，</w:t>
+            </w:r>
+            <w:r>
+              <w:rPr>
+                <w:rFonts w:ascii="楷体" w:eastAsia="楷体" w:hAnsi="楷体" w:cs="楷体" w:hint="eastAsia"/>
+                <w:sz w:val="24"/>
+                <w:szCs w:val="24"/>
+              </w:rPr>
+              <w:t>老项下</w:t>
+            </w:r>
+            <w:r>
+              <w:rPr>
+                <w:rFonts w:ascii="楷体" w:eastAsia="楷体" w:hAnsi="楷体" w:cs="楷体" w:hint="eastAsia"/>
+                <w:color w:val="FF0000"/>
+                <w:sz w:val="24"/>
+                <w:szCs w:val="24"/>
+              </w:rPr>
+              <w:t>set_top_box_4k</w:t>
+            </w:r>
+            <w:r>
+              <w:rPr>
+                <w:rFonts w:ascii="楷体" w:eastAsia="楷体" w:hAnsi="楷体" w:cs="楷体" w:hint="eastAsia"/>
+                <w:sz w:val="24"/>
+                <w:szCs w:val="24"/>
+              </w:rPr>
+              <w:t xml:space="preserve"> 为：</w:t>
+            </w:r>
+            <w:r>
+              <w:rPr>
+                <w:rFonts w:ascii="楷体" w:eastAsia="楷体" w:hAnsi="楷体" w:cs="楷体" w:hint="eastAsia"/>
+                <w:color w:val="FF0000"/>
+                <w:sz w:val="24"/>
+                <w:szCs w:val="24"/>
+              </w:rPr>
+              <w:t>0</w:t>
+            </w:r>
+            <w:r>
+              <w:rPr>
+                <w:rFonts w:ascii="楷体" w:eastAsia="楷体" w:hAnsi="楷体" w:cs="楷体" w:hint="eastAsia"/>
+                <w:sz w:val="24"/>
+                <w:szCs w:val="24"/>
+              </w:rPr>
+              <w:t>，</w:t>
+            </w:r>
+            <w:r>
+              <w:rPr>
+                <w:rFonts w:ascii="楷体" w:eastAsia="楷体" w:hAnsi="楷体" w:cs="楷体" w:hint="eastAsia"/>
+                <w:sz w:val="24"/>
+                <w:szCs w:val="24"/>
+              </w:rPr>
+              <w:t>验证方法登陆PAL数据库：</w:t>
             </w:r>
           </w:p>
           <w:p>
@@ -6769,6 +6827,14 @@
             <w:r>
               <w:rPr>
                 <w:rFonts w:ascii="楷体" w:eastAsia="楷体" w:hAnsi="楷体" w:cs="楷体" w:hint="eastAsia"/>
+                <w:sz w:val="24"/>
+                <w:szCs w:val="24"/>
+              </w:rPr>
+              <w:t>新项下</w:t>
+            </w:r>
+            <w:r>
+              <w:rPr>
+                <w:rFonts w:ascii="楷体" w:eastAsia="楷体" w:hAnsi="楷体" w:cs="楷体" w:hint="eastAsia"/>
                 <w:color w:val="FF0000"/>
                 <w:sz w:val="24"/>
                 <w:szCs w:val="24"/>
@@ -6798,14 +6864,64 @@
                 <w:sz w:val="24"/>
                 <w:szCs w:val="24"/>
               </w:rPr>
-              <w:t>，验证方法登陆PAL数据库：</w:t>
-            </w:r>
-          </w:p>
-          <w:p>
-            <w:pPr>
-              <w:jc w:val="left"/>
-              <w:rPr>
-                <w:rFonts w:ascii="楷体" w:eastAsia="楷体" w:hAnsi="楷体" w:cs="楷体" w:hint="eastAsia"/>
+              <w:t>，</w:t>
+            </w:r>
+            <w:r>
+              <w:rPr>
+                <w:rFonts w:ascii="楷体" w:eastAsia="楷体" w:hAnsi="楷体" w:cs="楷体" w:hint="eastAsia"/>
+                <w:sz w:val="24"/>
+                <w:szCs w:val="24"/>
+              </w:rPr>
+              <w:t>老项下</w:t>
+            </w:r>
+            <w:r>
+              <w:rPr>
+                <w:rFonts w:ascii="楷体" w:eastAsia="楷体" w:hAnsi="楷体" w:cs="楷体" w:hint="eastAsia"/>
+                <w:color w:val="FF0000"/>
+                <w:sz w:val="24"/>
+                <w:szCs w:val="24"/>
+              </w:rPr>
+              <w:t>set_top_box_4k</w:t>
+            </w:r>
+            <w:r>
+              <w:rPr>
+                <w:rFonts w:ascii="楷体" w:eastAsia="楷体" w:hAnsi="楷体" w:cs="楷体" w:hint="eastAsia"/>
+                <w:sz w:val="24"/>
+                <w:szCs w:val="24"/>
+              </w:rPr>
+              <w:t xml:space="preserve"> 为：</w:t>
+            </w:r>
+            <w:r>
+              <w:rPr>
+                <w:rFonts w:ascii="楷体" w:eastAsia="楷体" w:hAnsi="楷体" w:cs="楷体" w:hint="eastAsia"/>
+                <w:color w:val="FF0000"/>
+                <w:sz w:val="24"/>
+                <w:szCs w:val="24"/>
+              </w:rPr>
+              <w:t>0</w:t>
+            </w:r>
+            <w:r>
+              <w:rPr>
+                <w:rFonts w:ascii="楷体" w:eastAsia="楷体" w:hAnsi="楷体" w:cs="楷体" w:hint="eastAsia"/>
+                <w:sz w:val="24"/>
+                <w:szCs w:val="24"/>
+              </w:rPr>
+              <w:t>，</w:t>
+            </w:r>
+            <w:r>
+              <w:rPr>
+                <w:rFonts w:ascii="楷体" w:eastAsia="楷体" w:hAnsi="楷体" w:cs="楷体" w:hint="eastAsia"/>
+                <w:sz w:val="24"/>
+                <w:szCs w:val="24"/>
+              </w:rPr>
+              <w:t>验证方法登陆PAL数据库：</w:t>
+            </w:r>
+          </w:p>
+          <w:p>
+            <w:pPr>
+              <w:jc w:val="left"/>
+              <w:rPr>
+                <w:rFonts w:ascii="楷体" w:eastAsia="楷体" w:hAnsi="楷体" w:cs="楷体"/>
                 <w:color w:val="FF0000"/>
                 <w:sz w:val="24"/>
                 <w:szCs w:val="24"/>
@@ -6945,6 +7061,14 @@
             <w:r>
               <w:rPr>
                 <w:rFonts w:ascii="楷体" w:eastAsia="楷体" w:hAnsi="楷体" w:cs="楷体" w:hint="eastAsia"/>
+                <w:sz w:val="24"/>
+                <w:szCs w:val="24"/>
+              </w:rPr>
+              <w:t>新项下</w:t>
+            </w:r>
+            <w:r>
+              <w:rPr>
+                <w:rFonts w:ascii="楷体" w:eastAsia="楷体" w:hAnsi="楷体" w:cs="楷体" w:hint="eastAsia"/>
                 <w:color w:val="FF0000"/>
                 <w:sz w:val="24"/>
                 <w:szCs w:val="24"/>
@@ -6974,7 +7098,57 @@
                 <w:sz w:val="24"/>
                 <w:szCs w:val="24"/>
               </w:rPr>
-              <w:t>，验证方法登陆WOP数据库：</w:t>
+              <w:t>，</w:t>
+            </w:r>
+            <w:r>
+              <w:rPr>
+                <w:rFonts w:ascii="楷体" w:eastAsia="楷体" w:hAnsi="楷体" w:cs="楷体" w:hint="eastAsia"/>
+                <w:sz w:val="24"/>
+                <w:szCs w:val="24"/>
+              </w:rPr>
+              <w:t>老项下</w:t>
+            </w:r>
+            <w:r>
+              <w:rPr>
+                <w:rFonts w:ascii="楷体" w:eastAsia="楷体" w:hAnsi="楷体" w:cs="楷体" w:hint="eastAsia"/>
+                <w:color w:val="FF0000"/>
+                <w:sz w:val="24"/>
+                <w:szCs w:val="24"/>
+              </w:rPr>
+              <w:t>set_top_box_4k</w:t>
+            </w:r>
+            <w:r>
+              <w:rPr>
+                <w:rFonts w:ascii="楷体" w:eastAsia="楷体" w:hAnsi="楷体" w:cs="楷体" w:hint="eastAsia"/>
+                <w:sz w:val="24"/>
+                <w:szCs w:val="24"/>
+              </w:rPr>
+              <w:t xml:space="preserve"> 为：</w:t>
+            </w:r>
+            <w:r>
+              <w:rPr>
+                <w:rFonts w:ascii="楷体" w:eastAsia="楷体" w:hAnsi="楷体" w:cs="楷体" w:hint="eastAsia"/>
+                <w:color w:val="FF0000"/>
+                <w:sz w:val="24"/>
+                <w:szCs w:val="24"/>
+              </w:rPr>
+              <w:t>0</w:t>
+            </w:r>
+            <w:r>
+              <w:rPr>
+                <w:rFonts w:ascii="楷体" w:eastAsia="楷体" w:hAnsi="楷体" w:cs="楷体" w:hint="eastAsia"/>
+                <w:sz w:val="24"/>
+                <w:szCs w:val="24"/>
+              </w:rPr>
+              <w:t>，</w:t>
+            </w:r>
+            <w:r>
+              <w:rPr>
+                <w:rFonts w:ascii="楷体" w:eastAsia="楷体" w:hAnsi="楷体" w:cs="楷体" w:hint="eastAsia"/>
+                <w:sz w:val="24"/>
+                <w:szCs w:val="24"/>
+              </w:rPr>
+              <w:t>验证方法登陆WOP数据库：</w:t>
             </w:r>
           </w:p>
           <w:p>
@@ -7546,6 +7720,7 @@
                 <w:sz w:val="24"/>
                 <w:szCs w:val="24"/>
               </w:rPr>
+              <w:lastRenderedPageBreak/>
               <w:t>5.点击结算，结算通过后提交订单。</w:t>
             </w:r>
           </w:p>
@@ -7609,16 +7784,7 @@
                 <w:sz w:val="24"/>
                 <w:szCs w:val="24"/>
               </w:rPr>
-              <w:t>宽带拆机订单，结算通过，</w:t>
-            </w:r>
-            <w:r>
-              <w:rPr>
-                <w:rFonts w:ascii="楷体" w:eastAsia="楷体" w:hAnsi="楷体" w:cs="楷体" w:hint="eastAsia"/>
-                <w:sz w:val="24"/>
-                <w:szCs w:val="24"/>
-              </w:rPr>
-              <w:lastRenderedPageBreak/>
-              <w:t>提交后收到IBP返回的流水。</w:t>
+              <w:t>宽带拆机订单，结算通过，提交后收到IBP返回的流水。</w:t>
             </w:r>
           </w:p>
           <w:p>
@@ -8417,6 +8583,191 @@
                 <w:sz w:val="24"/>
                 <w:szCs w:val="24"/>
               </w:rPr>
+              <w:t xml:space="preserve"> </w:t>
+            </w:r>
+            <w:r>
+              <w:rPr>
+                <w:rFonts w:ascii="楷体" w:eastAsia="楷体" w:hAnsi="楷体" w:cs="楷体" w:hint="eastAsia"/>
+                <w:sz w:val="24"/>
+                <w:szCs w:val="24"/>
+              </w:rPr>
+              <w:lastRenderedPageBreak/>
+              <w:t>为：</w:t>
+            </w:r>
+            <w:r>
+              <w:rPr>
+                <w:rFonts w:ascii="楷体" w:eastAsia="楷体" w:hAnsi="楷体" w:cs="楷体" w:hint="eastAsia"/>
+                <w:color w:val="FF0000"/>
+                <w:sz w:val="24"/>
+                <w:szCs w:val="24"/>
+              </w:rPr>
+              <w:t>18</w:t>
+            </w:r>
+            <w:r>
+              <w:rPr>
+                <w:rFonts w:ascii="楷体" w:eastAsia="楷体" w:hAnsi="楷体" w:cs="楷体" w:hint="eastAsia"/>
+                <w:sz w:val="24"/>
+                <w:szCs w:val="24"/>
+              </w:rPr>
+              <w:t>，验证方法登陆PAL数据库：</w:t>
+            </w:r>
+          </w:p>
+          <w:p>
+            <w:pPr>
+              <w:jc w:val="left"/>
+              <w:rPr>
+                <w:rFonts w:ascii="楷体" w:eastAsia="楷体" w:hAnsi="楷体" w:cs="楷体"/>
+                <w:color w:val="FF0000"/>
+                <w:sz w:val="24"/>
+                <w:szCs w:val="24"/>
+              </w:rPr>
+            </w:pPr>
+            <w:r>
+              <w:rPr>
+                <w:rFonts w:ascii="楷体" w:eastAsia="楷体" w:hAnsi="楷体" w:cs="楷体" w:hint="eastAsia"/>
+                <w:color w:val="FF0000"/>
+                <w:sz w:val="24"/>
+                <w:szCs w:val="24"/>
+              </w:rPr>
+              <w:t xml:space="preserve">select </w:t>
+            </w:r>
+            <w:proofErr w:type="spellStart"/>
+            <w:r>
+              <w:rPr>
+                <w:rFonts w:ascii="楷体" w:eastAsia="楷体" w:hAnsi="楷体" w:cs="楷体" w:hint="eastAsia"/>
+                <w:color w:val="FF0000"/>
+                <w:sz w:val="24"/>
+                <w:szCs w:val="24"/>
+              </w:rPr>
+              <w:t>a.work_order_request</w:t>
+            </w:r>
+            <w:proofErr w:type="spellEnd"/>
+            <w:r>
+              <w:rPr>
+                <w:rFonts w:ascii="楷体" w:eastAsia="楷体" w:hAnsi="楷体" w:cs="楷体" w:hint="eastAsia"/>
+                <w:color w:val="FF0000"/>
+                <w:sz w:val="24"/>
+                <w:szCs w:val="24"/>
+              </w:rPr>
+              <w:t xml:space="preserve"> from </w:t>
+            </w:r>
+            <w:proofErr w:type="spellStart"/>
+            <w:r>
+              <w:rPr>
+                <w:rFonts w:ascii="楷体" w:eastAsia="楷体" w:hAnsi="楷体" w:cs="楷体" w:hint="eastAsia"/>
+                <w:color w:val="FF0000"/>
+                <w:sz w:val="24"/>
+                <w:szCs w:val="24"/>
+              </w:rPr>
+              <w:t>pai_workorder_request</w:t>
+            </w:r>
+            <w:proofErr w:type="spellEnd"/>
+            <w:r>
+              <w:rPr>
+                <w:rFonts w:ascii="楷体" w:eastAsia="楷体" w:hAnsi="楷体" w:cs="楷体" w:hint="eastAsia"/>
+                <w:color w:val="FF0000"/>
+                <w:sz w:val="24"/>
+                <w:szCs w:val="24"/>
+              </w:rPr>
+              <w:t xml:space="preserve"> a  where </w:t>
+            </w:r>
+            <w:proofErr w:type="spellStart"/>
+            <w:r>
+              <w:rPr>
+                <w:rFonts w:ascii="楷体" w:eastAsia="楷体" w:hAnsi="楷体" w:cs="楷体" w:hint="eastAsia"/>
+                <w:color w:val="FF0000"/>
+                <w:sz w:val="24"/>
+                <w:szCs w:val="24"/>
+              </w:rPr>
+              <w:t>crm_order_number</w:t>
+            </w:r>
+            <w:proofErr w:type="spellEnd"/>
+            <w:r>
+              <w:rPr>
+                <w:rFonts w:ascii="楷体" w:eastAsia="楷体" w:hAnsi="楷体" w:cs="楷体" w:hint="eastAsia"/>
+                <w:color w:val="FF0000"/>
+                <w:sz w:val="24"/>
+                <w:szCs w:val="24"/>
+              </w:rPr>
+              <w:t xml:space="preserve">='订单号' and </w:t>
+            </w:r>
+            <w:proofErr w:type="spellStart"/>
+            <w:r>
+              <w:rPr>
+                <w:rFonts w:ascii="楷体" w:eastAsia="楷体" w:hAnsi="楷体" w:cs="楷体" w:hint="eastAsia"/>
+                <w:color w:val="FF0000"/>
+                <w:sz w:val="24"/>
+                <w:szCs w:val="24"/>
+              </w:rPr>
+              <w:t>a.platform</w:t>
+            </w:r>
+            <w:proofErr w:type="spellEnd"/>
+            <w:r>
+              <w:rPr>
+                <w:rFonts w:ascii="楷体" w:eastAsia="楷体" w:hAnsi="楷体" w:cs="楷体" w:hint="eastAsia"/>
+                <w:color w:val="FF0000"/>
+                <w:sz w:val="24"/>
+                <w:szCs w:val="24"/>
+              </w:rPr>
+              <w:t>='13'</w:t>
+            </w:r>
+          </w:p>
+          <w:p>
+            <w:pPr>
+              <w:jc w:val="left"/>
+              <w:rPr>
+                <w:rFonts w:ascii="楷体" w:eastAsia="楷体" w:hAnsi="楷体" w:cs="楷体"/>
+                <w:sz w:val="24"/>
+                <w:szCs w:val="24"/>
+              </w:rPr>
+            </w:pPr>
+            <w:r>
+              <w:rPr>
+                <w:rFonts w:ascii="楷体" w:eastAsia="楷体" w:hAnsi="楷体" w:cs="楷体" w:hint="eastAsia"/>
+                <w:sz w:val="24"/>
+                <w:szCs w:val="24"/>
+              </w:rPr>
+              <w:t>5</w:t>
+            </w:r>
+            <w:r>
+              <w:rPr>
+                <w:rFonts w:ascii="楷体" w:eastAsia="楷体" w:hAnsi="楷体" w:cs="楷体" w:hint="eastAsia"/>
+                <w:sz w:val="24"/>
+                <w:szCs w:val="24"/>
+              </w:rPr>
+              <w:t>.验证IBP</w:t>
+            </w:r>
+            <w:r>
+              <w:rPr>
+                <w:rFonts w:ascii="楷体" w:eastAsia="楷体" w:hAnsi="楷体" w:cs="楷体" w:hint="eastAsia"/>
+                <w:sz w:val="24"/>
+                <w:szCs w:val="24"/>
+              </w:rPr>
+              <w:t>发送客保外线</w:t>
+            </w:r>
+            <w:r>
+              <w:rPr>
+                <w:rFonts w:ascii="楷体" w:eastAsia="楷体" w:hAnsi="楷体" w:cs="楷体" w:hint="eastAsia"/>
+                <w:sz w:val="24"/>
+                <w:szCs w:val="24"/>
+              </w:rPr>
+              <w:t>工单报文</w:t>
+            </w:r>
+            <w:r>
+              <w:rPr>
+                <w:rFonts w:ascii="楷体" w:eastAsia="楷体" w:hAnsi="楷体" w:cs="楷体" w:hint="eastAsia"/>
+                <w:color w:val="FF0000"/>
+                <w:sz w:val="24"/>
+                <w:szCs w:val="24"/>
+              </w:rPr>
+              <w:t>set_top_box_4k</w:t>
+            </w:r>
+            <w:r>
+              <w:rPr>
+                <w:rFonts w:ascii="楷体" w:eastAsia="楷体" w:hAnsi="楷体" w:cs="楷体" w:hint="eastAsia"/>
+                <w:sz w:val="24"/>
+                <w:szCs w:val="24"/>
+              </w:rPr>
               <w:t xml:space="preserve"> 为：</w:t>
             </w:r>
             <w:r>
@@ -8434,183 +8785,6 @@
                 <w:sz w:val="24"/>
                 <w:szCs w:val="24"/>
               </w:rPr>
-              <w:t>，验证方法登陆PAL数据库：</w:t>
-            </w:r>
-          </w:p>
-          <w:p>
-            <w:pPr>
-              <w:jc w:val="left"/>
-              <w:rPr>
-                <w:rFonts w:ascii="楷体" w:eastAsia="楷体" w:hAnsi="楷体" w:cs="楷体"/>
-                <w:color w:val="FF0000"/>
-                <w:sz w:val="24"/>
-                <w:szCs w:val="24"/>
-              </w:rPr>
-            </w:pPr>
-            <w:r>
-              <w:rPr>
-                <w:rFonts w:ascii="楷体" w:eastAsia="楷体" w:hAnsi="楷体" w:cs="楷体" w:hint="eastAsia"/>
-                <w:color w:val="FF0000"/>
-                <w:sz w:val="24"/>
-                <w:szCs w:val="24"/>
-              </w:rPr>
-              <w:t xml:space="preserve">select </w:t>
-            </w:r>
-            <w:proofErr w:type="spellStart"/>
-            <w:r>
-              <w:rPr>
-                <w:rFonts w:ascii="楷体" w:eastAsia="楷体" w:hAnsi="楷体" w:cs="楷体" w:hint="eastAsia"/>
-                <w:color w:val="FF0000"/>
-                <w:sz w:val="24"/>
-                <w:szCs w:val="24"/>
-              </w:rPr>
-              <w:t>a.work_order_request</w:t>
-            </w:r>
-            <w:proofErr w:type="spellEnd"/>
-            <w:r>
-              <w:rPr>
-                <w:rFonts w:ascii="楷体" w:eastAsia="楷体" w:hAnsi="楷体" w:cs="楷体" w:hint="eastAsia"/>
-                <w:color w:val="FF0000"/>
-                <w:sz w:val="24"/>
-                <w:szCs w:val="24"/>
-              </w:rPr>
-              <w:t xml:space="preserve"> from </w:t>
-            </w:r>
-            <w:proofErr w:type="spellStart"/>
-            <w:r>
-              <w:rPr>
-                <w:rFonts w:ascii="楷体" w:eastAsia="楷体" w:hAnsi="楷体" w:cs="楷体" w:hint="eastAsia"/>
-                <w:color w:val="FF0000"/>
-                <w:sz w:val="24"/>
-                <w:szCs w:val="24"/>
-              </w:rPr>
-              <w:t>pai_workorder_request</w:t>
-            </w:r>
-            <w:proofErr w:type="spellEnd"/>
-            <w:r>
-              <w:rPr>
-                <w:rFonts w:ascii="楷体" w:eastAsia="楷体" w:hAnsi="楷体" w:cs="楷体" w:hint="eastAsia"/>
-                <w:color w:val="FF0000"/>
-                <w:sz w:val="24"/>
-                <w:szCs w:val="24"/>
-              </w:rPr>
-              <w:t xml:space="preserve"> a  where </w:t>
-            </w:r>
-            <w:proofErr w:type="spellStart"/>
-            <w:r>
-              <w:rPr>
-                <w:rFonts w:ascii="楷体" w:eastAsia="楷体" w:hAnsi="楷体" w:cs="楷体" w:hint="eastAsia"/>
-                <w:color w:val="FF0000"/>
-                <w:sz w:val="24"/>
-                <w:szCs w:val="24"/>
-              </w:rPr>
-              <w:t>crm_order_number</w:t>
-            </w:r>
-            <w:proofErr w:type="spellEnd"/>
-            <w:r>
-              <w:rPr>
-                <w:rFonts w:ascii="楷体" w:eastAsia="楷体" w:hAnsi="楷体" w:cs="楷体" w:hint="eastAsia"/>
-                <w:color w:val="FF0000"/>
-                <w:sz w:val="24"/>
-                <w:szCs w:val="24"/>
-              </w:rPr>
-              <w:t xml:space="preserve">='订单号' and </w:t>
-            </w:r>
-            <w:proofErr w:type="spellStart"/>
-            <w:r>
-              <w:rPr>
-                <w:rFonts w:ascii="楷体" w:eastAsia="楷体" w:hAnsi="楷体" w:cs="楷体" w:hint="eastAsia"/>
-                <w:color w:val="FF0000"/>
-                <w:sz w:val="24"/>
-                <w:szCs w:val="24"/>
-              </w:rPr>
-              <w:lastRenderedPageBreak/>
-              <w:t>a.platform</w:t>
-            </w:r>
-            <w:proofErr w:type="spellEnd"/>
-            <w:r>
-              <w:rPr>
-                <w:rFonts w:ascii="楷体" w:eastAsia="楷体" w:hAnsi="楷体" w:cs="楷体" w:hint="eastAsia"/>
-                <w:color w:val="FF0000"/>
-                <w:sz w:val="24"/>
-                <w:szCs w:val="24"/>
-              </w:rPr>
-              <w:t>='13'</w:t>
-            </w:r>
-          </w:p>
-          <w:p>
-            <w:pPr>
-              <w:jc w:val="left"/>
-              <w:rPr>
-                <w:rFonts w:ascii="楷体" w:eastAsia="楷体" w:hAnsi="楷体" w:cs="楷体"/>
-                <w:sz w:val="24"/>
-                <w:szCs w:val="24"/>
-              </w:rPr>
-            </w:pPr>
-            <w:r>
-              <w:rPr>
-                <w:rFonts w:ascii="楷体" w:eastAsia="楷体" w:hAnsi="楷体" w:cs="楷体" w:hint="eastAsia"/>
-                <w:sz w:val="24"/>
-                <w:szCs w:val="24"/>
-              </w:rPr>
-              <w:t>5</w:t>
-            </w:r>
-            <w:r>
-              <w:rPr>
-                <w:rFonts w:ascii="楷体" w:eastAsia="楷体" w:hAnsi="楷体" w:cs="楷体" w:hint="eastAsia"/>
-                <w:sz w:val="24"/>
-                <w:szCs w:val="24"/>
-              </w:rPr>
-              <w:t>.验证IBP</w:t>
-            </w:r>
-            <w:r>
-              <w:rPr>
-                <w:rFonts w:ascii="楷体" w:eastAsia="楷体" w:hAnsi="楷体" w:cs="楷体" w:hint="eastAsia"/>
-                <w:sz w:val="24"/>
-                <w:szCs w:val="24"/>
-              </w:rPr>
-              <w:t>发送客保外线</w:t>
-            </w:r>
-            <w:r>
-              <w:rPr>
-                <w:rFonts w:ascii="楷体" w:eastAsia="楷体" w:hAnsi="楷体" w:cs="楷体" w:hint="eastAsia"/>
-                <w:sz w:val="24"/>
-                <w:szCs w:val="24"/>
-              </w:rPr>
-              <w:t>工单报文</w:t>
-            </w:r>
-            <w:r>
-              <w:rPr>
-                <w:rFonts w:ascii="楷体" w:eastAsia="楷体" w:hAnsi="楷体" w:cs="楷体" w:hint="eastAsia"/>
-                <w:color w:val="FF0000"/>
-                <w:sz w:val="24"/>
-                <w:szCs w:val="24"/>
-              </w:rPr>
-              <w:t>set_top_box_4k</w:t>
-            </w:r>
-            <w:r>
-              <w:rPr>
-                <w:rFonts w:ascii="楷体" w:eastAsia="楷体" w:hAnsi="楷体" w:cs="楷体" w:hint="eastAsia"/>
-                <w:sz w:val="24"/>
-                <w:szCs w:val="24"/>
-              </w:rPr>
-              <w:t xml:space="preserve"> 为：</w:t>
-            </w:r>
-            <w:r>
-              <w:rPr>
-                <w:rFonts w:ascii="楷体" w:eastAsia="楷体" w:hAnsi="楷体" w:cs="楷体" w:hint="eastAsia"/>
-                <w:color w:val="FF0000"/>
-                <w:sz w:val="24"/>
-                <w:szCs w:val="24"/>
-              </w:rPr>
-              <w:t>18</w:t>
-            </w:r>
-            <w:r>
-              <w:rPr>
-                <w:rFonts w:ascii="楷体" w:eastAsia="楷体" w:hAnsi="楷体" w:cs="楷体" w:hint="eastAsia"/>
-                <w:sz w:val="24"/>
-                <w:szCs w:val="24"/>
-              </w:rPr>
               <w:t>，验证方法登陆WOP数据库：</w:t>
             </w:r>
           </w:p>
@@ -8618,7 +8792,7 @@
             <w:pPr>
               <w:jc w:val="left"/>
               <w:rPr>
-                <w:rFonts w:ascii="楷体" w:eastAsia="楷体" w:hAnsi="楷体" w:cs="楷体" w:hint="eastAsia"/>
+                <w:rFonts w:ascii="楷体" w:eastAsia="楷体" w:hAnsi="楷体" w:cs="楷体"/>
                 <w:color w:val="FF0000"/>
                 <w:sz w:val="24"/>
                 <w:szCs w:val="24"/>

</xml_diff>